<commit_message>
final, check it out
</commit_message>
<xml_diff>
--- a/AnujProject_Report.docx
+++ b/AnujProject_Report.docx
@@ -1,6 +1,6 @@
 
 <file path=word/document.xml><?xml version="1.0" encoding="utf-8"?>
-<w:document xmlns:wpc="http://schemas.microsoft.com/office/word/2010/wordprocessingCanvas" xmlns:mo="http://schemas.microsoft.com/office/mac/office/2008/main" xmlns:mc="http://schemas.openxmlformats.org/markup-compatibility/2006" xmlns:mv="urn:schemas-microsoft-com:mac:vml" xmlns:o="urn:schemas-microsoft-com:office:office" xmlns:r="http://schemas.openxmlformats.org/officeDocument/2006/relationships" xmlns:m="http://schemas.openxmlformats.org/officeDocument/2006/math" xmlns:v="urn:schemas-microsoft-com:vml" xmlns:wp14="http://schemas.microsoft.com/office/word/2010/wordprocessingDrawing" xmlns:wp="http://schemas.openxmlformats.org/drawingml/2006/wordprocessingDrawing" xmlns:w10="urn:schemas-microsoft-com:office:word" xmlns:w="http://schemas.openxmlformats.org/wordprocessingml/2006/main" xmlns:w14="http://schemas.microsoft.com/office/word/2010/wordml" xmlns:w15="http://schemas.microsoft.com/office/word/2012/wordml" xmlns:wpg="http://schemas.microsoft.com/office/word/2010/wordprocessingGroup" xmlns:wpi="http://schemas.microsoft.com/office/word/2010/wordprocessingInk" xmlns:wne="http://schemas.microsoft.com/office/word/2006/wordml" xmlns:wps="http://schemas.microsoft.com/office/word/2010/wordprocessingShape" mc:Ignorable="w14 w15 wp14">
+<w:document xmlns:wpc="http://schemas.microsoft.com/office/word/2010/wordprocessingCanvas" xmlns:mc="http://schemas.openxmlformats.org/markup-compatibility/2006" xmlns:o="urn:schemas-microsoft-com:office:office" xmlns:r="http://schemas.openxmlformats.org/officeDocument/2006/relationships" xmlns:m="http://schemas.openxmlformats.org/officeDocument/2006/math" xmlns:v="urn:schemas-microsoft-com:vml" xmlns:wp14="http://schemas.microsoft.com/office/word/2010/wordprocessingDrawing" xmlns:wp="http://schemas.openxmlformats.org/drawingml/2006/wordprocessingDrawing" xmlns:w10="urn:schemas-microsoft-com:office:word" xmlns:w="http://schemas.openxmlformats.org/wordprocessingml/2006/main" xmlns:w14="http://schemas.microsoft.com/office/word/2010/wordml" xmlns:w15="http://schemas.microsoft.com/office/word/2012/wordml" xmlns:wpg="http://schemas.microsoft.com/office/word/2010/wordprocessingGroup" xmlns:wpi="http://schemas.microsoft.com/office/word/2010/wordprocessingInk" xmlns:wne="http://schemas.microsoft.com/office/word/2006/wordml" xmlns:wps="http://schemas.microsoft.com/office/word/2010/wordprocessingShape" mc:Ignorable="w14 w15 wp14">
   <w:body>
     <w:tbl>
       <w:tblPr>
@@ -147,25 +147,14 @@
         </w:rPr>
         <w:tab/>
       </w:r>
-      <w:proofErr w:type="spellStart"/>
-      <w:r>
-        <w:rPr>
-          <w:b/>
-          <w:bCs/>
-          <w:spacing w:val="5"/>
-          <w:kern w:val="1"/>
-        </w:rPr>
-        <w:t>Jivjot</w:t>
-      </w:r>
-      <w:proofErr w:type="spellEnd"/>
-      <w:r>
-        <w:rPr>
-          <w:b/>
-          <w:bCs/>
-          <w:spacing w:val="5"/>
-          <w:kern w:val="1"/>
-        </w:rPr>
-        <w:t xml:space="preserve"> Singh</w:t>
+      <w:r>
+        <w:rPr>
+          <w:b/>
+          <w:bCs/>
+          <w:spacing w:val="5"/>
+          <w:kern w:val="1"/>
+        </w:rPr>
+        <w:t>Jivjot Singh</w:t>
       </w:r>
       <w:r>
         <w:rPr>
@@ -177,7 +166,6 @@
         </w:rPr>
         <w:tab/>
       </w:r>
-      <w:proofErr w:type="spellStart"/>
       <w:r>
         <w:rPr>
           <w:b/>
@@ -187,7 +175,6 @@
         </w:rPr>
         <w:t>Mangesh</w:t>
       </w:r>
-      <w:proofErr w:type="spellEnd"/>
       <w:r>
         <w:rPr>
           <w:b/>
@@ -198,7 +185,6 @@
         </w:rPr>
         <w:t xml:space="preserve"> </w:t>
       </w:r>
-      <w:proofErr w:type="spellStart"/>
       <w:r>
         <w:rPr>
           <w:b/>
@@ -208,7 +194,6 @@
         </w:rPr>
         <w:t>Bhangare</w:t>
       </w:r>
-      <w:proofErr w:type="spellEnd"/>
     </w:p>
     <w:p>
       <w:pPr>
@@ -462,37 +447,15 @@
         </w:rPr>
         <w:t xml:space="preserve">            </w:t>
       </w:r>
-      <w:proofErr w:type="spellStart"/>
-      <w:r>
-        <w:rPr>
-          <w:b/>
-          <w:bCs/>
-          <w:spacing w:val="5"/>
-          <w:kern w:val="1"/>
-        </w:rPr>
-        <w:t>Anuj</w:t>
-      </w:r>
-      <w:proofErr w:type="spellEnd"/>
-      <w:r>
-        <w:rPr>
-          <w:b/>
-          <w:bCs/>
-          <w:spacing w:val="5"/>
-          <w:kern w:val="1"/>
-        </w:rPr>
-        <w:t xml:space="preserve"> </w:t>
-      </w:r>
-      <w:proofErr w:type="spellStart"/>
-      <w:r>
-        <w:rPr>
-          <w:b/>
-          <w:bCs/>
-          <w:spacing w:val="5"/>
-          <w:kern w:val="1"/>
-        </w:rPr>
-        <w:t>Issar</w:t>
-      </w:r>
-      <w:proofErr w:type="spellEnd"/>
+      <w:r>
+        <w:rPr>
+          <w:b/>
+          <w:bCs/>
+          <w:spacing w:val="5"/>
+          <w:kern w:val="1"/>
+        </w:rPr>
+        <w:t>Anuj Issar</w:t>
+      </w:r>
       <w:r>
         <w:rPr>
           <w:b/>
@@ -512,25 +475,14 @@
         </w:rPr>
         <w:t xml:space="preserve">              </w:t>
       </w:r>
-      <w:proofErr w:type="spellStart"/>
-      <w:r>
-        <w:rPr>
-          <w:b/>
-          <w:bCs/>
-          <w:spacing w:val="5"/>
-          <w:kern w:val="1"/>
-        </w:rPr>
-        <w:t>Bikramdeep</w:t>
-      </w:r>
-      <w:proofErr w:type="spellEnd"/>
-      <w:r>
-        <w:rPr>
-          <w:b/>
-          <w:bCs/>
-          <w:spacing w:val="5"/>
-          <w:kern w:val="1"/>
-        </w:rPr>
-        <w:t xml:space="preserve"> Singh             </w:t>
+      <w:r>
+        <w:rPr>
+          <w:b/>
+          <w:bCs/>
+          <w:spacing w:val="5"/>
+          <w:kern w:val="1"/>
+        </w:rPr>
+        <w:t xml:space="preserve">Bikramdeep Singh             </w:t>
       </w:r>
       <w:r>
         <w:rPr>
@@ -1035,8 +987,6 @@
           <w:kern w:val="1"/>
         </w:rPr>
       </w:pPr>
-      <w:bookmarkStart w:id="0" w:name="_GoBack"/>
-      <w:bookmarkEnd w:id="0"/>
       <w:r>
         <w:rPr>
           <w:spacing w:val="5"/>
@@ -1091,25 +1041,8 @@
           <w:spacing w:val="5"/>
           <w:kern w:val="1"/>
         </w:rPr>
-        <w:t xml:space="preserve">algorithms such as </w:t>
-      </w:r>
-      <w:proofErr w:type="spellStart"/>
-      <w:r>
-        <w:rPr>
-          <w:spacing w:val="5"/>
-          <w:kern w:val="1"/>
-        </w:rPr>
-        <w:t>Naïve-</w:t>
-      </w:r>
-      <w:proofErr w:type="gramStart"/>
-      <w:r>
-        <w:rPr>
-          <w:spacing w:val="5"/>
-          <w:kern w:val="1"/>
-        </w:rPr>
-        <w:t>Bayes</w:t>
-      </w:r>
-      <w:proofErr w:type="spellEnd"/>
+        <w:t>algorithms such as Naïve-Bayes</w:t>
+      </w:r>
       <w:r>
         <w:rPr>
           <w:spacing w:val="5"/>
@@ -1122,15 +1055,7 @@
           <w:spacing w:val="5"/>
           <w:kern w:val="1"/>
         </w:rPr>
-        <w:t>,</w:t>
-      </w:r>
-      <w:proofErr w:type="gramEnd"/>
-      <w:r>
-        <w:rPr>
-          <w:spacing w:val="5"/>
-          <w:kern w:val="1"/>
-        </w:rPr>
-        <w:t xml:space="preserve"> k Nearest-Neighbors, and Support Vector Machines and </w:t>
+        <w:t xml:space="preserve">, k Nearest-Neighbors, and Support Vector Machines and </w:t>
       </w:r>
       <w:r>
         <w:rPr>
@@ -1173,39 +1098,7 @@
           <w:spacing w:val="5"/>
           <w:kern w:val="1"/>
         </w:rPr>
-        <w:t xml:space="preserve"> The Naïve Bayes is implemented with 10-fold cross validation using ‘e1071’ [10] package in R. For Support Vector Machines, we have implemented ‘</w:t>
-      </w:r>
-      <w:proofErr w:type="spellStart"/>
-      <w:r>
-        <w:rPr>
-          <w:spacing w:val="5"/>
-          <w:kern w:val="1"/>
-        </w:rPr>
-        <w:t>libSVM</w:t>
-      </w:r>
-      <w:proofErr w:type="spellEnd"/>
-      <w:r>
-        <w:rPr>
-          <w:spacing w:val="5"/>
-          <w:kern w:val="1"/>
-        </w:rPr>
-        <w:t>’ [8] with 10-fold cross validation. The K-Nearest Neighbor is implemented with ‘</w:t>
-      </w:r>
-      <w:proofErr w:type="spellStart"/>
-      <w:r>
-        <w:rPr>
-          <w:spacing w:val="5"/>
-          <w:kern w:val="1"/>
-        </w:rPr>
-        <w:t>kkNN</w:t>
-      </w:r>
-      <w:proofErr w:type="spellEnd"/>
-      <w:r>
-        <w:rPr>
-          <w:spacing w:val="5"/>
-          <w:kern w:val="1"/>
-        </w:rPr>
-        <w:t>’ [9] package of R.</w:t>
+        <w:t xml:space="preserve"> The Naïve Bayes is implemented with 10-fold cross validation using ‘e1071’ [10] package in R. For Support Vector Machines, we have implemented ‘libSVM’ [8] with 10-fold cross validation. The K-Nearest Neighbor is implemented with ‘kkNN’ [9] package of R.</w:t>
       </w:r>
     </w:p>
     <w:p>
@@ -1360,21 +1253,12 @@
         </w:rPr>
         <w:t xml:space="preserve">The dataset we are using is from </w:t>
       </w:r>
-      <w:proofErr w:type="spellStart"/>
-      <w:r>
-        <w:rPr>
-          <w:spacing w:val="5"/>
-          <w:kern w:val="1"/>
-        </w:rPr>
-        <w:t>Marsyas</w:t>
-      </w:r>
-      <w:proofErr w:type="spellEnd"/>
-      <w:r>
-        <w:rPr>
-          <w:spacing w:val="5"/>
-          <w:kern w:val="1"/>
-        </w:rPr>
-        <w:t xml:space="preserve"> (Music Analysis, Retrieval and Synthesis for Audio Signals) </w:t>
+      <w:r>
+        <w:rPr>
+          <w:spacing w:val="5"/>
+          <w:kern w:val="1"/>
+        </w:rPr>
+        <w:t xml:space="preserve">Marsyas (Music Analysis, Retrieval and Synthesis for Audio Signals) </w:t>
       </w:r>
       <w:r>
         <w:rPr>
@@ -1476,7 +1360,6 @@
         </w:rPr>
         <w:t xml:space="preserve"> For this we have written a python script, which divides the dataset for each genre into 70 songs for testing, 30 songs for testing and 30 songs for training. So finally we have 150 songs in training set and 150 each in validation and training set. After that we have used ‘</w:t>
       </w:r>
-      <w:proofErr w:type="spellStart"/>
       <w:r>
         <w:rPr>
           <w:spacing w:val="5"/>
@@ -1484,7 +1367,6 @@
         </w:rPr>
         <w:t>mkcollection</w:t>
       </w:r>
-      <w:proofErr w:type="spellEnd"/>
       <w:r>
         <w:rPr>
           <w:spacing w:val="5"/>
@@ -1504,23 +1386,7 @@
           <w:spacing w:val="5"/>
           <w:kern w:val="1"/>
         </w:rPr>
-        <w:t xml:space="preserve"> provided by </w:t>
-      </w:r>
-      <w:proofErr w:type="spellStart"/>
-      <w:r>
-        <w:rPr>
-          <w:spacing w:val="5"/>
-          <w:kern w:val="1"/>
-        </w:rPr>
-        <w:t>Marsyas</w:t>
-      </w:r>
-      <w:proofErr w:type="spellEnd"/>
-      <w:r>
-        <w:rPr>
-          <w:spacing w:val="5"/>
-          <w:kern w:val="1"/>
-        </w:rPr>
-        <w:t xml:space="preserve"> framework</w:t>
+        <w:t xml:space="preserve"> provided by Marsyas framework</w:t>
       </w:r>
       <w:r>
         <w:rPr>
@@ -1536,7 +1402,6 @@
         </w:rPr>
         <w:t>. The ‘</w:t>
       </w:r>
-      <w:proofErr w:type="spellStart"/>
       <w:r>
         <w:rPr>
           <w:spacing w:val="5"/>
@@ -1544,7 +1409,6 @@
         </w:rPr>
         <w:t>mkcollection</w:t>
       </w:r>
-      <w:proofErr w:type="spellEnd"/>
       <w:r>
         <w:rPr>
           <w:spacing w:val="5"/>
@@ -1717,7 +1581,6 @@
         </w:rPr>
         <w:t xml:space="preserve">, Spectral Flux, Spectral </w:t>
       </w:r>
-      <w:proofErr w:type="spellStart"/>
       <w:r>
         <w:rPr>
           <w:spacing w:val="5"/>
@@ -1732,7 +1595,6 @@
         </w:rPr>
         <w:t>off</w:t>
       </w:r>
-      <w:proofErr w:type="spellEnd"/>
       <w:r>
         <w:rPr>
           <w:spacing w:val="5"/>
@@ -1745,46 +1607,14 @@
           <w:spacing w:val="5"/>
           <w:kern w:val="1"/>
         </w:rPr>
-        <w:t xml:space="preserve">, Mel-Frequency </w:t>
-      </w:r>
-      <w:proofErr w:type="spellStart"/>
-      <w:r>
-        <w:rPr>
-          <w:spacing w:val="5"/>
-          <w:kern w:val="1"/>
-        </w:rPr>
-        <w:t>Cepstral</w:t>
-      </w:r>
-      <w:proofErr w:type="spellEnd"/>
-      <w:r>
-        <w:rPr>
-          <w:spacing w:val="5"/>
-          <w:kern w:val="1"/>
-        </w:rPr>
-        <w:t xml:space="preserve"> Coefficients (MFCC), and </w:t>
-      </w:r>
-      <w:proofErr w:type="spellStart"/>
-      <w:r>
-        <w:rPr>
-          <w:spacing w:val="5"/>
-          <w:kern w:val="1"/>
-        </w:rPr>
-        <w:t>ch</w:t>
-      </w:r>
-      <w:r>
-        <w:rPr>
-          <w:spacing w:val="5"/>
-          <w:kern w:val="1"/>
-        </w:rPr>
-        <w:t>roma</w:t>
-      </w:r>
-      <w:proofErr w:type="spellEnd"/>
-      <w:r>
-        <w:rPr>
-          <w:spacing w:val="5"/>
-          <w:kern w:val="1"/>
-        </w:rPr>
-        <w:t xml:space="preserve"> features [2]. The total number of features extracted are 124.</w:t>
+        <w:t>, Mel-Frequency Cepstral Coefficients (MFCC), and ch</w:t>
+      </w:r>
+      <w:r>
+        <w:rPr>
+          <w:spacing w:val="5"/>
+          <w:kern w:val="1"/>
+        </w:rPr>
+        <w:t>roma features [2]. The total number of features extracted are 124.</w:t>
       </w:r>
     </w:p>
     <w:p>
@@ -1858,39 +1688,7 @@
           <w:spacing w:val="5"/>
           <w:kern w:val="1"/>
         </w:rPr>
-        <w:t xml:space="preserve">Spectral </w:t>
-      </w:r>
-      <w:proofErr w:type="spellStart"/>
-      <w:r>
-        <w:rPr>
-          <w:spacing w:val="5"/>
-          <w:kern w:val="1"/>
-        </w:rPr>
-        <w:t>rolloff</w:t>
-      </w:r>
-      <w:proofErr w:type="spellEnd"/>
-      <w:r>
-        <w:rPr>
-          <w:spacing w:val="5"/>
-          <w:kern w:val="1"/>
-        </w:rPr>
-        <w:t xml:space="preserve"> point is defined as the Nth percentile of the power spectral distribution, where N is usually 85% or 95%. The </w:t>
-      </w:r>
-      <w:proofErr w:type="spellStart"/>
-      <w:r>
-        <w:rPr>
-          <w:spacing w:val="5"/>
-          <w:kern w:val="1"/>
-        </w:rPr>
-        <w:t>rolloff</w:t>
-      </w:r>
-      <w:proofErr w:type="spellEnd"/>
-      <w:r>
-        <w:rPr>
-          <w:spacing w:val="5"/>
-          <w:kern w:val="1"/>
-        </w:rPr>
-        <w:t xml:space="preserve"> point is the frequency below which the N% of the magnitude distribution is concentrated.</w:t>
+        <w:t>Spectral rolloff point is defined as the Nth percentile of the power spectral distribution, where N is usually 85% or 95%. The rolloff point is the frequency below which the N% of the magnitude distribution is concentrated.</w:t>
       </w:r>
       <w:r>
         <w:rPr>
@@ -1904,55 +1702,7 @@
           <w:spacing w:val="5"/>
           <w:kern w:val="1"/>
         </w:rPr>
-        <w:t xml:space="preserve">In sound processing, the </w:t>
-      </w:r>
-      <w:proofErr w:type="spellStart"/>
-      <w:r>
-        <w:rPr>
-          <w:spacing w:val="5"/>
-          <w:kern w:val="1"/>
-        </w:rPr>
-        <w:t>mel</w:t>
-      </w:r>
-      <w:proofErr w:type="spellEnd"/>
-      <w:r>
-        <w:rPr>
-          <w:spacing w:val="5"/>
-          <w:kern w:val="1"/>
-        </w:rPr>
-        <w:t xml:space="preserve">-frequency </w:t>
-      </w:r>
-      <w:proofErr w:type="spellStart"/>
-      <w:r>
-        <w:rPr>
-          <w:spacing w:val="5"/>
-          <w:kern w:val="1"/>
-        </w:rPr>
-        <w:t>cepstrum</w:t>
-      </w:r>
-      <w:proofErr w:type="spellEnd"/>
-      <w:r>
-        <w:rPr>
-          <w:spacing w:val="5"/>
-          <w:kern w:val="1"/>
-        </w:rPr>
-        <w:t xml:space="preserve"> (MFC) is a representation of the short-term power spectrum of a sound, based on a linear cosine transform of a log power spectrum on a nonlinear </w:t>
-      </w:r>
-      <w:proofErr w:type="spellStart"/>
-      <w:r>
-        <w:rPr>
-          <w:spacing w:val="5"/>
-          <w:kern w:val="1"/>
-        </w:rPr>
-        <w:t>mel</w:t>
-      </w:r>
-      <w:proofErr w:type="spellEnd"/>
-      <w:r>
-        <w:rPr>
-          <w:spacing w:val="5"/>
-          <w:kern w:val="1"/>
-        </w:rPr>
-        <w:t xml:space="preserve"> scale of frequency.</w:t>
+        <w:t>In sound processing, the mel-frequency cepstrum (MFC) is a representation of the short-term power spectrum of a sound, based on a linear cosine transform of a log power spectrum on a nonlinear mel scale of frequency.</w:t>
       </w:r>
       <w:r>
         <w:rPr>
@@ -1966,23 +1716,7 @@
           <w:spacing w:val="5"/>
           <w:kern w:val="1"/>
         </w:rPr>
-        <w:t xml:space="preserve">Chroma features are an interesting and powerful representation for music audio in which the entire spectrum is projected onto 12 bins representing the 12 distinct semitones (or </w:t>
-      </w:r>
-      <w:proofErr w:type="spellStart"/>
-      <w:r>
-        <w:rPr>
-          <w:spacing w:val="5"/>
-          <w:kern w:val="1"/>
-        </w:rPr>
-        <w:t>chroma</w:t>
-      </w:r>
-      <w:proofErr w:type="spellEnd"/>
-      <w:r>
-        <w:rPr>
-          <w:spacing w:val="5"/>
-          <w:kern w:val="1"/>
-        </w:rPr>
-        <w:t>) of the musical octave.</w:t>
+        <w:t>Chroma features are an interesting and powerful representation for music audio in which the entire spectrum is projected onto 12 bins representing the 12 distinct semitones (or chroma) of the musical octave.</w:t>
       </w:r>
     </w:p>
     <w:p>
@@ -1997,11 +1731,12 @@
       <w:r>
         <w:rPr>
           <w:noProof/>
+          <w:lang w:val="en-CA" w:eastAsia="en-CA"/>
         </w:rPr>
         <w:drawing>
           <wp:inline distT="0" distB="0" distL="0" distR="0" wp14:anchorId="7AE3628F" wp14:editId="6DDBE386">
             <wp:extent cx="5115348" cy="804333"/>
-            <wp:effectExtent l="0" t="0" r="15875" b="8890"/>
+            <wp:effectExtent l="0" t="0" r="9525" b="0"/>
             <wp:docPr id="1" name="Diagram 1"/>
             <wp:cNvGraphicFramePr/>
             <a:graphic xmlns:a="http://schemas.openxmlformats.org/drawingml/2006/main">
@@ -2146,23 +1881,7 @@
           <w:spacing w:val="5"/>
           <w:kern w:val="1"/>
         </w:rPr>
-        <w:t xml:space="preserve">rary for weighted k-nearest </w:t>
-      </w:r>
-      <w:proofErr w:type="gramStart"/>
-      <w:r>
-        <w:rPr>
-          <w:spacing w:val="5"/>
-          <w:kern w:val="1"/>
-        </w:rPr>
-        <w:t>neighbors</w:t>
-      </w:r>
-      <w:proofErr w:type="gramEnd"/>
-      <w:r>
-        <w:rPr>
-          <w:spacing w:val="5"/>
-          <w:kern w:val="1"/>
-        </w:rPr>
-        <w:t xml:space="preserve"> classification.</w:t>
+        <w:t>rary for weighted k-nearest neighbors classification.</w:t>
       </w:r>
       <w:r>
         <w:rPr>
@@ -2197,23 +1916,7 @@
           <w:spacing w:val="5"/>
           <w:kern w:val="1"/>
         </w:rPr>
-        <w:t xml:space="preserve"> the </w:t>
-      </w:r>
-      <w:proofErr w:type="spellStart"/>
-      <w:r>
-        <w:rPr>
-          <w:spacing w:val="5"/>
-          <w:kern w:val="1"/>
-        </w:rPr>
-        <w:t>Minkowski</w:t>
-      </w:r>
-      <w:proofErr w:type="spellEnd"/>
-      <w:r>
-        <w:rPr>
-          <w:spacing w:val="5"/>
-          <w:kern w:val="1"/>
-        </w:rPr>
-        <w:t xml:space="preserve"> distance to calculate the nearest neighbors</w:t>
+        <w:t xml:space="preserve"> the Minkowski distance to calculate the nearest neighbors</w:t>
       </w:r>
       <w:r>
         <w:rPr>
@@ -2283,62 +1986,14 @@
           <w:spacing w:val="5"/>
           <w:kern w:val="1"/>
         </w:rPr>
-        <w:t>"</w:t>
-      </w:r>
-      <w:proofErr w:type="spellStart"/>
-      <w:r>
-        <w:rPr>
-          <w:spacing w:val="5"/>
-          <w:kern w:val="1"/>
-        </w:rPr>
-        <w:t>triweight</w:t>
-      </w:r>
-      <w:proofErr w:type="spellEnd"/>
-      <w:r>
-        <w:rPr>
-          <w:spacing w:val="5"/>
-          <w:kern w:val="1"/>
-        </w:rPr>
-        <w:t>"</w:t>
-      </w:r>
-      <w:r>
-        <w:rPr>
-          <w:spacing w:val="5"/>
-          <w:kern w:val="1"/>
-        </w:rPr>
-        <w:t>, "cos", "</w:t>
-      </w:r>
-      <w:proofErr w:type="spellStart"/>
-      <w:r>
-        <w:rPr>
-          <w:spacing w:val="5"/>
-          <w:kern w:val="1"/>
-        </w:rPr>
-        <w:t>inv</w:t>
-      </w:r>
-      <w:proofErr w:type="spellEnd"/>
-      <w:r>
-        <w:rPr>
-          <w:spacing w:val="5"/>
-          <w:kern w:val="1"/>
-        </w:rPr>
-        <w:t>", "</w:t>
-      </w:r>
-      <w:proofErr w:type="spellStart"/>
-      <w:r>
-        <w:rPr>
-          <w:spacing w:val="5"/>
-          <w:kern w:val="1"/>
-        </w:rPr>
-        <w:t>gaussian</w:t>
-      </w:r>
-      <w:proofErr w:type="spellEnd"/>
-      <w:r>
-        <w:rPr>
-          <w:spacing w:val="5"/>
-          <w:kern w:val="1"/>
-        </w:rPr>
-        <w:t>"</w:t>
+        <w:t>"triweight"</w:t>
+      </w:r>
+      <w:r>
+        <w:rPr>
+          <w:spacing w:val="5"/>
+          <w:kern w:val="1"/>
+        </w:rPr>
+        <w:t>, "cos", "inv", "gaussian"</w:t>
       </w:r>
       <w:r>
         <w:rPr>
@@ -2470,55 +2125,7 @@
           <w:spacing w:val="5"/>
           <w:kern w:val="1"/>
         </w:rPr>
-        <w:t xml:space="preserve">The </w:t>
-      </w:r>
-      <w:proofErr w:type="spellStart"/>
-      <w:r>
-        <w:rPr>
-          <w:spacing w:val="5"/>
-          <w:kern w:val="1"/>
-        </w:rPr>
-        <w:t>libsvm</w:t>
-      </w:r>
-      <w:proofErr w:type="spellEnd"/>
-      <w:r>
-        <w:rPr>
-          <w:spacing w:val="5"/>
-          <w:kern w:val="1"/>
-        </w:rPr>
-        <w:t xml:space="preserve"> library is used to implement the SVM [5] classifier for the dataset. The </w:t>
-      </w:r>
-      <w:proofErr w:type="spellStart"/>
-      <w:r>
-        <w:rPr>
-          <w:spacing w:val="5"/>
-          <w:kern w:val="1"/>
-        </w:rPr>
-        <w:t>libsvm</w:t>
-      </w:r>
-      <w:proofErr w:type="spellEnd"/>
-      <w:r>
-        <w:rPr>
-          <w:spacing w:val="5"/>
-          <w:kern w:val="1"/>
-        </w:rPr>
-        <w:t xml:space="preserve"> uses the one vs one classification for all the pairs possible to generate the multiclass classifier. Octave is used to implement the </w:t>
-      </w:r>
-      <w:proofErr w:type="spellStart"/>
-      <w:r>
-        <w:rPr>
-          <w:spacing w:val="5"/>
-          <w:kern w:val="1"/>
-        </w:rPr>
-        <w:t>libsvm</w:t>
-      </w:r>
-      <w:proofErr w:type="spellEnd"/>
-      <w:r>
-        <w:rPr>
-          <w:spacing w:val="5"/>
-          <w:kern w:val="1"/>
-        </w:rPr>
-        <w:t xml:space="preserve"> classifier. We used python script grid.py, provided with the library to find the optimal parameters for the radial kernel to train the data. The parameters for which the validation set was lowest were used to create the final model.</w:t>
+        <w:t>The libsvm library is used to implement the SVM [5] classifier for the dataset. The libsvm uses the one vs one classification for all the pairs possible to generate the multiclass classifier. Octave is used to implement the libsvm classifier. We used python script grid.py, provided with the library to find the optimal parameters for the radial kernel to train the data. The parameters for which the validation set was lowest were used to create the final model.</w:t>
       </w:r>
     </w:p>
     <w:p>
@@ -3172,7 +2779,29 @@
           <w:sz w:val="22"/>
           <w:szCs w:val="24"/>
         </w:rPr>
-        <w:t>4.1 K-nearest Neighbors</w:t>
+        <w:t>4.1</w:t>
+      </w:r>
+      <w:r>
+        <w:rPr>
+          <w:b/>
+          <w:bCs/>
+          <w:spacing w:val="24"/>
+          <w:kern w:val="1"/>
+          <w:sz w:val="22"/>
+          <w:szCs w:val="24"/>
+        </w:rPr>
+        <w:tab/>
+      </w:r>
+      <w:r>
+        <w:rPr>
+          <w:b/>
+          <w:bCs/>
+          <w:spacing w:val="24"/>
+          <w:kern w:val="1"/>
+          <w:sz w:val="22"/>
+          <w:szCs w:val="24"/>
+        </w:rPr>
+        <w:t>K-nearest Neighbors</w:t>
       </w:r>
     </w:p>
     <w:p>
@@ -3294,11 +2923,12 @@
         <w:rPr>
           <w:b/>
           <w:bCs/>
+          <w:noProof/>
           <w:spacing w:val="24"/>
           <w:kern w:val="1"/>
           <w:sz w:val="24"/>
           <w:szCs w:val="24"/>
-          <w:lang w:val="en-CA"/>
+          <w:lang w:val="en-CA" w:eastAsia="en-CA"/>
         </w:rPr>
         <w:drawing>
           <wp:inline distT="0" distB="0" distL="0" distR="0" wp14:anchorId="62478769" wp14:editId="62EC7603">
@@ -3392,63 +3022,9 @@
           <w:szCs w:val="24"/>
           <w:lang w:val="en-CA"/>
         </w:rPr>
-        <w:t xml:space="preserve"> Naive Bayes</w:t>
-      </w:r>
-    </w:p>
-    <w:p>
-      <w:pPr>
-        <w:widowControl w:val="0"/>
-        <w:autoSpaceDE w:val="0"/>
-        <w:autoSpaceDN w:val="0"/>
-        <w:adjustRightInd w:val="0"/>
-        <w:jc w:val="both"/>
-        <w:rPr>
-          <w:bCs/>
-          <w:spacing w:val="5"/>
-          <w:kern w:val="1"/>
-          <w:lang w:val="en-CA"/>
-        </w:rPr>
-      </w:pPr>
-      <w:r>
-        <w:rPr>
-          <w:bCs/>
-          <w:spacing w:val="5"/>
-          <w:kern w:val="1"/>
-          <w:lang w:val="en-CA"/>
-        </w:rPr>
-        <w:t xml:space="preserve">The Naïve Bayes library does not require any parameter tuning and selection. Hence only one run </w:t>
-      </w:r>
-      <w:r>
-        <w:rPr>
-          <w:bCs/>
-          <w:spacing w:val="5"/>
-          <w:kern w:val="1"/>
-          <w:lang w:val="en-CA"/>
-        </w:rPr>
-        <w:t>required for the cross validation accuracy of 55.33%, which was the lowest among the three.</w:t>
-      </w:r>
-    </w:p>
-    <w:p>
-      <w:pPr>
-        <w:widowControl w:val="0"/>
-        <w:autoSpaceDE w:val="0"/>
-        <w:autoSpaceDN w:val="0"/>
-        <w:adjustRightInd w:val="0"/>
-        <w:jc w:val="both"/>
-        <w:rPr>
-          <w:bCs/>
-          <w:spacing w:val="5"/>
-          <w:kern w:val="1"/>
-          <w:lang w:val="en-CA"/>
-        </w:rPr>
-      </w:pPr>
-    </w:p>
-    <w:p>
-      <w:pPr>
-        <w:widowControl w:val="0"/>
-        <w:autoSpaceDE w:val="0"/>
-        <w:autoSpaceDN w:val="0"/>
-        <w:adjustRightInd w:val="0"/>
+        <w:tab/>
+      </w:r>
+      <w:r>
         <w:rPr>
           <w:b/>
           <w:bCs/>
@@ -3458,8 +3034,63 @@
           <w:szCs w:val="24"/>
           <w:lang w:val="en-CA"/>
         </w:rPr>
-      </w:pPr>
-      <w:r>
+        <w:t>Naive Bayes</w:t>
+      </w:r>
+    </w:p>
+    <w:p>
+      <w:pPr>
+        <w:widowControl w:val="0"/>
+        <w:autoSpaceDE w:val="0"/>
+        <w:autoSpaceDN w:val="0"/>
+        <w:adjustRightInd w:val="0"/>
+        <w:jc w:val="both"/>
+        <w:rPr>
+          <w:bCs/>
+          <w:spacing w:val="5"/>
+          <w:kern w:val="1"/>
+          <w:lang w:val="en-CA"/>
+        </w:rPr>
+      </w:pPr>
+      <w:r>
+        <w:rPr>
+          <w:bCs/>
+          <w:spacing w:val="5"/>
+          <w:kern w:val="1"/>
+          <w:lang w:val="en-CA"/>
+        </w:rPr>
+        <w:t xml:space="preserve">The Naïve Bayes library does not require any parameter tuning and selection. Hence only one run </w:t>
+      </w:r>
+      <w:r>
+        <w:rPr>
+          <w:bCs/>
+          <w:spacing w:val="5"/>
+          <w:kern w:val="1"/>
+          <w:lang w:val="en-CA"/>
+        </w:rPr>
+        <w:t>required for the cross validation accuracy of 55.33%, which was the lowest among the three.</w:t>
+      </w:r>
+    </w:p>
+    <w:p>
+      <w:pPr>
+        <w:widowControl w:val="0"/>
+        <w:autoSpaceDE w:val="0"/>
+        <w:autoSpaceDN w:val="0"/>
+        <w:adjustRightInd w:val="0"/>
+        <w:jc w:val="both"/>
+        <w:rPr>
+          <w:bCs/>
+          <w:spacing w:val="5"/>
+          <w:kern w:val="1"/>
+          <w:lang w:val="en-CA"/>
+        </w:rPr>
+      </w:pPr>
+    </w:p>
+    <w:p>
+      <w:pPr>
+        <w:widowControl w:val="0"/>
+        <w:autoSpaceDE w:val="0"/>
+        <w:autoSpaceDN w:val="0"/>
+        <w:adjustRightInd w:val="0"/>
         <w:rPr>
           <w:b/>
           <w:bCs/>
@@ -3469,7 +3100,42 @@
           <w:szCs w:val="24"/>
           <w:lang w:val="en-CA"/>
         </w:rPr>
-        <w:t>4.3 SVM</w:t>
+      </w:pPr>
+      <w:r>
+        <w:rPr>
+          <w:b/>
+          <w:bCs/>
+          <w:spacing w:val="24"/>
+          <w:kern w:val="1"/>
+          <w:sz w:val="22"/>
+          <w:szCs w:val="24"/>
+          <w:lang w:val="en-CA"/>
+        </w:rPr>
+        <w:t>4.3</w:t>
+      </w:r>
+      <w:r>
+        <w:rPr>
+          <w:b/>
+          <w:bCs/>
+          <w:spacing w:val="24"/>
+          <w:kern w:val="1"/>
+          <w:sz w:val="22"/>
+          <w:szCs w:val="24"/>
+          <w:lang w:val="en-CA"/>
+        </w:rPr>
+        <w:tab/>
+      </w:r>
+      <w:r>
+        <w:rPr>
+          <w:b/>
+          <w:bCs/>
+          <w:spacing w:val="24"/>
+          <w:kern w:val="1"/>
+          <w:sz w:val="22"/>
+          <w:szCs w:val="24"/>
+          <w:lang w:val="en-CA"/>
+        </w:rPr>
+        <w:t>SVM</w:t>
       </w:r>
     </w:p>
     <w:p>
@@ -3493,9 +3159,8 @@
           <w:kern w:val="1"/>
           <w:lang w:val="en-CA"/>
         </w:rPr>
-        <w:t xml:space="preserve">For SVM model and parameters selection a script gird.py was provided by the </w:t>
-      </w:r>
-      <w:proofErr w:type="spellStart"/>
+        <w:t xml:space="preserve">For SVM model and parameters selection a script gird.py was provided by the libsvm library. Figure 3 shows the run of the </w:t>
+      </w:r>
       <w:r>
         <w:rPr>
           <w:bCs/>
@@ -3503,9 +3168,8 @@
           <w:kern w:val="1"/>
           <w:lang w:val="en-CA"/>
         </w:rPr>
-        <w:t>libsvm</w:t>
-      </w:r>
-      <w:proofErr w:type="spellEnd"/>
+        <w:t>script and selection of gamma and C (sigma) values for the radial kernel.</w:t>
+      </w:r>
       <w:r>
         <w:rPr>
           <w:bCs/>
@@ -3513,41 +3177,47 @@
           <w:kern w:val="1"/>
           <w:lang w:val="en-CA"/>
         </w:rPr>
-        <w:t xml:space="preserve"> library. Figure 3 shows the run of the </w:t>
-      </w:r>
-      <w:r>
+        <w:t xml:space="preserve"> The shows the optimal value selection.</w:t>
+      </w:r>
+    </w:p>
+    <w:p>
+      <w:pPr>
+        <w:widowControl w:val="0"/>
+        <w:autoSpaceDE w:val="0"/>
+        <w:autoSpaceDN w:val="0"/>
+        <w:adjustRightInd w:val="0"/>
+        <w:jc w:val="both"/>
         <w:rPr>
           <w:bCs/>
           <w:spacing w:val="5"/>
           <w:kern w:val="1"/>
           <w:lang w:val="en-CA"/>
         </w:rPr>
-        <w:t>script and selection of gamma and C (sigma) values for the radial kernel.</w:t>
-      </w:r>
-      <w:r>
+      </w:pPr>
+    </w:p>
+    <w:p>
+      <w:pPr>
+        <w:widowControl w:val="0"/>
+        <w:autoSpaceDE w:val="0"/>
+        <w:autoSpaceDN w:val="0"/>
+        <w:adjustRightInd w:val="0"/>
+        <w:jc w:val="center"/>
         <w:rPr>
           <w:bCs/>
           <w:spacing w:val="5"/>
           <w:kern w:val="1"/>
           <w:lang w:val="en-CA"/>
         </w:rPr>
-        <w:t xml:space="preserve"> The shows the optimal value selection.</w:t>
-      </w:r>
-    </w:p>
-    <w:p>
-      <w:pPr>
-        <w:widowControl w:val="0"/>
-        <w:autoSpaceDE w:val="0"/>
-        <w:autoSpaceDN w:val="0"/>
-        <w:adjustRightInd w:val="0"/>
-        <w:jc w:val="both"/>
+      </w:pPr>
+      <w:r>
         <w:rPr>
           <w:bCs/>
           <w:spacing w:val="5"/>
           <w:kern w:val="1"/>
           <w:lang w:val="en-CA"/>
         </w:rPr>
-      </w:pPr>
+        <w:t>Figure 3: Grid.py run for parameter selection</w:t>
+      </w:r>
     </w:p>
     <w:p>
       <w:pPr>
@@ -3563,51 +3233,29 @@
           <w:lang w:val="en-CA"/>
         </w:rPr>
       </w:pPr>
-      <w:r>
+    </w:p>
+    <w:p>
+      <w:pPr>
+        <w:widowControl w:val="0"/>
+        <w:autoSpaceDE w:val="0"/>
+        <w:autoSpaceDN w:val="0"/>
+        <w:adjustRightInd w:val="0"/>
+        <w:jc w:val="center"/>
         <w:rPr>
           <w:bCs/>
           <w:spacing w:val="5"/>
           <w:kern w:val="1"/>
           <w:lang w:val="en-CA"/>
         </w:rPr>
-        <w:t>Figure 3: Grid.py run for parameter selection</w:t>
-      </w:r>
-    </w:p>
-    <w:p>
-      <w:pPr>
-        <w:widowControl w:val="0"/>
-        <w:autoSpaceDE w:val="0"/>
-        <w:autoSpaceDN w:val="0"/>
-        <w:adjustRightInd w:val="0"/>
-        <w:jc w:val="center"/>
-        <w:rPr>
-          <w:bCs/>
-          <w:spacing w:val="5"/>
-          <w:kern w:val="1"/>
-          <w:lang w:val="en-CA"/>
-        </w:rPr>
-      </w:pPr>
-    </w:p>
-    <w:p>
-      <w:pPr>
-        <w:widowControl w:val="0"/>
-        <w:autoSpaceDE w:val="0"/>
-        <w:autoSpaceDN w:val="0"/>
-        <w:adjustRightInd w:val="0"/>
-        <w:jc w:val="center"/>
-        <w:rPr>
-          <w:bCs/>
-          <w:spacing w:val="5"/>
-          <w:kern w:val="1"/>
-          <w:lang w:val="en-CA"/>
-        </w:rPr>
-      </w:pPr>
-      <w:r>
-        <w:rPr>
-          <w:bCs/>
+      </w:pPr>
+      <w:r>
+        <w:rPr>
+          <w:bCs/>
+          <w:noProof/>
           <w:spacing w:val="24"/>
           <w:kern w:val="1"/>
           <w:szCs w:val="24"/>
+          <w:lang w:val="en-CA" w:eastAsia="en-CA"/>
         </w:rPr>
         <w:drawing>
           <wp:inline distT="0" distB="0" distL="0" distR="0" wp14:anchorId="4771D160" wp14:editId="6541E85A">
@@ -3671,7 +3319,7 @@
           <w:szCs w:val="24"/>
         </w:rPr>
         <w:lastRenderedPageBreak/>
-        <w:t>4.4 W</w:t>
+        <w:t xml:space="preserve">4.4 </w:t>
       </w:r>
       <w:r>
         <w:rPr>
@@ -3682,7 +3330,7 @@
           <w:sz w:val="22"/>
           <w:szCs w:val="24"/>
         </w:rPr>
-        <w:t xml:space="preserve">eighted </w:t>
+        <w:tab/>
       </w:r>
       <w:r>
         <w:rPr>
@@ -3693,7 +3341,7 @@
           <w:sz w:val="22"/>
           <w:szCs w:val="24"/>
         </w:rPr>
-        <w:t>M</w:t>
+        <w:t>W</w:t>
       </w:r>
       <w:r>
         <w:rPr>
@@ -3704,7 +3352,7 @@
           <w:sz w:val="22"/>
           <w:szCs w:val="24"/>
         </w:rPr>
-        <w:t xml:space="preserve">ajority </w:t>
+        <w:t xml:space="preserve">eighted </w:t>
       </w:r>
       <w:r>
         <w:rPr>
@@ -3715,7 +3363,7 @@
           <w:sz w:val="22"/>
           <w:szCs w:val="24"/>
         </w:rPr>
-        <w:t>A</w:t>
+        <w:t>M</w:t>
       </w:r>
       <w:r>
         <w:rPr>
@@ -3726,6 +3374,28 @@
           <w:sz w:val="22"/>
           <w:szCs w:val="24"/>
         </w:rPr>
+        <w:t xml:space="preserve">ajority </w:t>
+      </w:r>
+      <w:r>
+        <w:rPr>
+          <w:b/>
+          <w:bCs/>
+          <w:spacing w:val="24"/>
+          <w:kern w:val="1"/>
+          <w:sz w:val="22"/>
+          <w:szCs w:val="24"/>
+        </w:rPr>
+        <w:t>A</w:t>
+      </w:r>
+      <w:r>
+        <w:rPr>
+          <w:b/>
+          <w:bCs/>
+          <w:spacing w:val="24"/>
+          <w:kern w:val="1"/>
+          <w:sz w:val="22"/>
+          <w:szCs w:val="24"/>
+        </w:rPr>
         <w:t>lgorithm</w:t>
       </w:r>
     </w:p>
@@ -3966,6 +3636,7 @@
           <w:kern w:val="1"/>
           <w:sz w:val="24"/>
           <w:szCs w:val="24"/>
+          <w:lang w:val="en-CA" w:eastAsia="en-CA"/>
         </w:rPr>
         <w:drawing>
           <wp:inline distT="0" distB="0" distL="0" distR="0" wp14:anchorId="24BA5829" wp14:editId="2EABD6F9">
@@ -4040,63 +3711,6 @@
         <w:autoSpaceDE w:val="0"/>
         <w:autoSpaceDN w:val="0"/>
         <w:adjustRightInd w:val="0"/>
-        <w:jc w:val="center"/>
-        <w:rPr>
-          <w:bCs/>
-          <w:spacing w:val="24"/>
-          <w:kern w:val="1"/>
-          <w:szCs w:val="24"/>
-        </w:rPr>
-      </w:pPr>
-    </w:p>
-    <w:p>
-      <w:pPr>
-        <w:widowControl w:val="0"/>
-        <w:autoSpaceDE w:val="0"/>
-        <w:autoSpaceDN w:val="0"/>
-        <w:adjustRightInd w:val="0"/>
-        <w:jc w:val="center"/>
-        <w:rPr>
-          <w:bCs/>
-          <w:spacing w:val="24"/>
-          <w:kern w:val="1"/>
-          <w:szCs w:val="24"/>
-        </w:rPr>
-      </w:pPr>
-      <w:r>
-        <w:rPr>
-          <w:bCs/>
-          <w:spacing w:val="24"/>
-          <w:kern w:val="1"/>
-          <w:szCs w:val="24"/>
-        </w:rPr>
-        <w:t xml:space="preserve">Table: Sensitivity, Specificity and Area under ROC </w:t>
-      </w:r>
-      <w:r>
-        <w:rPr>
-          <w:bCs/>
-          <w:spacing w:val="24"/>
-          <w:kern w:val="1"/>
-          <w:szCs w:val="24"/>
-        </w:rPr>
-        <w:t>curve (</w:t>
-      </w:r>
-      <w:r>
-        <w:rPr>
-          <w:bCs/>
-          <w:spacing w:val="24"/>
-          <w:kern w:val="1"/>
-          <w:szCs w:val="24"/>
-        </w:rPr>
-        <w:t>AUR)</w:t>
-      </w:r>
-    </w:p>
-    <w:p>
-      <w:pPr>
-        <w:widowControl w:val="0"/>
-        <w:autoSpaceDE w:val="0"/>
-        <w:autoSpaceDN w:val="0"/>
-        <w:adjustRightInd w:val="0"/>
         <w:rPr>
           <w:b/>
           <w:bCs/>
@@ -4106,14 +3720,7 @@
           <w:szCs w:val="24"/>
         </w:rPr>
       </w:pPr>
-    </w:p>
-    <w:p>
-      <w:pPr>
-        <w:widowControl w:val="0"/>
-        <w:autoSpaceDE w:val="0"/>
-        <w:autoSpaceDN w:val="0"/>
-        <w:adjustRightInd w:val="0"/>
-        <w:jc w:val="center"/>
+      <w:r>
         <w:rPr>
           <w:b/>
           <w:bCs/>
@@ -4122,16 +3729,150 @@
           <w:sz w:val="24"/>
           <w:szCs w:val="24"/>
         </w:rPr>
-      </w:pPr>
-      <w:r>
-        <w:rPr>
+        <w:t>5</w:t>
+      </w:r>
+      <w:r>
+        <w:rPr>
+          <w:b/>
+          <w:bCs/>
+          <w:spacing w:val="24"/>
+          <w:kern w:val="1"/>
+          <w:sz w:val="24"/>
+          <w:szCs w:val="24"/>
+        </w:rPr>
+        <w:tab/>
+        <w:t>Conclusion</w:t>
+      </w:r>
+    </w:p>
+    <w:p>
+      <w:pPr>
+        <w:widowControl w:val="0"/>
+        <w:autoSpaceDE w:val="0"/>
+        <w:autoSpaceDN w:val="0"/>
+        <w:adjustRightInd w:val="0"/>
+        <w:jc w:val="both"/>
+        <w:rPr>
+          <w:bCs/>
+          <w:spacing w:val="5"/>
+          <w:kern w:val="1"/>
+        </w:rPr>
+      </w:pPr>
+      <w:r>
+        <w:rPr>
+          <w:bCs/>
+          <w:spacing w:val="5"/>
+          <w:kern w:val="1"/>
+        </w:rPr>
+        <w:t xml:space="preserve">Once we have found the best weights using the validation set, we calculate the model accuracy on test set. Test accuracies for SVM, Naive Bayes, KNN, WMA were 70%, 55.33 %, 76 %, 74.67 % respectively.  But once we take a closer look into Test data ROC curves for each labels, we observe that area under the curve for WMA is consistently better than the other models. </w:t>
+      </w:r>
+    </w:p>
+    <w:p>
+      <w:pPr>
+        <w:widowControl w:val="0"/>
+        <w:autoSpaceDE w:val="0"/>
+        <w:autoSpaceDN w:val="0"/>
+        <w:adjustRightInd w:val="0"/>
+        <w:jc w:val="center"/>
+        <w:rPr>
+          <w:b/>
+          <w:bCs/>
+          <w:spacing w:val="24"/>
+          <w:kern w:val="1"/>
+          <w:sz w:val="24"/>
+          <w:szCs w:val="24"/>
+        </w:rPr>
+      </w:pPr>
+    </w:p>
+    <w:p>
+      <w:pPr>
+        <w:widowControl w:val="0"/>
+        <w:autoSpaceDE w:val="0"/>
+        <w:autoSpaceDN w:val="0"/>
+        <w:adjustRightInd w:val="0"/>
+        <w:jc w:val="center"/>
+        <w:rPr>
+          <w:bCs/>
+          <w:spacing w:val="24"/>
+          <w:kern w:val="1"/>
+          <w:szCs w:val="24"/>
+        </w:rPr>
+      </w:pPr>
+      <w:r>
+        <w:rPr>
+          <w:bCs/>
+          <w:spacing w:val="24"/>
+          <w:kern w:val="1"/>
+          <w:szCs w:val="24"/>
+        </w:rPr>
+        <w:t xml:space="preserve">Table: Sensitivity, Specificity and Area under ROC </w:t>
+      </w:r>
+      <w:r>
+        <w:rPr>
+          <w:bCs/>
+          <w:spacing w:val="24"/>
+          <w:kern w:val="1"/>
+          <w:szCs w:val="24"/>
+        </w:rPr>
+        <w:t>curve (</w:t>
+      </w:r>
+      <w:r>
+        <w:rPr>
+          <w:bCs/>
+          <w:spacing w:val="24"/>
+          <w:kern w:val="1"/>
+          <w:szCs w:val="24"/>
+        </w:rPr>
+        <w:t>AUR)</w:t>
+      </w:r>
+    </w:p>
+    <w:p>
+      <w:pPr>
+        <w:widowControl w:val="0"/>
+        <w:autoSpaceDE w:val="0"/>
+        <w:autoSpaceDN w:val="0"/>
+        <w:adjustRightInd w:val="0"/>
+        <w:rPr>
+          <w:b/>
+          <w:bCs/>
+          <w:spacing w:val="24"/>
+          <w:kern w:val="1"/>
+          <w:sz w:val="24"/>
+          <w:szCs w:val="24"/>
+        </w:rPr>
+      </w:pPr>
+    </w:p>
+    <w:p>
+      <w:pPr>
+        <w:widowControl w:val="0"/>
+        <w:autoSpaceDE w:val="0"/>
+        <w:autoSpaceDN w:val="0"/>
+        <w:adjustRightInd w:val="0"/>
+        <w:jc w:val="center"/>
+        <w:rPr>
+          <w:b/>
+          <w:bCs/>
+          <w:spacing w:val="24"/>
+          <w:kern w:val="1"/>
+          <w:sz w:val="24"/>
+          <w:szCs w:val="24"/>
+        </w:rPr>
+      </w:pPr>
+      <w:r>
+        <w:rPr>
+          <w:b/>
+          <w:bCs/>
           <w:noProof/>
+          <w:spacing w:val="24"/>
+          <w:kern w:val="1"/>
+          <w:sz w:val="24"/>
+          <w:szCs w:val="24"/>
+          <w:lang w:val="en-CA" w:eastAsia="en-CA"/>
         </w:rPr>
         <w:drawing>
-          <wp:inline distT="0" distB="0" distL="0" distR="0" wp14:anchorId="7C55BEA0" wp14:editId="4B61B710">
-            <wp:extent cx="5028694" cy="1304925"/>
-            <wp:effectExtent l="0" t="0" r="635" b="0"/>
-            <wp:docPr id="33" name="Picture 33"/>
+          <wp:inline distT="0" distB="0" distL="0" distR="0" wp14:anchorId="1119AB49" wp14:editId="0F3DEB1F">
+            <wp:extent cx="4872860" cy="1534602"/>
+            <wp:effectExtent l="0" t="0" r="4445" b="8890"/>
+            <wp:docPr id="16" name="Picture 16" descr="C:\Users\Anuj\Documents\ML_git\table.png"/>
             <wp:cNvGraphicFramePr>
               <a:graphicFrameLocks xmlns:a="http://schemas.openxmlformats.org/drawingml/2006/main" noChangeAspect="1"/>
             </wp:cNvGraphicFramePr>
@@ -4139,23 +3880,36 @@
               <a:graphicData uri="http://schemas.openxmlformats.org/drawingml/2006/picture">
                 <pic:pic xmlns:pic="http://schemas.openxmlformats.org/drawingml/2006/picture">
                   <pic:nvPicPr>
-                    <pic:cNvPr id="1" name=""/>
-                    <pic:cNvPicPr/>
+                    <pic:cNvPr id="0" name="Picture 13" descr="C:\Users\Anuj\Documents\ML_git\table.png"/>
+                    <pic:cNvPicPr>
+                      <a:picLocks noChangeAspect="1" noChangeArrowheads="1"/>
+                    </pic:cNvPicPr>
                   </pic:nvPicPr>
                   <pic:blipFill>
-                    <a:blip r:embed="rId20"/>
+                    <a:blip r:embed="rId20">
+                      <a:extLst>
+                        <a:ext uri="{28A0092B-C50C-407E-A947-70E740481C1C}">
+                          <a14:useLocalDpi xmlns:a14="http://schemas.microsoft.com/office/drawing/2010/main" val="0"/>
+                        </a:ext>
+                      </a:extLst>
+                    </a:blip>
+                    <a:srcRect/>
                     <a:stretch>
                       <a:fillRect/>
                     </a:stretch>
                   </pic:blipFill>
-                  <pic:spPr>
+                  <pic:spPr bwMode="auto">
                     <a:xfrm>
                       <a:off x="0" y="0"/>
-                      <a:ext cx="5061760" cy="1313505"/>
+                      <a:ext cx="4957097" cy="1561131"/>
                     </a:xfrm>
                     <a:prstGeom prst="rect">
                       <a:avLst/>
                     </a:prstGeom>
+                    <a:noFill/>
+                    <a:ln>
+                      <a:noFill/>
+                    </a:ln>
                   </pic:spPr>
                 </pic:pic>
               </a:graphicData>
@@ -4172,53 +3926,118 @@
         <w:adjustRightInd w:val="0"/>
         <w:jc w:val="both"/>
         <w:rPr>
-          <w:b/>
-          <w:bCs/>
-          <w:spacing w:val="24"/>
-          <w:kern w:val="1"/>
-          <w:sz w:val="24"/>
-          <w:szCs w:val="24"/>
-        </w:rPr>
-      </w:pPr>
-    </w:p>
-    <w:p>
-      <w:pPr>
-        <w:widowControl w:val="0"/>
-        <w:autoSpaceDE w:val="0"/>
-        <w:autoSpaceDN w:val="0"/>
-        <w:adjustRightInd w:val="0"/>
-        <w:rPr>
-          <w:b/>
-          <w:bCs/>
-          <w:spacing w:val="24"/>
-          <w:kern w:val="1"/>
-          <w:sz w:val="24"/>
-          <w:szCs w:val="24"/>
-        </w:rPr>
-      </w:pPr>
-      <w:r>
-        <w:rPr>
-          <w:b/>
+          <w:bCs/>
+          <w:spacing w:val="5"/>
+          <w:kern w:val="1"/>
+        </w:rPr>
+      </w:pPr>
+    </w:p>
+    <w:p>
+      <w:pPr>
+        <w:widowControl w:val="0"/>
+        <w:autoSpaceDE w:val="0"/>
+        <w:autoSpaceDN w:val="0"/>
+        <w:adjustRightInd w:val="0"/>
+        <w:jc w:val="both"/>
+        <w:rPr>
+          <w:bCs/>
+          <w:spacing w:val="5"/>
+          <w:kern w:val="1"/>
+        </w:rPr>
+      </w:pPr>
+      <w:r>
+        <w:rPr>
+          <w:bCs/>
+          <w:spacing w:val="5"/>
+          <w:kern w:val="1"/>
+        </w:rPr>
+        <w:t>Although overall Test Accuracy for KNN is better than WMA, but story changes when we see the respective recall and precision values. Recall values for KNN is marginally better than WMA, whereas Precision values for WMA is consistently better than KNN.</w:t>
+      </w:r>
+    </w:p>
+    <w:p>
+      <w:pPr>
+        <w:widowControl w:val="0"/>
+        <w:autoSpaceDE w:val="0"/>
+        <w:autoSpaceDN w:val="0"/>
+        <w:adjustRightInd w:val="0"/>
+        <w:jc w:val="both"/>
+        <w:rPr>
+          <w:bCs/>
+          <w:spacing w:val="5"/>
+          <w:kern w:val="1"/>
+        </w:rPr>
+      </w:pPr>
+      <w:r>
+        <w:rPr>
+          <w:bCs/>
+          <w:spacing w:val="5"/>
+          <w:kern w:val="1"/>
+        </w:rPr>
+        <w:t>In conclusion we state that WMA is more robust and a better model. By using WMA, we can improve test accuracy which would have not been possible we using traditional classification techniques.</w:t>
+      </w:r>
+    </w:p>
+    <w:p>
+      <w:pPr>
+        <w:widowControl w:val="0"/>
+        <w:autoSpaceDE w:val="0"/>
+        <w:autoSpaceDN w:val="0"/>
+        <w:adjustRightInd w:val="0"/>
+        <w:jc w:val="center"/>
+        <w:rPr>
+          <w:bCs/>
+          <w:spacing w:val="5"/>
+          <w:kern w:val="1"/>
+        </w:rPr>
+      </w:pPr>
+      <w:r>
+        <w:rPr>
+          <w:bCs/>
+          <w:spacing w:val="5"/>
+          <w:kern w:val="1"/>
+        </w:rPr>
+        <w:t>Figure: Confusion matrix WMA</w:t>
+      </w:r>
+    </w:p>
+    <w:p>
+      <w:pPr>
+        <w:widowControl w:val="0"/>
+        <w:autoSpaceDE w:val="0"/>
+        <w:autoSpaceDN w:val="0"/>
+        <w:adjustRightInd w:val="0"/>
+        <w:jc w:val="center"/>
+        <w:rPr>
+          <w:bCs/>
+          <w:spacing w:val="5"/>
+          <w:kern w:val="1"/>
+        </w:rPr>
+      </w:pPr>
+    </w:p>
+    <w:p>
+      <w:pPr>
+        <w:widowControl w:val="0"/>
+        <w:autoSpaceDE w:val="0"/>
+        <w:autoSpaceDN w:val="0"/>
+        <w:adjustRightInd w:val="0"/>
+        <w:jc w:val="center"/>
+        <w:rPr>
+          <w:bCs/>
+          <w:spacing w:val="5"/>
+          <w:kern w:val="1"/>
+        </w:rPr>
+      </w:pPr>
+      <w:r>
+        <w:rPr>
           <w:bCs/>
           <w:noProof/>
-          <w:spacing w:val="24"/>
-          <w:kern w:val="1"/>
-          <w:sz w:val="24"/>
-          <w:szCs w:val="24"/>
+          <w:spacing w:val="5"/>
+          <w:kern w:val="1"/>
+          <w:lang w:val="en-CA" w:eastAsia="en-CA"/>
         </w:rPr>
         <w:drawing>
-          <wp:anchor distT="0" distB="0" distL="114300" distR="114300" simplePos="0" relativeHeight="251660800" behindDoc="0" locked="0" layoutInCell="1" allowOverlap="1" wp14:anchorId="2982641B" wp14:editId="1DEA8694">
-            <wp:simplePos x="0" y="0"/>
-            <wp:positionH relativeFrom="column">
-              <wp:posOffset>0</wp:posOffset>
-            </wp:positionH>
-            <wp:positionV relativeFrom="paragraph">
-              <wp:posOffset>0</wp:posOffset>
-            </wp:positionV>
-            <wp:extent cx="1594800" cy="1620000"/>
-            <wp:effectExtent l="0" t="0" r="5715" b="0"/>
-            <wp:wrapSquare wrapText="right"/>
-            <wp:docPr id="32" name="Picture 32" descr="C:\Users\Anuj\Pictures\roc(rock).png"/>
+          <wp:inline distT="0" distB="0" distL="0" distR="0" wp14:anchorId="4500D3D6" wp14:editId="178C0E46">
+            <wp:extent cx="3692627" cy="1256030"/>
+            <wp:effectExtent l="0" t="0" r="3175" b="1270"/>
+            <wp:docPr id="36" name="Picture 36" descr="C:\Users\Anuj\Pictures\comatrix.png"/>
             <wp:cNvGraphicFramePr>
               <a:graphicFrameLocks xmlns:a="http://schemas.openxmlformats.org/drawingml/2006/main" noChangeAspect="1"/>
             </wp:cNvGraphicFramePr>
@@ -4226,7 +4045,7 @@
               <a:graphicData uri="http://schemas.openxmlformats.org/drawingml/2006/picture">
                 <pic:pic xmlns:pic="http://schemas.openxmlformats.org/drawingml/2006/picture">
                   <pic:nvPicPr>
-                    <pic:cNvPr id="0" name="Picture 30" descr="C:\Users\Anuj\Pictures\roc(rock).png"/>
+                    <pic:cNvPr id="0" name="Picture 31" descr="C:\Users\Anuj\Pictures\comatrix.png"/>
                     <pic:cNvPicPr>
                       <a:picLocks noChangeAspect="1" noChangeArrowheads="1"/>
                     </pic:cNvPicPr>
@@ -4247,7 +4066,7 @@
                   <pic:spPr bwMode="auto">
                     <a:xfrm>
                       <a:off x="0" y="0"/>
-                      <a:ext cx="1594800" cy="1620000"/>
+                      <a:ext cx="3702629" cy="1259432"/>
                     </a:xfrm>
                     <a:prstGeom prst="rect">
                       <a:avLst/>
@@ -4260,30 +4079,67 @@
                 </pic:pic>
               </a:graphicData>
             </a:graphic>
-            <wp14:sizeRelH relativeFrom="margin">
-              <wp14:pctWidth>0</wp14:pctWidth>
-            </wp14:sizeRelH>
-            <wp14:sizeRelV relativeFrom="margin">
-              <wp14:pctHeight>0</wp14:pctHeight>
-            </wp14:sizeRelV>
-          </wp:anchor>
+          </wp:inline>
         </w:drawing>
       </w:r>
-      <w:r>
-        <w:rPr>
-          <w:b/>
-          <w:bCs/>
-          <w:noProof/>
+    </w:p>
+    <w:p>
+      <w:pPr>
+        <w:widowControl w:val="0"/>
+        <w:autoSpaceDE w:val="0"/>
+        <w:autoSpaceDN w:val="0"/>
+        <w:adjustRightInd w:val="0"/>
+        <w:jc w:val="center"/>
+        <w:rPr>
+          <w:b/>
+          <w:bCs/>
           <w:spacing w:val="24"/>
           <w:kern w:val="1"/>
           <w:sz w:val="24"/>
           <w:szCs w:val="24"/>
         </w:rPr>
+      </w:pPr>
+      <w:r>
+        <w:rPr>
+          <w:bCs/>
+          <w:spacing w:val="5"/>
+          <w:kern w:val="1"/>
+        </w:rPr>
+        <w:lastRenderedPageBreak/>
+        <w:t>Figure 5: ROC curves for all genres for KNN(Blue), WMA(Black), SVM(Red), Naïve Bayes(Green)</w:t>
+      </w:r>
+    </w:p>
+    <w:p>
+      <w:pPr>
+        <w:widowControl w:val="0"/>
+        <w:autoSpaceDE w:val="0"/>
+        <w:autoSpaceDN w:val="0"/>
+        <w:adjustRightInd w:val="0"/>
+        <w:rPr>
+          <w:b/>
+          <w:bCs/>
+          <w:spacing w:val="24"/>
+          <w:kern w:val="1"/>
+          <w:sz w:val="24"/>
+          <w:szCs w:val="24"/>
+        </w:rPr>
+      </w:pPr>
+      <w:r>
+        <w:rPr>
+          <w:b/>
+          <w:bCs/>
+          <w:noProof/>
+          <w:spacing w:val="24"/>
+          <w:kern w:val="1"/>
+          <w:sz w:val="24"/>
+          <w:szCs w:val="24"/>
+          <w:lang w:val="en-CA" w:eastAsia="en-CA"/>
+        </w:rPr>
         <w:drawing>
-          <wp:inline distT="0" distB="0" distL="0" distR="0" wp14:anchorId="56F1179F" wp14:editId="206F24E8">
-            <wp:extent cx="1614579" cy="1620000"/>
-            <wp:effectExtent l="0" t="0" r="5080" b="0"/>
-            <wp:docPr id="31" name="Picture 31" descr="C:\Users\Anuj\Pictures\roc(reggae).png"/>
+          <wp:inline distT="0" distB="0" distL="0" distR="0" wp14:anchorId="68AFC48D" wp14:editId="34378826">
+            <wp:extent cx="1648416" cy="1656000"/>
+            <wp:effectExtent l="0" t="0" r="9525" b="1905"/>
+            <wp:docPr id="13" name="Picture 13" descr="C:\Users\Anuj\Pictures\roc(reggae).png"/>
             <wp:cNvGraphicFramePr>
               <a:graphicFrameLocks xmlns:a="http://schemas.openxmlformats.org/drawingml/2006/main" noChangeAspect="1"/>
             </wp:cNvGraphicFramePr>
@@ -4291,7 +4147,7 @@
               <a:graphicData uri="http://schemas.openxmlformats.org/drawingml/2006/picture">
                 <pic:pic xmlns:pic="http://schemas.openxmlformats.org/drawingml/2006/picture">
                   <pic:nvPicPr>
-                    <pic:cNvPr id="0" name="Picture 29" descr="C:\Users\Anuj\Pictures\roc(reggae).png"/>
+                    <pic:cNvPr id="0" name="Picture 10" descr="C:\Users\Anuj\Pictures\roc(reggae).png"/>
                     <pic:cNvPicPr>
                       <a:picLocks noChangeAspect="1" noChangeArrowheads="1"/>
                     </pic:cNvPicPr>
@@ -4312,7 +4168,7 @@
                   <pic:spPr bwMode="auto">
                     <a:xfrm>
                       <a:off x="0" y="0"/>
-                      <a:ext cx="1614579" cy="1620000"/>
+                      <a:ext cx="1648416" cy="1656000"/>
                     </a:xfrm>
                     <a:prstGeom prst="rect">
                       <a:avLst/>
@@ -4337,12 +4193,13 @@
           <w:kern w:val="1"/>
           <w:sz w:val="24"/>
           <w:szCs w:val="24"/>
+          <w:lang w:val="en-CA" w:eastAsia="en-CA"/>
         </w:rPr>
         <w:drawing>
-          <wp:inline distT="0" distB="0" distL="0" distR="0" wp14:anchorId="7A241B7B" wp14:editId="3B2F1CFB">
-            <wp:extent cx="1617185" cy="1620000"/>
-            <wp:effectExtent l="0" t="0" r="2540" b="0"/>
-            <wp:docPr id="30" name="Picture 30" descr="C:\Users\Anuj\Pictures\roc(pop).png"/>
+          <wp:inline distT="0" distB="0" distL="0" distR="0" wp14:anchorId="3A144757" wp14:editId="6E3904A7">
+            <wp:extent cx="1652301" cy="1656000"/>
+            <wp:effectExtent l="0" t="0" r="5080" b="1905"/>
+            <wp:docPr id="12" name="Picture 12" descr="C:\Users\Anuj\Pictures\roc(pop).png"/>
             <wp:cNvGraphicFramePr>
               <a:graphicFrameLocks xmlns:a="http://schemas.openxmlformats.org/drawingml/2006/main" noChangeAspect="1"/>
             </wp:cNvGraphicFramePr>
@@ -4350,7 +4207,7 @@
               <a:graphicData uri="http://schemas.openxmlformats.org/drawingml/2006/picture">
                 <pic:pic xmlns:pic="http://schemas.openxmlformats.org/drawingml/2006/picture">
                   <pic:nvPicPr>
-                    <pic:cNvPr id="0" name="Picture 28" descr="C:\Users\Anuj\Pictures\roc(pop).png"/>
+                    <pic:cNvPr id="0" name="Picture 9" descr="C:\Users\Anuj\Pictures\roc(pop).png"/>
                     <pic:cNvPicPr>
                       <a:picLocks noChangeAspect="1" noChangeArrowheads="1"/>
                     </pic:cNvPicPr>
@@ -4371,7 +4228,7 @@
                   <pic:spPr bwMode="auto">
                     <a:xfrm>
                       <a:off x="0" y="0"/>
-                      <a:ext cx="1617185" cy="1620000"/>
+                      <a:ext cx="1652301" cy="1656000"/>
                     </a:xfrm>
                     <a:prstGeom prst="rect">
                       <a:avLst/>
@@ -4396,12 +4253,13 @@
           <w:kern w:val="1"/>
           <w:sz w:val="24"/>
           <w:szCs w:val="24"/>
+          <w:lang w:val="en-CA" w:eastAsia="en-CA"/>
         </w:rPr>
         <w:drawing>
-          <wp:inline distT="0" distB="0" distL="0" distR="0" wp14:anchorId="563F2D07" wp14:editId="74EF0E17">
-            <wp:extent cx="1611969" cy="1620000"/>
-            <wp:effectExtent l="0" t="0" r="7620" b="0"/>
-            <wp:docPr id="29" name="Picture 29" descr="C:\Users\Anuj\Pictures\roc(metal).png"/>
+          <wp:inline distT="0" distB="0" distL="0" distR="0" wp14:anchorId="3701A095" wp14:editId="11C3875E">
+            <wp:extent cx="1644522" cy="1656000"/>
+            <wp:effectExtent l="0" t="0" r="0" b="1905"/>
+            <wp:docPr id="11" name="Picture 11" descr="C:\Users\Anuj\Pictures\roc(metal).png"/>
             <wp:cNvGraphicFramePr>
               <a:graphicFrameLocks xmlns:a="http://schemas.openxmlformats.org/drawingml/2006/main" noChangeAspect="1"/>
             </wp:cNvGraphicFramePr>
@@ -4409,7 +4267,7 @@
               <a:graphicData uri="http://schemas.openxmlformats.org/drawingml/2006/picture">
                 <pic:pic xmlns:pic="http://schemas.openxmlformats.org/drawingml/2006/picture">
                   <pic:nvPicPr>
-                    <pic:cNvPr id="0" name="Picture 27" descr="C:\Users\Anuj\Pictures\roc(metal).png"/>
+                    <pic:cNvPr id="0" name="Picture 8" descr="C:\Users\Anuj\Pictures\roc(metal).png"/>
                     <pic:cNvPicPr>
                       <a:picLocks noChangeAspect="1" noChangeArrowheads="1"/>
                     </pic:cNvPicPr>
@@ -4430,7 +4288,7 @@
                   <pic:spPr bwMode="auto">
                     <a:xfrm>
                       <a:off x="0" y="0"/>
-                      <a:ext cx="1611969" cy="1620000"/>
+                      <a:ext cx="1644522" cy="1656000"/>
                     </a:xfrm>
                     <a:prstGeom prst="rect">
                       <a:avLst/>
@@ -4455,12 +4313,13 @@
           <w:kern w:val="1"/>
           <w:sz w:val="24"/>
           <w:szCs w:val="24"/>
+          <w:lang w:val="en-CA" w:eastAsia="en-CA"/>
         </w:rPr>
         <w:drawing>
-          <wp:inline distT="0" distB="0" distL="0" distR="0" wp14:anchorId="50AF3C62" wp14:editId="137CB2DE">
-            <wp:extent cx="1617390" cy="1620000"/>
-            <wp:effectExtent l="0" t="0" r="1905" b="0"/>
-            <wp:docPr id="28" name="Picture 28" descr="C:\Users\Anuj\Pictures\roc(jazz).png"/>
+          <wp:inline distT="0" distB="0" distL="0" distR="0" wp14:anchorId="547A5503" wp14:editId="6A8F6149">
+            <wp:extent cx="1656000" cy="1656000"/>
+            <wp:effectExtent l="0" t="0" r="1905" b="1905"/>
+            <wp:docPr id="10" name="Picture 10" descr="C:\Users\Anuj\Pictures\roc(jazz).png"/>
             <wp:cNvGraphicFramePr>
               <a:graphicFrameLocks xmlns:a="http://schemas.openxmlformats.org/drawingml/2006/main" noChangeAspect="1"/>
             </wp:cNvGraphicFramePr>
@@ -4468,7 +4327,7 @@
               <a:graphicData uri="http://schemas.openxmlformats.org/drawingml/2006/picture">
                 <pic:pic xmlns:pic="http://schemas.openxmlformats.org/drawingml/2006/picture">
                   <pic:nvPicPr>
-                    <pic:cNvPr id="0" name="Picture 26" descr="C:\Users\Anuj\Pictures\roc(jazz).png"/>
+                    <pic:cNvPr id="0" name="Picture 7" descr="C:\Users\Anuj\Pictures\roc(jazz).png"/>
                     <pic:cNvPicPr>
                       <a:picLocks noChangeAspect="1" noChangeArrowheads="1"/>
                     </pic:cNvPicPr>
@@ -4489,7 +4348,7 @@
                   <pic:spPr bwMode="auto">
                     <a:xfrm>
                       <a:off x="0" y="0"/>
-                      <a:ext cx="1617390" cy="1620000"/>
+                      <a:ext cx="1656000" cy="1656000"/>
                     </a:xfrm>
                     <a:prstGeom prst="rect">
                       <a:avLst/>
@@ -4514,13 +4373,13 @@
           <w:kern w:val="1"/>
           <w:sz w:val="24"/>
           <w:szCs w:val="24"/>
-        </w:rPr>
-        <w:lastRenderedPageBreak/>
+          <w:lang w:val="en-CA" w:eastAsia="en-CA"/>
+        </w:rPr>
         <w:drawing>
-          <wp:inline distT="0" distB="0" distL="0" distR="0" wp14:anchorId="6DAC6972" wp14:editId="56CAFA65">
-            <wp:extent cx="1622615" cy="1620000"/>
-            <wp:effectExtent l="0" t="0" r="0" b="0"/>
-            <wp:docPr id="27" name="Picture 27" descr="C:\Users\Anuj\Pictures\roc(hiphop).png"/>
+          <wp:inline distT="0" distB="0" distL="0" distR="0" wp14:anchorId="741C289B" wp14:editId="5CB6B7A3">
+            <wp:extent cx="1659904" cy="1656000"/>
+            <wp:effectExtent l="0" t="0" r="0" b="1905"/>
+            <wp:docPr id="9" name="Picture 9" descr="C:\Users\Anuj\Pictures\roc(hiphop).png"/>
             <wp:cNvGraphicFramePr>
               <a:graphicFrameLocks xmlns:a="http://schemas.openxmlformats.org/drawingml/2006/main" noChangeAspect="1"/>
             </wp:cNvGraphicFramePr>
@@ -4528,7 +4387,7 @@
               <a:graphicData uri="http://schemas.openxmlformats.org/drawingml/2006/picture">
                 <pic:pic xmlns:pic="http://schemas.openxmlformats.org/drawingml/2006/picture">
                   <pic:nvPicPr>
-                    <pic:cNvPr id="0" name="Picture 25" descr="C:\Users\Anuj\Pictures\roc(hiphop).png"/>
+                    <pic:cNvPr id="0" name="Picture 6" descr="C:\Users\Anuj\Pictures\roc(hiphop).png"/>
                     <pic:cNvPicPr>
                       <a:picLocks noChangeAspect="1" noChangeArrowheads="1"/>
                     </pic:cNvPicPr>
@@ -4549,7 +4408,7 @@
                   <pic:spPr bwMode="auto">
                     <a:xfrm>
                       <a:off x="0" y="0"/>
-                      <a:ext cx="1622615" cy="1620000"/>
+                      <a:ext cx="1659904" cy="1656000"/>
                     </a:xfrm>
                     <a:prstGeom prst="rect">
                       <a:avLst/>
@@ -4574,12 +4433,13 @@
           <w:kern w:val="1"/>
           <w:sz w:val="24"/>
           <w:szCs w:val="24"/>
+          <w:lang w:val="en-CA" w:eastAsia="en-CA"/>
         </w:rPr>
         <w:drawing>
-          <wp:inline distT="0" distB="0" distL="0" distR="0" wp14:anchorId="0A561F32" wp14:editId="3582B183">
-            <wp:extent cx="1620000" cy="1620000"/>
-            <wp:effectExtent l="0" t="0" r="0" b="0"/>
-            <wp:docPr id="26" name="Picture 26" descr="C:\Users\Anuj\Pictures\roc(disco).png"/>
+          <wp:inline distT="0" distB="0" distL="0" distR="0" wp14:anchorId="774EBE50" wp14:editId="0B38FE70">
+            <wp:extent cx="1656000" cy="1656000"/>
+            <wp:effectExtent l="0" t="0" r="1905" b="1905"/>
+            <wp:docPr id="8" name="Picture 8" descr="C:\Users\Anuj\Pictures\roc(disco).png"/>
             <wp:cNvGraphicFramePr>
               <a:graphicFrameLocks xmlns:a="http://schemas.openxmlformats.org/drawingml/2006/main" noChangeAspect="1"/>
             </wp:cNvGraphicFramePr>
@@ -4587,7 +4447,7 @@
               <a:graphicData uri="http://schemas.openxmlformats.org/drawingml/2006/picture">
                 <pic:pic xmlns:pic="http://schemas.openxmlformats.org/drawingml/2006/picture">
                   <pic:nvPicPr>
-                    <pic:cNvPr id="0" name="Picture 24" descr="C:\Users\Anuj\Pictures\roc(disco).png"/>
+                    <pic:cNvPr id="0" name="Picture 5" descr="C:\Users\Anuj\Pictures\roc(disco).png"/>
                     <pic:cNvPicPr>
                       <a:picLocks noChangeAspect="1" noChangeArrowheads="1"/>
                     </pic:cNvPicPr>
@@ -4608,7 +4468,7 @@
                   <pic:spPr bwMode="auto">
                     <a:xfrm>
                       <a:off x="0" y="0"/>
-                      <a:ext cx="1620000" cy="1620000"/>
+                      <a:ext cx="1656000" cy="1656000"/>
                     </a:xfrm>
                     <a:prstGeom prst="rect">
                       <a:avLst/>
@@ -4633,12 +4493,13 @@
           <w:kern w:val="1"/>
           <w:sz w:val="24"/>
           <w:szCs w:val="24"/>
+          <w:lang w:val="en-CA" w:eastAsia="en-CA"/>
         </w:rPr>
         <w:drawing>
-          <wp:inline distT="0" distB="0" distL="0" distR="0" wp14:anchorId="24F7807B" wp14:editId="20D11405">
-            <wp:extent cx="1611969" cy="1620000"/>
-            <wp:effectExtent l="0" t="0" r="7620" b="0"/>
-            <wp:docPr id="25" name="Picture 25" descr="C:\Users\Anuj\Pictures\roc(country).png"/>
+          <wp:inline distT="0" distB="0" distL="0" distR="0" wp14:anchorId="22E7F495" wp14:editId="39A9C1C9">
+            <wp:extent cx="1648398" cy="1656000"/>
+            <wp:effectExtent l="0" t="0" r="9525" b="1905"/>
+            <wp:docPr id="7" name="Picture 7" descr="C:\Users\Anuj\Pictures\roc(country).png"/>
             <wp:cNvGraphicFramePr>
               <a:graphicFrameLocks xmlns:a="http://schemas.openxmlformats.org/drawingml/2006/main" noChangeAspect="1"/>
             </wp:cNvGraphicFramePr>
@@ -4646,7 +4507,7 @@
               <a:graphicData uri="http://schemas.openxmlformats.org/drawingml/2006/picture">
                 <pic:pic xmlns:pic="http://schemas.openxmlformats.org/drawingml/2006/picture">
                   <pic:nvPicPr>
-                    <pic:cNvPr id="0" name="Picture 23" descr="C:\Users\Anuj\Pictures\roc(country).png"/>
+                    <pic:cNvPr id="0" name="Picture 4" descr="C:\Users\Anuj\Pictures\roc(country).png"/>
                     <pic:cNvPicPr>
                       <a:picLocks noChangeAspect="1" noChangeArrowheads="1"/>
                     </pic:cNvPicPr>
@@ -4667,7 +4528,7 @@
                   <pic:spPr bwMode="auto">
                     <a:xfrm>
                       <a:off x="0" y="0"/>
-                      <a:ext cx="1611969" cy="1620000"/>
+                      <a:ext cx="1648398" cy="1656000"/>
                     </a:xfrm>
                     <a:prstGeom prst="rect">
                       <a:avLst/>
@@ -4692,12 +4553,13 @@
           <w:kern w:val="1"/>
           <w:sz w:val="24"/>
           <w:szCs w:val="24"/>
+          <w:lang w:val="en-CA" w:eastAsia="en-CA"/>
         </w:rPr>
         <w:drawing>
-          <wp:inline distT="0" distB="0" distL="0" distR="0" wp14:anchorId="4608B4D1" wp14:editId="1BB3883B">
-            <wp:extent cx="1614579" cy="1620000"/>
-            <wp:effectExtent l="0" t="0" r="5080" b="0"/>
-            <wp:docPr id="24" name="Picture 24" descr="C:\Users\Anuj\Pictures\roc(classi).png"/>
+          <wp:inline distT="0" distB="0" distL="0" distR="0" wp14:anchorId="379EB2CC" wp14:editId="010917EF">
+            <wp:extent cx="1652302" cy="1656000"/>
+            <wp:effectExtent l="0" t="0" r="5080" b="1905"/>
+            <wp:docPr id="6" name="Picture 6" descr="C:\Users\Anuj\Pictures\roc(classi).png"/>
             <wp:cNvGraphicFramePr>
               <a:graphicFrameLocks xmlns:a="http://schemas.openxmlformats.org/drawingml/2006/main" noChangeAspect="1"/>
             </wp:cNvGraphicFramePr>
@@ -4705,7 +4567,7 @@
               <a:graphicData uri="http://schemas.openxmlformats.org/drawingml/2006/picture">
                 <pic:pic xmlns:pic="http://schemas.openxmlformats.org/drawingml/2006/picture">
                   <pic:nvPicPr>
-                    <pic:cNvPr id="0" name="Picture 22" descr="C:\Users\Anuj\Pictures\roc(classi).png"/>
+                    <pic:cNvPr id="0" name="Picture 3" descr="C:\Users\Anuj\Pictures\roc(classi).png"/>
                     <pic:cNvPicPr>
                       <a:picLocks noChangeAspect="1" noChangeArrowheads="1"/>
                     </pic:cNvPicPr>
@@ -4726,7 +4588,7 @@
                   <pic:spPr bwMode="auto">
                     <a:xfrm>
                       <a:off x="0" y="0"/>
-                      <a:ext cx="1614579" cy="1620000"/>
+                      <a:ext cx="1652302" cy="1656000"/>
                     </a:xfrm>
                     <a:prstGeom prst="rect">
                       <a:avLst/>
@@ -4751,28 +4613,13 @@
           <w:kern w:val="1"/>
           <w:sz w:val="24"/>
           <w:szCs w:val="24"/>
+          <w:lang w:val="en-CA" w:eastAsia="en-CA"/>
         </w:rPr>
         <w:drawing>
-          <wp:anchor distT="0" distB="0" distL="114300" distR="114300" simplePos="0" relativeHeight="251662848" behindDoc="0" locked="0" layoutInCell="1" allowOverlap="0" wp14:anchorId="7C4687D2" wp14:editId="38D5757B">
-            <wp:simplePos x="0" y="0"/>
-            <wp:positionH relativeFrom="column">
-              <wp:posOffset>1714500</wp:posOffset>
-            </wp:positionH>
-            <wp:positionV relativeFrom="paragraph">
-              <wp:posOffset>3238500</wp:posOffset>
-            </wp:positionV>
-            <wp:extent cx="1612265" cy="1619885"/>
-            <wp:effectExtent l="0" t="0" r="0" b="5715"/>
-            <wp:wrapThrough wrapText="right">
-              <wp:wrapPolygon edited="0">
-                <wp:start x="0" y="0"/>
-                <wp:lineTo x="0" y="21338"/>
-                <wp:lineTo x="21098" y="21338"/>
-                <wp:lineTo x="21098" y="0"/>
-                <wp:lineTo x="0" y="0"/>
-              </wp:wrapPolygon>
-            </wp:wrapThrough>
-            <wp:docPr id="23" name="Picture 23" descr="C:\Users\Anuj\Pictures\roc(blues).png"/>
+          <wp:inline distT="0" distB="0" distL="0" distR="0" wp14:anchorId="5E3E1E90" wp14:editId="225CAC76">
+            <wp:extent cx="1648175" cy="1656000"/>
+            <wp:effectExtent l="0" t="0" r="0" b="1905"/>
+            <wp:docPr id="5" name="Picture 5" descr="C:\Users\Anuj\Pictures\roc(blues).png"/>
             <wp:cNvGraphicFramePr>
               <a:graphicFrameLocks xmlns:a="http://schemas.openxmlformats.org/drawingml/2006/main" noChangeAspect="1"/>
             </wp:cNvGraphicFramePr>
@@ -4780,7 +4627,7 @@
               <a:graphicData uri="http://schemas.openxmlformats.org/drawingml/2006/picture">
                 <pic:pic xmlns:pic="http://schemas.openxmlformats.org/drawingml/2006/picture">
                   <pic:nvPicPr>
-                    <pic:cNvPr id="0" name="Picture 21" descr="C:\Users\Anuj\Pictures\roc(blues).png"/>
+                    <pic:cNvPr id="0" name="Picture 2" descr="C:\Users\Anuj\Pictures\roc(blues).png"/>
                     <pic:cNvPicPr>
                       <a:picLocks noChangeAspect="1" noChangeArrowheads="1"/>
                     </pic:cNvPicPr>
@@ -4801,7 +4648,7 @@
                   <pic:spPr bwMode="auto">
                     <a:xfrm>
                       <a:off x="0" y="0"/>
-                      <a:ext cx="1612265" cy="1619885"/>
+                      <a:ext cx="1648175" cy="1656000"/>
                     </a:xfrm>
                     <a:prstGeom prst="rect">
                       <a:avLst/>
@@ -4814,297 +4661,26 @@
                 </pic:pic>
               </a:graphicData>
             </a:graphic>
-            <wp14:sizeRelH relativeFrom="margin">
-              <wp14:pctWidth>0</wp14:pctWidth>
-            </wp14:sizeRelH>
-            <wp14:sizeRelV relativeFrom="margin">
-              <wp14:pctHeight>0</wp14:pctHeight>
-            </wp14:sizeRelV>
-          </wp:anchor>
+          </wp:inline>
         </w:drawing>
       </w:r>
-    </w:p>
-    <w:p>
-      <w:pPr>
-        <w:widowControl w:val="0"/>
-        <w:autoSpaceDE w:val="0"/>
-        <w:autoSpaceDN w:val="0"/>
-        <w:adjustRightInd w:val="0"/>
-        <w:rPr>
-          <w:b/>
-          <w:bCs/>
+      <w:bookmarkStart w:id="0" w:name="_GoBack"/>
+      <w:r>
+        <w:rPr>
+          <w:b/>
+          <w:bCs/>
+          <w:noProof/>
           <w:spacing w:val="24"/>
           <w:kern w:val="1"/>
           <w:sz w:val="24"/>
           <w:szCs w:val="24"/>
-        </w:rPr>
-      </w:pPr>
-    </w:p>
-    <w:p>
-      <w:pPr>
-        <w:widowControl w:val="0"/>
-        <w:autoSpaceDE w:val="0"/>
-        <w:autoSpaceDN w:val="0"/>
-        <w:adjustRightInd w:val="0"/>
-        <w:rPr>
-          <w:bCs/>
-          <w:spacing w:val="5"/>
-          <w:kern w:val="1"/>
-        </w:rPr>
-      </w:pPr>
-      <w:r>
-        <w:rPr>
-          <w:bCs/>
-          <w:spacing w:val="5"/>
-          <w:kern w:val="1"/>
-        </w:rPr>
-        <w:t>Fi</w:t>
-      </w:r>
-      <w:r>
-        <w:rPr>
-          <w:bCs/>
-          <w:spacing w:val="5"/>
-          <w:kern w:val="1"/>
-        </w:rPr>
-        <w:t>gure 5</w:t>
-      </w:r>
-      <w:r>
-        <w:rPr>
-          <w:bCs/>
-          <w:spacing w:val="5"/>
-          <w:kern w:val="1"/>
-        </w:rPr>
-        <w:t>: ROC curves for all genres for KNN(</w:t>
-      </w:r>
-      <w:r>
-        <w:rPr>
-          <w:bCs/>
-          <w:spacing w:val="5"/>
-          <w:kern w:val="1"/>
-        </w:rPr>
-        <w:t>Blue</w:t>
-      </w:r>
-      <w:r>
-        <w:rPr>
-          <w:bCs/>
-          <w:spacing w:val="5"/>
-          <w:kern w:val="1"/>
-        </w:rPr>
-        <w:t xml:space="preserve">), </w:t>
-      </w:r>
-      <w:r>
-        <w:rPr>
-          <w:bCs/>
-          <w:spacing w:val="5"/>
-          <w:kern w:val="1"/>
-        </w:rPr>
-        <w:t>WMA(</w:t>
-      </w:r>
-      <w:r>
-        <w:rPr>
-          <w:bCs/>
-          <w:spacing w:val="5"/>
-          <w:kern w:val="1"/>
-        </w:rPr>
-        <w:t>Black</w:t>
-      </w:r>
-      <w:r>
-        <w:rPr>
-          <w:bCs/>
-          <w:spacing w:val="5"/>
-          <w:kern w:val="1"/>
-        </w:rPr>
-        <w:t>), SVM(</w:t>
-      </w:r>
-      <w:r>
-        <w:rPr>
-          <w:bCs/>
-          <w:spacing w:val="5"/>
-          <w:kern w:val="1"/>
-        </w:rPr>
-        <w:t>Red</w:t>
-      </w:r>
-      <w:r>
-        <w:rPr>
-          <w:bCs/>
-          <w:spacing w:val="5"/>
-          <w:kern w:val="1"/>
-        </w:rPr>
-        <w:t>), Naïve Bayes</w:t>
-      </w:r>
-      <w:r>
-        <w:rPr>
-          <w:bCs/>
-          <w:spacing w:val="5"/>
-          <w:kern w:val="1"/>
-        </w:rPr>
-        <w:t>(Green)</w:t>
-      </w:r>
-    </w:p>
-    <w:p>
-      <w:pPr>
-        <w:widowControl w:val="0"/>
-        <w:autoSpaceDE w:val="0"/>
-        <w:autoSpaceDN w:val="0"/>
-        <w:adjustRightInd w:val="0"/>
-        <w:rPr>
-          <w:bCs/>
-          <w:spacing w:val="5"/>
-          <w:kern w:val="1"/>
-        </w:rPr>
-      </w:pPr>
-    </w:p>
-    <w:p>
-      <w:pPr>
-        <w:widowControl w:val="0"/>
-        <w:autoSpaceDE w:val="0"/>
-        <w:autoSpaceDN w:val="0"/>
-        <w:adjustRightInd w:val="0"/>
-        <w:rPr>
-          <w:bCs/>
-          <w:spacing w:val="5"/>
-          <w:kern w:val="1"/>
-        </w:rPr>
-      </w:pPr>
-    </w:p>
-    <w:p>
-      <w:pPr>
-        <w:widowControl w:val="0"/>
-        <w:autoSpaceDE w:val="0"/>
-        <w:autoSpaceDN w:val="0"/>
-        <w:adjustRightInd w:val="0"/>
-        <w:rPr>
-          <w:bCs/>
-          <w:spacing w:val="5"/>
-          <w:kern w:val="1"/>
-        </w:rPr>
-      </w:pPr>
-    </w:p>
-    <w:p>
-      <w:pPr>
-        <w:widowControl w:val="0"/>
-        <w:autoSpaceDE w:val="0"/>
-        <w:autoSpaceDN w:val="0"/>
-        <w:adjustRightInd w:val="0"/>
-        <w:rPr>
-          <w:bCs/>
-          <w:spacing w:val="5"/>
-          <w:kern w:val="1"/>
-        </w:rPr>
-      </w:pPr>
-    </w:p>
-    <w:p>
-      <w:pPr>
-        <w:widowControl w:val="0"/>
-        <w:autoSpaceDE w:val="0"/>
-        <w:autoSpaceDN w:val="0"/>
-        <w:adjustRightInd w:val="0"/>
-        <w:rPr>
-          <w:bCs/>
-          <w:spacing w:val="5"/>
-          <w:kern w:val="1"/>
-        </w:rPr>
-      </w:pPr>
-    </w:p>
-    <w:p>
-      <w:pPr>
-        <w:widowControl w:val="0"/>
-        <w:autoSpaceDE w:val="0"/>
-        <w:autoSpaceDN w:val="0"/>
-        <w:adjustRightInd w:val="0"/>
-        <w:rPr>
-          <w:bCs/>
-          <w:spacing w:val="5"/>
-          <w:kern w:val="1"/>
-        </w:rPr>
-      </w:pPr>
-    </w:p>
-    <w:p>
-      <w:pPr>
-        <w:widowControl w:val="0"/>
-        <w:autoSpaceDE w:val="0"/>
-        <w:autoSpaceDN w:val="0"/>
-        <w:adjustRightInd w:val="0"/>
-        <w:rPr>
-          <w:bCs/>
-          <w:spacing w:val="5"/>
-          <w:kern w:val="1"/>
-        </w:rPr>
-      </w:pPr>
-    </w:p>
-    <w:p>
-      <w:pPr>
-        <w:widowControl w:val="0"/>
-        <w:autoSpaceDE w:val="0"/>
-        <w:autoSpaceDN w:val="0"/>
-        <w:adjustRightInd w:val="0"/>
-        <w:rPr>
-          <w:bCs/>
-          <w:spacing w:val="5"/>
-          <w:kern w:val="1"/>
-        </w:rPr>
-      </w:pPr>
-    </w:p>
-    <w:p>
-      <w:pPr>
-        <w:widowControl w:val="0"/>
-        <w:autoSpaceDE w:val="0"/>
-        <w:autoSpaceDN w:val="0"/>
-        <w:adjustRightInd w:val="0"/>
-        <w:rPr>
-          <w:bCs/>
-          <w:spacing w:val="5"/>
-          <w:kern w:val="1"/>
-        </w:rPr>
-      </w:pPr>
-    </w:p>
-    <w:p>
-      <w:pPr>
-        <w:widowControl w:val="0"/>
-        <w:autoSpaceDE w:val="0"/>
-        <w:autoSpaceDN w:val="0"/>
-        <w:adjustRightInd w:val="0"/>
-        <w:jc w:val="center"/>
-        <w:rPr>
-          <w:bCs/>
-          <w:spacing w:val="5"/>
-          <w:kern w:val="1"/>
-        </w:rPr>
-      </w:pPr>
-      <w:r>
-        <w:rPr>
-          <w:bCs/>
-          <w:spacing w:val="5"/>
-          <w:kern w:val="1"/>
-        </w:rPr>
-        <w:t>Figure: Confusion matrix WMA</w:t>
-      </w:r>
-    </w:p>
-    <w:p>
-      <w:pPr>
-        <w:widowControl w:val="0"/>
-        <w:autoSpaceDE w:val="0"/>
-        <w:autoSpaceDN w:val="0"/>
-        <w:adjustRightInd w:val="0"/>
-        <w:jc w:val="center"/>
-        <w:rPr>
-          <w:bCs/>
-          <w:spacing w:val="5"/>
-          <w:kern w:val="1"/>
-        </w:rPr>
-      </w:pPr>
-      <w:r>
-        <w:rPr>
-          <w:bCs/>
-          <w:noProof/>
-          <w:spacing w:val="5"/>
-          <w:kern w:val="1"/>
+          <w:lang w:val="en-CA" w:eastAsia="en-CA"/>
         </w:rPr>
         <w:drawing>
-          <wp:inline distT="0" distB="0" distL="0" distR="0" wp14:anchorId="6997DEC3" wp14:editId="693B153E">
-            <wp:extent cx="3695700" cy="1528222"/>
-            <wp:effectExtent l="0" t="0" r="0" b="0"/>
-            <wp:docPr id="36" name="Picture 36" descr="C:\Users\Anuj\Pictures\comatrix.png"/>
+          <wp:inline distT="0" distB="0" distL="0" distR="0" wp14:anchorId="775C2B82" wp14:editId="0D14AD8D">
+            <wp:extent cx="1630240" cy="1656000"/>
+            <wp:effectExtent l="0" t="0" r="8255" b="1905"/>
+            <wp:docPr id="2" name="Picture 2" descr="C:\Users\Anuj\Pictures\roc(rock).png"/>
             <wp:cNvGraphicFramePr>
               <a:graphicFrameLocks xmlns:a="http://schemas.openxmlformats.org/drawingml/2006/main" noChangeAspect="1"/>
             </wp:cNvGraphicFramePr>
@@ -5112,7 +4688,7 @@
               <a:graphicData uri="http://schemas.openxmlformats.org/drawingml/2006/picture">
                 <pic:pic xmlns:pic="http://schemas.openxmlformats.org/drawingml/2006/picture">
                   <pic:nvPicPr>
-                    <pic:cNvPr id="0" name="Picture 31" descr="C:\Users\Anuj\Pictures\comatrix.png"/>
+                    <pic:cNvPr id="0" name="Picture 1" descr="C:\Users\Anuj\Pictures\roc(rock).png"/>
                     <pic:cNvPicPr>
                       <a:picLocks noChangeAspect="1" noChangeArrowheads="1"/>
                     </pic:cNvPicPr>
@@ -5133,7 +4709,7 @@
                   <pic:spPr bwMode="auto">
                     <a:xfrm>
                       <a:off x="0" y="0"/>
-                      <a:ext cx="3777632" cy="1562102"/>
+                      <a:ext cx="1630240" cy="1656000"/>
                     </a:xfrm>
                     <a:prstGeom prst="rect">
                       <a:avLst/>
@@ -5149,13 +4725,23 @@
           </wp:inline>
         </w:drawing>
       </w:r>
-    </w:p>
-    <w:p>
-      <w:pPr>
-        <w:widowControl w:val="0"/>
-        <w:autoSpaceDE w:val="0"/>
-        <w:autoSpaceDN w:val="0"/>
-        <w:adjustRightInd w:val="0"/>
+      <w:bookmarkEnd w:id="0"/>
+    </w:p>
+    <w:p>
+      <w:pPr>
+        <w:widowControl w:val="0"/>
+        <w:autoSpaceDE w:val="0"/>
+        <w:autoSpaceDN w:val="0"/>
+        <w:adjustRightInd w:val="0"/>
+        <w:rPr>
+          <w:bCs/>
+          <w:spacing w:val="5"/>
+          <w:kern w:val="1"/>
+        </w:rPr>
+      </w:pPr>
+    </w:p>
+    <w:p>
+      <w:pPr>
         <w:rPr>
           <w:b/>
           <w:bCs/>
@@ -5174,9 +4760,15 @@
           <w:sz w:val="24"/>
           <w:szCs w:val="24"/>
         </w:rPr>
-        <w:t>5</w:t>
-      </w:r>
-      <w:r>
+        <w:br w:type="page"/>
+      </w:r>
+    </w:p>
+    <w:p>
+      <w:pPr>
+        <w:widowControl w:val="0"/>
+        <w:autoSpaceDE w:val="0"/>
+        <w:autoSpaceDN w:val="0"/>
+        <w:adjustRightInd w:val="0"/>
         <w:rPr>
           <w:b/>
           <w:bCs/>
@@ -5185,8 +4777,7 @@
           <w:sz w:val="24"/>
           <w:szCs w:val="24"/>
         </w:rPr>
-        <w:tab/>
-      </w:r>
+      </w:pPr>
       <w:r>
         <w:rPr>
           <w:b/>
@@ -5196,7 +4787,8 @@
           <w:sz w:val="24"/>
           <w:szCs w:val="24"/>
         </w:rPr>
-        <w:t>Conclus</w:t>
+        <w:lastRenderedPageBreak/>
+        <w:t>6</w:t>
       </w:r>
       <w:r>
         <w:rPr>
@@ -5207,15 +4799,9 @@
           <w:sz w:val="24"/>
           <w:szCs w:val="24"/>
         </w:rPr>
-        <w:t>ion</w:t>
-      </w:r>
-    </w:p>
-    <w:p>
-      <w:pPr>
-        <w:widowControl w:val="0"/>
-        <w:autoSpaceDE w:val="0"/>
-        <w:autoSpaceDN w:val="0"/>
-        <w:adjustRightInd w:val="0"/>
+        <w:tab/>
+      </w:r>
+      <w:r>
         <w:rPr>
           <w:b/>
           <w:bCs/>
@@ -5224,14 +4810,16 @@
           <w:sz w:val="24"/>
           <w:szCs w:val="24"/>
         </w:rPr>
-      </w:pPr>
-    </w:p>
-    <w:p>
-      <w:pPr>
-        <w:widowControl w:val="0"/>
-        <w:autoSpaceDE w:val="0"/>
-        <w:autoSpaceDN w:val="0"/>
-        <w:adjustRightInd w:val="0"/>
+        <w:t>Future Work</w:t>
+      </w:r>
+    </w:p>
+    <w:p>
+      <w:pPr>
+        <w:widowControl w:val="0"/>
+        <w:autoSpaceDE w:val="0"/>
+        <w:autoSpaceDN w:val="0"/>
+        <w:adjustRightInd w:val="0"/>
+        <w:jc w:val="both"/>
         <w:rPr>
           <w:b/>
           <w:bCs/>
@@ -5243,36 +4831,27 @@
       </w:pPr>
       <w:r>
         <w:rPr>
-          <w:b/>
-          <w:bCs/>
-          <w:spacing w:val="24"/>
-          <w:kern w:val="1"/>
-          <w:sz w:val="24"/>
-          <w:szCs w:val="24"/>
-        </w:rPr>
-        <w:t>6</w:t>
-      </w:r>
-      <w:r>
-        <w:rPr>
-          <w:b/>
-          <w:bCs/>
-          <w:spacing w:val="24"/>
-          <w:kern w:val="1"/>
-          <w:sz w:val="24"/>
-          <w:szCs w:val="24"/>
-        </w:rPr>
-        <w:tab/>
-      </w:r>
-      <w:r>
-        <w:rPr>
-          <w:b/>
-          <w:bCs/>
-          <w:spacing w:val="24"/>
-          <w:kern w:val="1"/>
-          <w:sz w:val="24"/>
-          <w:szCs w:val="24"/>
-        </w:rPr>
-        <w:t>Future Work</w:t>
+          <w:bCs/>
+          <w:spacing w:val="5"/>
+          <w:kern w:val="1"/>
+        </w:rPr>
+        <w:t>We have approached this problem by dividing the music into 10 genres, but in reality music does not be</w:t>
+      </w:r>
+      <w:r>
+        <w:rPr>
+          <w:bCs/>
+          <w:spacing w:val="5"/>
+          <w:kern w:val="1"/>
+        </w:rPr>
+        <w:t>long one particular class. There</w:t>
+      </w:r>
+      <w:r>
+        <w:rPr>
+          <w:bCs/>
+          <w:spacing w:val="5"/>
+          <w:kern w:val="1"/>
+        </w:rPr>
+        <w:t xml:space="preserve"> is no fine distinction between genres and sometimes, it is difficult for even humans to clearly separate different genres, for instance rock or metal, pop or hip hop. Accuracy reported here does not capture similarity of different genres.</w:t>
       </w:r>
     </w:p>
     <w:p>
@@ -5287,6 +4866,7 @@
           <w:bCs/>
           <w:spacing w:val="5"/>
           <w:kern w:val="1"/>
+          <w:lang w:val="en-CA"/>
         </w:rPr>
       </w:pPr>
       <w:r>
@@ -5303,48 +4883,15 @@
           <w:spacing w:val="5"/>
           <w:kern w:val="1"/>
         </w:rPr>
-        <w:t xml:space="preserve">could be increased by two methods, (a) collect more data or (b) split the single audio files into multiple files. In our analysis collecting more audio files would be a better approach since </w:t>
-      </w:r>
-      <w:r>
-        <w:rPr>
-          <w:bCs/>
-          <w:spacing w:val="5"/>
-          <w:kern w:val="1"/>
-        </w:rPr>
-        <w:lastRenderedPageBreak/>
-        <w:t>reducing the length of audio for training data could reduce the accuracy. Since there might be parts of the songs which may be of different genre than the song as a whole. The feature set used by us is of length 124, this could also be increased. One can calculate these features for fixed intervals of the audio and collate then as new feature set.</w:t>
-      </w:r>
-      <w:r>
-        <w:rPr>
-          <w:bCs/>
-          <w:spacing w:val="5"/>
-          <w:kern w:val="1"/>
-        </w:rPr>
-        <w:t xml:space="preserve"> </w:t>
-      </w:r>
-    </w:p>
-    <w:p>
-      <w:pPr>
-        <w:widowControl w:val="0"/>
-        <w:autoSpaceDE w:val="0"/>
-        <w:autoSpaceDN w:val="0"/>
-        <w:adjustRightInd w:val="0"/>
-        <w:spacing w:before="120" w:line="226" w:lineRule="auto"/>
-        <w:jc w:val="both"/>
-        <w:rPr>
-          <w:bCs/>
-          <w:spacing w:val="5"/>
-          <w:kern w:val="1"/>
-          <w:lang w:val="en-CA"/>
-        </w:rPr>
-      </w:pPr>
-      <w:r>
-        <w:rPr>
-          <w:bCs/>
-          <w:spacing w:val="5"/>
-          <w:kern w:val="1"/>
-        </w:rPr>
-        <w:t>Other classification algorithms such a</w:t>
+        <w:t>could be increased by two methods, (a) collect more data or (b) split the single audio files into multiple files. In our analysis collecting more audio files would be a better approach since reducing the length of audio for training data could reduce the accuracy. Since there might be parts of the songs which may be of different genre than the song as a whole. The feature set used by us is of length 124, this could also be increased. One can calculate these features for fixed intervals of the audio and collate then as new feature set.</w:t>
+      </w:r>
+      <w:r>
+        <w:rPr>
+          <w:bCs/>
+          <w:spacing w:val="5"/>
+          <w:kern w:val="1"/>
+        </w:rPr>
+        <w:t xml:space="preserve"> Other classification algorithms such a</w:t>
       </w:r>
       <w:r>
         <w:rPr>
@@ -5606,63 +5153,13 @@
                 <w:szCs w:val="24"/>
               </w:rPr>
             </w:pPr>
-            <w:proofErr w:type="spellStart"/>
             <w:r>
               <w:rPr>
                 <w:spacing w:val="5"/>
                 <w:kern w:val="1"/>
               </w:rPr>
-              <w:t>Jivjot</w:t>
+              <w:t>Jivjot, Mangesh, Anuj, Bikram</w:t>
             </w:r>
-            <w:proofErr w:type="spellEnd"/>
-            <w:r>
-              <w:rPr>
-                <w:spacing w:val="5"/>
-                <w:kern w:val="1"/>
-              </w:rPr>
-              <w:t xml:space="preserve">, </w:t>
-            </w:r>
-            <w:proofErr w:type="spellStart"/>
-            <w:r>
-              <w:rPr>
-                <w:spacing w:val="5"/>
-                <w:kern w:val="1"/>
-              </w:rPr>
-              <w:t>Mangesh</w:t>
-            </w:r>
-            <w:proofErr w:type="spellEnd"/>
-            <w:r>
-              <w:rPr>
-                <w:spacing w:val="5"/>
-                <w:kern w:val="1"/>
-              </w:rPr>
-              <w:t xml:space="preserve">, </w:t>
-            </w:r>
-            <w:proofErr w:type="spellStart"/>
-            <w:r>
-              <w:rPr>
-                <w:spacing w:val="5"/>
-                <w:kern w:val="1"/>
-              </w:rPr>
-              <w:t>Anuj</w:t>
-            </w:r>
-            <w:proofErr w:type="spellEnd"/>
-            <w:r>
-              <w:rPr>
-                <w:spacing w:val="5"/>
-                <w:kern w:val="1"/>
-              </w:rPr>
-              <w:t xml:space="preserve">, </w:t>
-            </w:r>
-            <w:proofErr w:type="spellStart"/>
-            <w:r>
-              <w:rPr>
-                <w:spacing w:val="5"/>
-                <w:kern w:val="1"/>
-              </w:rPr>
-              <w:t>Bikram</w:t>
-            </w:r>
-            <w:proofErr w:type="spellEnd"/>
           </w:p>
         </w:tc>
       </w:tr>
@@ -5710,63 +5207,13 @@
                 <w:kern w:val="1"/>
               </w:rPr>
             </w:pPr>
-            <w:proofErr w:type="spellStart"/>
             <w:r>
               <w:rPr>
                 <w:spacing w:val="5"/>
                 <w:kern w:val="1"/>
               </w:rPr>
-              <w:t>Jivjot</w:t>
+              <w:t>Jivjot, Mangesh, Anuj, Bikram</w:t>
             </w:r>
-            <w:proofErr w:type="spellEnd"/>
-            <w:r>
-              <w:rPr>
-                <w:spacing w:val="5"/>
-                <w:kern w:val="1"/>
-              </w:rPr>
-              <w:t xml:space="preserve">, </w:t>
-            </w:r>
-            <w:proofErr w:type="spellStart"/>
-            <w:r>
-              <w:rPr>
-                <w:spacing w:val="5"/>
-                <w:kern w:val="1"/>
-              </w:rPr>
-              <w:t>Mangesh</w:t>
-            </w:r>
-            <w:proofErr w:type="spellEnd"/>
-            <w:r>
-              <w:rPr>
-                <w:spacing w:val="5"/>
-                <w:kern w:val="1"/>
-              </w:rPr>
-              <w:t xml:space="preserve">, </w:t>
-            </w:r>
-            <w:proofErr w:type="spellStart"/>
-            <w:r>
-              <w:rPr>
-                <w:spacing w:val="5"/>
-                <w:kern w:val="1"/>
-              </w:rPr>
-              <w:t>Anuj</w:t>
-            </w:r>
-            <w:proofErr w:type="spellEnd"/>
-            <w:r>
-              <w:rPr>
-                <w:spacing w:val="5"/>
-                <w:kern w:val="1"/>
-              </w:rPr>
-              <w:t xml:space="preserve">, </w:t>
-            </w:r>
-            <w:proofErr w:type="spellStart"/>
-            <w:r>
-              <w:rPr>
-                <w:spacing w:val="5"/>
-                <w:kern w:val="1"/>
-              </w:rPr>
-              <w:t>Bikram</w:t>
-            </w:r>
-            <w:proofErr w:type="spellEnd"/>
           </w:p>
         </w:tc>
       </w:tr>
@@ -5814,7 +5261,6 @@
                 <w:kern w:val="1"/>
               </w:rPr>
             </w:pPr>
-            <w:proofErr w:type="spellStart"/>
             <w:r>
               <w:rPr>
                 <w:spacing w:val="5"/>
@@ -5822,7 +5268,6 @@
               </w:rPr>
               <w:t>Mangesh</w:t>
             </w:r>
-            <w:proofErr w:type="spellEnd"/>
           </w:p>
         </w:tc>
       </w:tr>
@@ -5870,7 +5315,6 @@
                 <w:kern w:val="1"/>
               </w:rPr>
             </w:pPr>
-            <w:proofErr w:type="spellStart"/>
             <w:r>
               <w:rPr>
                 <w:spacing w:val="5"/>
@@ -5878,7 +5322,6 @@
               </w:rPr>
               <w:t>Jivjot</w:t>
             </w:r>
-            <w:proofErr w:type="spellEnd"/>
           </w:p>
         </w:tc>
       </w:tr>
@@ -6034,7 +5477,6 @@
                 <w:kern w:val="1"/>
               </w:rPr>
             </w:pPr>
-            <w:proofErr w:type="spellStart"/>
             <w:r>
               <w:rPr>
                 <w:spacing w:val="5"/>
@@ -6042,7 +5484,6 @@
               </w:rPr>
               <w:t>Jivjot</w:t>
             </w:r>
-            <w:proofErr w:type="spellEnd"/>
           </w:p>
         </w:tc>
       </w:tr>
@@ -6090,63 +5531,13 @@
                 <w:kern w:val="1"/>
               </w:rPr>
             </w:pPr>
-            <w:proofErr w:type="spellStart"/>
             <w:r>
               <w:rPr>
                 <w:spacing w:val="5"/>
                 <w:kern w:val="1"/>
               </w:rPr>
-              <w:t>Jivjot</w:t>
+              <w:t>Jivjot, Mangesh, Anuj, Bikram</w:t>
             </w:r>
-            <w:proofErr w:type="spellEnd"/>
-            <w:r>
-              <w:rPr>
-                <w:spacing w:val="5"/>
-                <w:kern w:val="1"/>
-              </w:rPr>
-              <w:t xml:space="preserve">, </w:t>
-            </w:r>
-            <w:proofErr w:type="spellStart"/>
-            <w:r>
-              <w:rPr>
-                <w:spacing w:val="5"/>
-                <w:kern w:val="1"/>
-              </w:rPr>
-              <w:t>Mangesh</w:t>
-            </w:r>
-            <w:proofErr w:type="spellEnd"/>
-            <w:r>
-              <w:rPr>
-                <w:spacing w:val="5"/>
-                <w:kern w:val="1"/>
-              </w:rPr>
-              <w:t xml:space="preserve">, </w:t>
-            </w:r>
-            <w:proofErr w:type="spellStart"/>
-            <w:r>
-              <w:rPr>
-                <w:spacing w:val="5"/>
-                <w:kern w:val="1"/>
-              </w:rPr>
-              <w:t>Anuj</w:t>
-            </w:r>
-            <w:proofErr w:type="spellEnd"/>
-            <w:r>
-              <w:rPr>
-                <w:spacing w:val="5"/>
-                <w:kern w:val="1"/>
-              </w:rPr>
-              <w:t xml:space="preserve">, </w:t>
-            </w:r>
-            <w:proofErr w:type="spellStart"/>
-            <w:r>
-              <w:rPr>
-                <w:spacing w:val="5"/>
-                <w:kern w:val="1"/>
-              </w:rPr>
-              <w:t>Bikram</w:t>
-            </w:r>
-            <w:proofErr w:type="spellEnd"/>
           </w:p>
         </w:tc>
       </w:tr>
@@ -6194,63 +5585,13 @@
                 <w:kern w:val="1"/>
               </w:rPr>
             </w:pPr>
-            <w:proofErr w:type="spellStart"/>
             <w:r>
               <w:rPr>
                 <w:spacing w:val="5"/>
                 <w:kern w:val="1"/>
               </w:rPr>
-              <w:t>Jivjot</w:t>
+              <w:t>Jivjot, Mangesh, Anuj, Bikram</w:t>
             </w:r>
-            <w:proofErr w:type="spellEnd"/>
-            <w:r>
-              <w:rPr>
-                <w:spacing w:val="5"/>
-                <w:kern w:val="1"/>
-              </w:rPr>
-              <w:t xml:space="preserve">, </w:t>
-            </w:r>
-            <w:proofErr w:type="spellStart"/>
-            <w:r>
-              <w:rPr>
-                <w:spacing w:val="5"/>
-                <w:kern w:val="1"/>
-              </w:rPr>
-              <w:t>Mangesh</w:t>
-            </w:r>
-            <w:proofErr w:type="spellEnd"/>
-            <w:r>
-              <w:rPr>
-                <w:spacing w:val="5"/>
-                <w:kern w:val="1"/>
-              </w:rPr>
-              <w:t xml:space="preserve">, </w:t>
-            </w:r>
-            <w:proofErr w:type="spellStart"/>
-            <w:r>
-              <w:rPr>
-                <w:spacing w:val="5"/>
-                <w:kern w:val="1"/>
-              </w:rPr>
-              <w:t>Anuj</w:t>
-            </w:r>
-            <w:proofErr w:type="spellEnd"/>
-            <w:r>
-              <w:rPr>
-                <w:spacing w:val="5"/>
-                <w:kern w:val="1"/>
-              </w:rPr>
-              <w:t xml:space="preserve">, </w:t>
-            </w:r>
-            <w:proofErr w:type="spellStart"/>
-            <w:r>
-              <w:rPr>
-                <w:spacing w:val="5"/>
-                <w:kern w:val="1"/>
-              </w:rPr>
-              <w:t>Bikram</w:t>
-            </w:r>
-            <w:proofErr w:type="spellEnd"/>
           </w:p>
         </w:tc>
       </w:tr>
@@ -6317,500 +5658,174 @@
     </w:p>
     <w:p>
       <w:pPr>
-        <w:pStyle w:val="NormalWeb"/>
-        <w:rPr>
-          <w:rFonts w:ascii="NimbusRomNo9L" w:hAnsi="NimbusRomNo9L"/>
-          <w:sz w:val="20"/>
-          <w:szCs w:val="20"/>
-        </w:rPr>
-      </w:pPr>
-      <w:r>
-        <w:rPr>
-          <w:spacing w:val="5"/>
-          <w:kern w:val="1"/>
-        </w:rPr>
-        <w:t>[1</w:t>
-      </w:r>
-      <w:proofErr w:type="gramStart"/>
-      <w:r>
-        <w:rPr>
-          <w:spacing w:val="5"/>
-          <w:kern w:val="1"/>
-        </w:rPr>
-        <w:t>]</w:t>
-      </w:r>
-      <w:r>
-        <w:rPr>
-          <w:rFonts w:ascii="NimbusRomNo9L" w:hAnsi="NimbusRomNo9L"/>
-          <w:sz w:val="20"/>
-          <w:szCs w:val="20"/>
-        </w:rPr>
-        <w:t xml:space="preserve">  </w:t>
-      </w:r>
-      <w:proofErr w:type="spellStart"/>
-      <w:r>
-        <w:rPr>
-          <w:rFonts w:ascii="NimbusRomNo9L" w:hAnsi="NimbusRomNo9L"/>
-          <w:i/>
-          <w:iCs/>
-          <w:sz w:val="20"/>
-          <w:szCs w:val="20"/>
-        </w:rPr>
-        <w:t>Marsyas</w:t>
-      </w:r>
-      <w:proofErr w:type="spellEnd"/>
-      <w:proofErr w:type="gramEnd"/>
-      <w:r>
-        <w:rPr>
-          <w:rFonts w:ascii="NimbusRomNo9L" w:hAnsi="NimbusRomNo9L"/>
-          <w:sz w:val="20"/>
-          <w:szCs w:val="20"/>
-        </w:rPr>
-        <w:t xml:space="preserve">. </w:t>
-      </w:r>
-      <w:proofErr w:type="gramStart"/>
-      <w:r>
-        <w:rPr>
-          <w:rFonts w:ascii="NimbusRomNo9L" w:hAnsi="NimbusRomNo9L"/>
-          <w:sz w:val="20"/>
-          <w:szCs w:val="20"/>
-        </w:rPr>
-        <w:t>”Data</w:t>
-      </w:r>
-      <w:proofErr w:type="gramEnd"/>
-      <w:r>
-        <w:rPr>
-          <w:rFonts w:ascii="NimbusRomNo9L" w:hAnsi="NimbusRomNo9L"/>
-          <w:sz w:val="20"/>
-          <w:szCs w:val="20"/>
-        </w:rPr>
-        <w:t xml:space="preserve"> Sets” </w:t>
-      </w:r>
-      <w:r>
-        <w:rPr>
-          <w:rFonts w:ascii="NimbusRomNo9L" w:hAnsi="NimbusRomNo9L"/>
-          <w:sz w:val="20"/>
-          <w:szCs w:val="20"/>
-        </w:rPr>
-        <w:t>http://opihi.cs.uvic.ca/sound/genres.tar.gz</w:t>
-      </w:r>
-    </w:p>
-    <w:p>
-      <w:pPr>
-        <w:pStyle w:val="NormalWeb"/>
-        <w:rPr>
-          <w:spacing w:val="5"/>
-          <w:kern w:val="1"/>
-          <w:sz w:val="20"/>
-        </w:rPr>
-      </w:pPr>
-      <w:r>
-        <w:rPr>
-          <w:spacing w:val="5"/>
-          <w:kern w:val="1"/>
-          <w:sz w:val="20"/>
-        </w:rPr>
-        <w:t>[</w:t>
-      </w:r>
-      <w:proofErr w:type="gramStart"/>
-      <w:r>
-        <w:rPr>
-          <w:spacing w:val="5"/>
-          <w:kern w:val="1"/>
-          <w:sz w:val="20"/>
-        </w:rPr>
-        <w:t>2]Chroma</w:t>
-      </w:r>
-      <w:proofErr w:type="gramEnd"/>
-      <w:r>
-        <w:rPr>
-          <w:spacing w:val="5"/>
-          <w:kern w:val="1"/>
-          <w:sz w:val="20"/>
-        </w:rPr>
-        <w:t xml:space="preserve"> Featureshttp://labrosa.ee.columbia.edu/matlab/chroma-ansyn/</w:t>
-      </w:r>
-    </w:p>
-    <w:p>
-      <w:pPr>
-        <w:widowControl w:val="0"/>
-        <w:autoSpaceDE w:val="0"/>
-        <w:autoSpaceDN w:val="0"/>
-        <w:adjustRightInd w:val="0"/>
-        <w:spacing w:before="120" w:line="226" w:lineRule="auto"/>
+        <w:widowControl w:val="0"/>
+        <w:autoSpaceDE w:val="0"/>
+        <w:autoSpaceDN w:val="0"/>
+        <w:adjustRightInd w:val="0"/>
         <w:jc w:val="both"/>
         <w:rPr>
-          <w:spacing w:val="5"/>
-          <w:kern w:val="1"/>
-        </w:rPr>
-      </w:pPr>
-      <w:r>
-        <w:rPr>
-          <w:spacing w:val="5"/>
-          <w:kern w:val="1"/>
-        </w:rPr>
-        <w:t>[</w:t>
-      </w:r>
-      <w:proofErr w:type="gramStart"/>
-      <w:r>
-        <w:rPr>
-          <w:spacing w:val="5"/>
-          <w:kern w:val="1"/>
-        </w:rPr>
-        <w:t>3]</w:t>
-      </w:r>
-      <w:r>
-        <w:rPr>
-          <w:spacing w:val="5"/>
-          <w:kern w:val="1"/>
-        </w:rPr>
-        <w:t>Spectral</w:t>
-      </w:r>
-      <w:proofErr w:type="gramEnd"/>
-      <w:r>
-        <w:rPr>
-          <w:spacing w:val="5"/>
-          <w:kern w:val="1"/>
-        </w:rPr>
-        <w:t xml:space="preserve"> Centroid: Grey, J. M., Gordon, J. W., 1978. Perceptual effects of spectral modifications on musical timbres. Journal of the Acoustical Society of America 63 (5), 1493–1500, doi:10.1121/1.381843</w:t>
-      </w:r>
-    </w:p>
-    <w:p>
-      <w:pPr>
-        <w:widowControl w:val="0"/>
-        <w:autoSpaceDE w:val="0"/>
-        <w:autoSpaceDN w:val="0"/>
-        <w:adjustRightInd w:val="0"/>
-        <w:spacing w:before="120" w:line="226" w:lineRule="auto"/>
+          <w:bCs/>
+          <w:spacing w:val="5"/>
+          <w:kern w:val="1"/>
+        </w:rPr>
+      </w:pPr>
+      <w:r>
+        <w:rPr>
+          <w:bCs/>
+          <w:spacing w:val="5"/>
+          <w:kern w:val="1"/>
+        </w:rPr>
+        <w:t>[1]  Marsyas. ”Data Sets” http://opihi.cs.uvic.ca/sound/genres.tar.gz</w:t>
+      </w:r>
+    </w:p>
+    <w:p>
+      <w:pPr>
+        <w:widowControl w:val="0"/>
+        <w:autoSpaceDE w:val="0"/>
+        <w:autoSpaceDN w:val="0"/>
+        <w:adjustRightInd w:val="0"/>
         <w:jc w:val="both"/>
         <w:rPr>
-          <w:spacing w:val="5"/>
-          <w:kern w:val="1"/>
-        </w:rPr>
-      </w:pPr>
-      <w:r>
-        <w:rPr>
-          <w:spacing w:val="5"/>
-          <w:kern w:val="1"/>
-        </w:rPr>
-        <w:t>[</w:t>
-      </w:r>
-      <w:proofErr w:type="gramStart"/>
-      <w:r>
-        <w:rPr>
-          <w:spacing w:val="5"/>
-          <w:kern w:val="1"/>
-        </w:rPr>
-        <w:t>4]</w:t>
-      </w:r>
-      <w:r>
-        <w:rPr>
-          <w:spacing w:val="5"/>
-          <w:kern w:val="1"/>
-        </w:rPr>
-        <w:t>Spectral</w:t>
-      </w:r>
-      <w:proofErr w:type="gramEnd"/>
-      <w:r>
-        <w:rPr>
-          <w:spacing w:val="5"/>
-          <w:kern w:val="1"/>
-        </w:rPr>
-        <w:t xml:space="preserve"> </w:t>
-      </w:r>
-      <w:proofErr w:type="spellStart"/>
-      <w:r>
-        <w:rPr>
-          <w:spacing w:val="5"/>
-          <w:kern w:val="1"/>
-        </w:rPr>
-        <w:t>Rolloff</w:t>
-      </w:r>
-      <w:proofErr w:type="spellEnd"/>
-      <w:r>
-        <w:rPr>
-          <w:spacing w:val="5"/>
-          <w:kern w:val="1"/>
-        </w:rPr>
-        <w:t>: http://sovarr.c4dm.eecs.qmul.ac.uk/wiki/Spectral_Rolloff</w:t>
-      </w:r>
-      <w:r>
-        <w:rPr>
-          <w:spacing w:val="5"/>
-          <w:kern w:val="1"/>
-        </w:rPr>
-        <w:t xml:space="preserve">     </w:t>
-      </w:r>
-    </w:p>
-    <w:p>
-      <w:pPr>
-        <w:widowControl w:val="0"/>
-        <w:autoSpaceDE w:val="0"/>
-        <w:autoSpaceDN w:val="0"/>
-        <w:adjustRightInd w:val="0"/>
-        <w:spacing w:before="120" w:line="226" w:lineRule="auto"/>
+          <w:bCs/>
+          <w:spacing w:val="5"/>
+          <w:kern w:val="1"/>
+        </w:rPr>
+      </w:pPr>
+      <w:r>
+        <w:rPr>
+          <w:bCs/>
+          <w:spacing w:val="5"/>
+          <w:kern w:val="1"/>
+        </w:rPr>
+        <w:t>[2]Chroma Featureshttp://labrosa.ee.columbia.edu/matlab/chroma-ansyn/</w:t>
+      </w:r>
+    </w:p>
+    <w:p>
+      <w:pPr>
+        <w:widowControl w:val="0"/>
+        <w:autoSpaceDE w:val="0"/>
+        <w:autoSpaceDN w:val="0"/>
+        <w:adjustRightInd w:val="0"/>
         <w:jc w:val="both"/>
         <w:rPr>
-          <w:spacing w:val="5"/>
-          <w:kern w:val="1"/>
-        </w:rPr>
-      </w:pPr>
-      <w:r>
-        <w:rPr>
-          <w:spacing w:val="5"/>
-          <w:kern w:val="1"/>
-        </w:rPr>
-        <w:t>[5</w:t>
-      </w:r>
-      <w:r>
-        <w:rPr>
-          <w:spacing w:val="5"/>
-          <w:kern w:val="1"/>
-        </w:rPr>
-        <w:t xml:space="preserve">] </w:t>
-      </w:r>
-      <w:proofErr w:type="spellStart"/>
-      <w:r>
-        <w:rPr>
-          <w:spacing w:val="5"/>
-          <w:kern w:val="1"/>
-        </w:rPr>
-        <w:t>Deepa</w:t>
-      </w:r>
-      <w:proofErr w:type="spellEnd"/>
-      <w:r>
-        <w:rPr>
-          <w:spacing w:val="5"/>
-          <w:kern w:val="1"/>
-        </w:rPr>
-        <w:t>, P.L. and Suresh, K., "An optimized feature set for music genre classification ba</w:t>
-      </w:r>
-      <w:r>
-        <w:rPr>
-          <w:spacing w:val="5"/>
-          <w:kern w:val="1"/>
-        </w:rPr>
-        <w:t xml:space="preserve">sed on Support Vector Machine", </w:t>
-      </w:r>
-      <w:r>
-        <w:rPr>
-          <w:spacing w:val="5"/>
-          <w:kern w:val="1"/>
-        </w:rPr>
-        <w:t>Recent Advances in Intelligent Computational Systems (RAICS), 2011 IEEE</w:t>
-      </w:r>
-      <w:r>
-        <w:rPr>
-          <w:spacing w:val="5"/>
-          <w:kern w:val="1"/>
-        </w:rPr>
-        <w:t xml:space="preserve"> </w:t>
-      </w:r>
-    </w:p>
-    <w:p>
-      <w:pPr>
-        <w:widowControl w:val="0"/>
-        <w:autoSpaceDE w:val="0"/>
-        <w:autoSpaceDN w:val="0"/>
-        <w:adjustRightInd w:val="0"/>
-        <w:spacing w:before="120" w:line="226" w:lineRule="auto"/>
+          <w:bCs/>
+          <w:spacing w:val="5"/>
+          <w:kern w:val="1"/>
+        </w:rPr>
+      </w:pPr>
+      <w:r>
+        <w:rPr>
+          <w:bCs/>
+          <w:spacing w:val="5"/>
+          <w:kern w:val="1"/>
+        </w:rPr>
+        <w:t>[3]Spectral Centroid: Grey, J. M., Gordon, J. W., 1978. Perceptual effects of spectral modifications on musical timbres. Journal of the Acoustical Society of America 63 (5), 1493–1500, doi:10.1121/1.381843</w:t>
+      </w:r>
+    </w:p>
+    <w:p>
+      <w:pPr>
+        <w:widowControl w:val="0"/>
+        <w:autoSpaceDE w:val="0"/>
+        <w:autoSpaceDN w:val="0"/>
+        <w:adjustRightInd w:val="0"/>
         <w:jc w:val="both"/>
         <w:rPr>
-          <w:spacing w:val="5"/>
-          <w:kern w:val="1"/>
-        </w:rPr>
-      </w:pPr>
-      <w:r>
-        <w:rPr>
-          <w:spacing w:val="5"/>
-          <w:kern w:val="1"/>
-        </w:rPr>
-        <w:t xml:space="preserve"> [7</w:t>
-      </w:r>
-      <w:r>
-        <w:rPr>
-          <w:spacing w:val="5"/>
-          <w:kern w:val="1"/>
-        </w:rPr>
-        <w:t xml:space="preserve">] </w:t>
-      </w:r>
-      <w:proofErr w:type="spellStart"/>
-      <w:r>
-        <w:rPr>
-          <w:spacing w:val="5"/>
-          <w:kern w:val="1"/>
-        </w:rPr>
-        <w:t>Changsheng</w:t>
-      </w:r>
-      <w:proofErr w:type="spellEnd"/>
-      <w:r>
-        <w:rPr>
-          <w:spacing w:val="5"/>
-          <w:kern w:val="1"/>
-        </w:rPr>
-        <w:t xml:space="preserve"> Xu, </w:t>
-      </w:r>
-      <w:proofErr w:type="spellStart"/>
-      <w:r>
-        <w:rPr>
-          <w:spacing w:val="5"/>
-          <w:kern w:val="1"/>
-        </w:rPr>
-        <w:t>Namunu</w:t>
-      </w:r>
-      <w:proofErr w:type="spellEnd"/>
-      <w:r>
-        <w:rPr>
-          <w:spacing w:val="5"/>
-          <w:kern w:val="1"/>
-        </w:rPr>
-        <w:t xml:space="preserve"> C. </w:t>
-      </w:r>
-      <w:proofErr w:type="spellStart"/>
-      <w:r>
-        <w:rPr>
-          <w:spacing w:val="5"/>
-          <w:kern w:val="1"/>
-        </w:rPr>
-        <w:t>Maddage</w:t>
-      </w:r>
-      <w:proofErr w:type="spellEnd"/>
-      <w:r>
-        <w:rPr>
-          <w:spacing w:val="5"/>
-          <w:kern w:val="1"/>
-        </w:rPr>
-        <w:t>, and Xi Shao, "Automatic Music Clas</w:t>
-      </w:r>
-      <w:r>
-        <w:rPr>
-          <w:spacing w:val="5"/>
-          <w:kern w:val="1"/>
-        </w:rPr>
-        <w:t xml:space="preserve">sification and </w:t>
-      </w:r>
-      <w:proofErr w:type="spellStart"/>
-      <w:r>
-        <w:rPr>
-          <w:spacing w:val="5"/>
-          <w:kern w:val="1"/>
-        </w:rPr>
-        <w:t>Summarization</w:t>
-      </w:r>
-      <w:proofErr w:type="gramStart"/>
-      <w:r>
-        <w:rPr>
-          <w:spacing w:val="5"/>
-          <w:kern w:val="1"/>
-        </w:rPr>
-        <w:t>",</w:t>
-      </w:r>
-      <w:r>
-        <w:rPr>
-          <w:spacing w:val="5"/>
-          <w:kern w:val="1"/>
-        </w:rPr>
-        <w:t>IEEE</w:t>
-      </w:r>
-      <w:proofErr w:type="spellEnd"/>
-      <w:proofErr w:type="gramEnd"/>
-      <w:r>
-        <w:rPr>
-          <w:spacing w:val="5"/>
-          <w:kern w:val="1"/>
-        </w:rPr>
-        <w:t xml:space="preserve"> TRANSACTIONS ON SPEECH AND AUDIO PROCESSING, VOL. 13, NO. 3, MAY 2005</w:t>
-      </w:r>
-    </w:p>
-    <w:p>
-      <w:pPr>
-        <w:widowControl w:val="0"/>
-        <w:autoSpaceDE w:val="0"/>
-        <w:autoSpaceDN w:val="0"/>
-        <w:adjustRightInd w:val="0"/>
-        <w:spacing w:before="120" w:line="226" w:lineRule="auto"/>
+          <w:bCs/>
+          <w:spacing w:val="5"/>
+          <w:kern w:val="1"/>
+        </w:rPr>
+      </w:pPr>
+      <w:r>
+        <w:rPr>
+          <w:bCs/>
+          <w:spacing w:val="5"/>
+          <w:kern w:val="1"/>
+        </w:rPr>
+        <w:t xml:space="preserve">[4]Spectral Rolloff: http://sovarr.c4dm.eecs.qmul.ac.uk/wiki/Spectral_Rolloff     </w:t>
+      </w:r>
+    </w:p>
+    <w:p>
+      <w:pPr>
+        <w:widowControl w:val="0"/>
+        <w:autoSpaceDE w:val="0"/>
+        <w:autoSpaceDN w:val="0"/>
+        <w:adjustRightInd w:val="0"/>
         <w:jc w:val="both"/>
         <w:rPr>
-          <w:spacing w:val="5"/>
-          <w:kern w:val="1"/>
-        </w:rPr>
-      </w:pPr>
-      <w:r>
-        <w:rPr>
-          <w:spacing w:val="5"/>
-          <w:kern w:val="1"/>
-        </w:rPr>
-        <w:t xml:space="preserve">[8] </w:t>
-      </w:r>
-      <w:proofErr w:type="spellStart"/>
-      <w:r>
-        <w:rPr>
-          <w:spacing w:val="5"/>
-          <w:kern w:val="1"/>
-        </w:rPr>
-        <w:t>Chih</w:t>
-      </w:r>
-      <w:proofErr w:type="spellEnd"/>
-      <w:r>
-        <w:rPr>
-          <w:spacing w:val="5"/>
-          <w:kern w:val="1"/>
-        </w:rPr>
-        <w:t xml:space="preserve">-Chung Chang and </w:t>
-      </w:r>
-      <w:proofErr w:type="spellStart"/>
-      <w:r>
-        <w:rPr>
-          <w:spacing w:val="5"/>
-          <w:kern w:val="1"/>
-        </w:rPr>
-        <w:t>Chih</w:t>
-      </w:r>
-      <w:proofErr w:type="spellEnd"/>
-      <w:r>
-        <w:rPr>
-          <w:spacing w:val="5"/>
-          <w:kern w:val="1"/>
-        </w:rPr>
-        <w:t xml:space="preserve">-Jen Lin, "LIBSVM library for support vector machines. </w:t>
-      </w:r>
-      <w:r>
-        <w:rPr>
-          <w:spacing w:val="5"/>
-          <w:kern w:val="1"/>
-        </w:rPr>
-        <w:t xml:space="preserve">          </w:t>
-      </w:r>
-      <w:r>
-        <w:rPr>
-          <w:spacing w:val="5"/>
-          <w:kern w:val="1"/>
-        </w:rPr>
-        <w:t>ACM Transactions on Inte</w:t>
-      </w:r>
-      <w:r>
-        <w:rPr>
-          <w:spacing w:val="5"/>
-          <w:kern w:val="1"/>
-        </w:rPr>
-        <w:t>lligent Systems and Technology"</w:t>
-      </w:r>
-    </w:p>
-    <w:p>
-      <w:pPr>
-        <w:widowControl w:val="0"/>
-        <w:autoSpaceDE w:val="0"/>
-        <w:autoSpaceDN w:val="0"/>
-        <w:adjustRightInd w:val="0"/>
-        <w:spacing w:before="120" w:line="120" w:lineRule="auto"/>
+          <w:bCs/>
+          <w:spacing w:val="5"/>
+          <w:kern w:val="1"/>
+        </w:rPr>
+      </w:pPr>
+      <w:r>
+        <w:rPr>
+          <w:bCs/>
+          <w:spacing w:val="5"/>
+          <w:kern w:val="1"/>
+        </w:rPr>
+        <w:t xml:space="preserve">[5] Deepa, P.L. and Suresh, K., "An optimized feature set for music genre classification based on Support Vector Machine", Recent Advances in Intelligent Computational Systems (RAICS), 2011 IEEE </w:t>
+      </w:r>
+    </w:p>
+    <w:p>
+      <w:pPr>
+        <w:widowControl w:val="0"/>
+        <w:autoSpaceDE w:val="0"/>
+        <w:autoSpaceDN w:val="0"/>
+        <w:adjustRightInd w:val="0"/>
         <w:jc w:val="both"/>
         <w:rPr>
-          <w:spacing w:val="5"/>
-          <w:kern w:val="1"/>
-        </w:rPr>
-      </w:pPr>
-      <w:r>
-        <w:rPr>
+          <w:bCs/>
+          <w:spacing w:val="5"/>
+          <w:kern w:val="1"/>
+        </w:rPr>
+      </w:pPr>
+      <w:r>
+        <w:rPr>
+          <w:bCs/>
+          <w:spacing w:val="5"/>
+          <w:kern w:val="1"/>
+        </w:rPr>
+        <w:t xml:space="preserve"> [7] Changsheng Xu, Namunu C. Maddage, and Xi Shao, "Automatic Music Classification and Summarization",IEEE TRANSACTIONS ON SPEECH AND AUDIO PROCESSING, VOL. 13, NO. 3, MAY 2005</w:t>
+      </w:r>
+    </w:p>
+    <w:p>
+      <w:pPr>
+        <w:widowControl w:val="0"/>
+        <w:autoSpaceDE w:val="0"/>
+        <w:autoSpaceDN w:val="0"/>
+        <w:adjustRightInd w:val="0"/>
+        <w:jc w:val="both"/>
+        <w:rPr>
+          <w:bCs/>
+          <w:spacing w:val="5"/>
+          <w:kern w:val="1"/>
+        </w:rPr>
+      </w:pPr>
+      <w:r>
+        <w:rPr>
+          <w:bCs/>
+          <w:spacing w:val="5"/>
+          <w:kern w:val="1"/>
+        </w:rPr>
+        <w:t>[8] Chih-Chung Chang and Chih-Jen Lin, "LIBSVM library for support vector machines.           ACM Transactions on Intelligent Systems and Technology"</w:t>
+      </w:r>
+    </w:p>
+    <w:p>
+      <w:pPr>
+        <w:widowControl w:val="0"/>
+        <w:autoSpaceDE w:val="0"/>
+        <w:autoSpaceDN w:val="0"/>
+        <w:adjustRightInd w:val="0"/>
+        <w:jc w:val="both"/>
+        <w:rPr>
+          <w:bCs/>
+          <w:spacing w:val="5"/>
+          <w:kern w:val="1"/>
+        </w:rPr>
+      </w:pPr>
+      <w:r>
+        <w:rPr>
+          <w:bCs/>
           <w:spacing w:val="5"/>
           <w:kern w:val="1"/>
         </w:rPr>
@@ -6823,212 +5838,66 @@
         <w:autoSpaceDE w:val="0"/>
         <w:autoSpaceDN w:val="0"/>
         <w:adjustRightInd w:val="0"/>
-        <w:spacing w:before="120" w:line="226" w:lineRule="auto"/>
         <w:jc w:val="both"/>
         <w:rPr>
-          <w:spacing w:val="5"/>
-          <w:kern w:val="1"/>
-        </w:rPr>
-      </w:pPr>
-      <w:r>
-        <w:rPr>
-          <w:spacing w:val="5"/>
-          <w:kern w:val="1"/>
-        </w:rPr>
-        <w:t xml:space="preserve">[9] </w:t>
-      </w:r>
-      <w:proofErr w:type="spellStart"/>
-      <w:r>
-        <w:rPr>
-          <w:spacing w:val="5"/>
-          <w:kern w:val="1"/>
-        </w:rPr>
-        <w:t>H</w:t>
-      </w:r>
-      <w:r>
-        <w:rPr>
-          <w:spacing w:val="5"/>
-          <w:kern w:val="1"/>
-        </w:rPr>
-        <w:t>echenbichler</w:t>
-      </w:r>
-      <w:proofErr w:type="spellEnd"/>
-      <w:r>
-        <w:rPr>
-          <w:spacing w:val="5"/>
-          <w:kern w:val="1"/>
-        </w:rPr>
-        <w:t xml:space="preserve"> K. and </w:t>
-      </w:r>
-      <w:proofErr w:type="spellStart"/>
-      <w:r>
-        <w:rPr>
-          <w:spacing w:val="5"/>
-          <w:kern w:val="1"/>
-        </w:rPr>
-        <w:t>Schliep</w:t>
-      </w:r>
-      <w:proofErr w:type="spellEnd"/>
-      <w:r>
-        <w:rPr>
-          <w:spacing w:val="5"/>
-          <w:kern w:val="1"/>
-        </w:rPr>
-        <w:t xml:space="preserve"> K.P</w:t>
-      </w:r>
-      <w:proofErr w:type="gramStart"/>
-      <w:r>
-        <w:rPr>
-          <w:spacing w:val="5"/>
-          <w:kern w:val="1"/>
-        </w:rPr>
-        <w:t>,</w:t>
-      </w:r>
-      <w:r>
-        <w:rPr>
-          <w:spacing w:val="5"/>
-          <w:kern w:val="1"/>
-        </w:rPr>
-        <w:t xml:space="preserve"> </w:t>
-      </w:r>
-      <w:r>
-        <w:rPr>
-          <w:spacing w:val="5"/>
-          <w:kern w:val="1"/>
-        </w:rPr>
-        <w:t xml:space="preserve"> “</w:t>
-      </w:r>
-      <w:proofErr w:type="gramEnd"/>
-      <w:r>
-        <w:rPr>
-          <w:spacing w:val="5"/>
-          <w:kern w:val="1"/>
-        </w:rPr>
-        <w:t>(2004) Weighted k-Nearest-Neighbor Techniques and Ordinal Classification, Discussion Paper 399, SFB 386, Ludwig-</w:t>
-      </w:r>
-      <w:proofErr w:type="spellStart"/>
-      <w:r>
-        <w:rPr>
-          <w:spacing w:val="5"/>
-          <w:kern w:val="1"/>
-        </w:rPr>
-        <w:t>Maximilians</w:t>
-      </w:r>
-      <w:proofErr w:type="spellEnd"/>
-      <w:r>
-        <w:rPr>
-          <w:spacing w:val="5"/>
-          <w:kern w:val="1"/>
-        </w:rPr>
-        <w:t xml:space="preserve"> University Munich</w:t>
-      </w:r>
-      <w:r>
-        <w:rPr>
-          <w:spacing w:val="5"/>
-          <w:kern w:val="1"/>
-        </w:rPr>
-        <w:t>”,</w:t>
-      </w:r>
-      <w:r>
-        <w:rPr>
-          <w:spacing w:val="5"/>
-          <w:kern w:val="1"/>
-        </w:rPr>
-        <w:t xml:space="preserve"> (</w:t>
-      </w:r>
-      <w:r>
-        <w:rPr>
-          <w:spacing w:val="5"/>
-          <w:kern w:val="1"/>
-        </w:rPr>
-        <w:t>http://www.stat.uni-muenchen.de/sfb386/papers/dsp/paper399.ps</w:t>
-      </w:r>
-      <w:r>
-        <w:rPr>
-          <w:spacing w:val="5"/>
-          <w:kern w:val="1"/>
-        </w:rPr>
-        <w:t>)</w:t>
-      </w:r>
-    </w:p>
-    <w:p>
-      <w:pPr>
-        <w:widowControl w:val="0"/>
-        <w:autoSpaceDE w:val="0"/>
-        <w:autoSpaceDN w:val="0"/>
-        <w:adjustRightInd w:val="0"/>
-        <w:spacing w:before="120" w:line="226" w:lineRule="auto"/>
+          <w:bCs/>
+          <w:spacing w:val="5"/>
+          <w:kern w:val="1"/>
+        </w:rPr>
+      </w:pPr>
+      <w:r>
+        <w:rPr>
+          <w:bCs/>
+          <w:spacing w:val="5"/>
+          <w:kern w:val="1"/>
+        </w:rPr>
+        <w:t>[9] Hechenbichler K. and Schliep K.P,  “(2004) Weighted k-Nearest-Neighbor Techniques and Ordinal Classification, Discussion Paper 399, SFB 386, Ludwig-Maximilians University Munich”, (http://www.stat.uni-muenchen.de/sfb386/papers/dsp/paper399.ps).</w:t>
+      </w:r>
+    </w:p>
+    <w:p>
+      <w:pPr>
+        <w:widowControl w:val="0"/>
+        <w:autoSpaceDE w:val="0"/>
+        <w:autoSpaceDN w:val="0"/>
+        <w:adjustRightInd w:val="0"/>
         <w:jc w:val="both"/>
         <w:rPr>
-          <w:spacing w:val="5"/>
-          <w:kern w:val="1"/>
-        </w:rPr>
-      </w:pPr>
-    </w:p>
-    <w:p>
-      <w:pPr>
-        <w:widowControl w:val="0"/>
-        <w:autoSpaceDE w:val="0"/>
-        <w:autoSpaceDN w:val="0"/>
-        <w:adjustRightInd w:val="0"/>
-        <w:rPr>
-          <w:spacing w:val="5"/>
-          <w:kern w:val="1"/>
-        </w:rPr>
-      </w:pPr>
-      <w:r>
-        <w:rPr>
-          <w:spacing w:val="5"/>
-          <w:kern w:val="1"/>
-        </w:rPr>
-        <w:t xml:space="preserve">[10] </w:t>
-      </w:r>
-      <w:r>
-        <w:t>David Meyer, “</w:t>
-      </w:r>
-      <w:proofErr w:type="spellStart"/>
-      <w:r>
-        <w:t>Misc</w:t>
-      </w:r>
-      <w:proofErr w:type="spellEnd"/>
-      <w:r>
-        <w:t xml:space="preserve"> Functions of the Department of Statistics, Probability Theory Group (Formerly: E1071), TU Wien”, </w:t>
-      </w:r>
-      <w:r>
-        <w:rPr>
+          <w:bCs/>
+          <w:spacing w:val="5"/>
+          <w:kern w:val="1"/>
+        </w:rPr>
+      </w:pPr>
+      <w:r>
+        <w:rPr>
+          <w:bCs/>
+          <w:spacing w:val="5"/>
+          <w:kern w:val="1"/>
+        </w:rPr>
+        <w:t xml:space="preserve">[10] David Meyer, “Misc Functions of the Department of Statistics, Probability Theory Group (Formerly: E1071), TU Wien”, </w:t>
+      </w:r>
+    </w:p>
+    <w:p>
+      <w:pPr>
+        <w:widowControl w:val="0"/>
+        <w:autoSpaceDE w:val="0"/>
+        <w:autoSpaceDN w:val="0"/>
+        <w:adjustRightInd w:val="0"/>
+        <w:jc w:val="both"/>
+        <w:rPr>
+          <w:b/>
+          <w:bCs/>
+          <w:spacing w:val="24"/>
+          <w:kern w:val="1"/>
+        </w:rPr>
+      </w:pPr>
+      <w:r>
+        <w:rPr>
+          <w:bCs/>
           <w:spacing w:val="5"/>
           <w:kern w:val="1"/>
         </w:rPr>
         <w:t>https://cran.r-project.org/web/packages/e1071/e1071.pdf</w:t>
       </w:r>
-    </w:p>
-    <w:p>
-      <w:pPr>
-        <w:widowControl w:val="0"/>
-        <w:autoSpaceDE w:val="0"/>
-        <w:autoSpaceDN w:val="0"/>
-        <w:adjustRightInd w:val="0"/>
-        <w:spacing w:before="120" w:line="226" w:lineRule="auto"/>
-        <w:jc w:val="both"/>
-        <w:rPr>
-          <w:spacing w:val="5"/>
-          <w:kern w:val="1"/>
-        </w:rPr>
-      </w:pPr>
-    </w:p>
-    <w:p>
-      <w:pPr>
-        <w:widowControl w:val="0"/>
-        <w:autoSpaceDE w:val="0"/>
-        <w:autoSpaceDN w:val="0"/>
-        <w:adjustRightInd w:val="0"/>
-        <w:rPr>
-          <w:b/>
-          <w:bCs/>
-          <w:spacing w:val="24"/>
-          <w:kern w:val="1"/>
-        </w:rPr>
-      </w:pPr>
     </w:p>
     <w:sectPr>
       <w:footerReference w:type="even" r:id="rId32"/>
@@ -7044,7 +5913,7 @@
 </file>
 
 <file path=word/endnotes.xml><?xml version="1.0" encoding="utf-8"?>
-<w:endnotes xmlns:wpc="http://schemas.microsoft.com/office/word/2010/wordprocessingCanvas" xmlns:mo="http://schemas.microsoft.com/office/mac/office/2008/main" xmlns:mc="http://schemas.openxmlformats.org/markup-compatibility/2006" xmlns:mv="urn:schemas-microsoft-com:mac:vml" xmlns:o="urn:schemas-microsoft-com:office:office" xmlns:r="http://schemas.openxmlformats.org/officeDocument/2006/relationships" xmlns:m="http://schemas.openxmlformats.org/officeDocument/2006/math" xmlns:v="urn:schemas-microsoft-com:vml" xmlns:wp14="http://schemas.microsoft.com/office/word/2010/wordprocessingDrawing" xmlns:wp="http://schemas.openxmlformats.org/drawingml/2006/wordprocessingDrawing" xmlns:w10="urn:schemas-microsoft-com:office:word" xmlns:w="http://schemas.openxmlformats.org/wordprocessingml/2006/main" xmlns:w14="http://schemas.microsoft.com/office/word/2010/wordml" xmlns:w15="http://schemas.microsoft.com/office/word/2012/wordml" xmlns:wpg="http://schemas.microsoft.com/office/word/2010/wordprocessingGroup" xmlns:wpi="http://schemas.microsoft.com/office/word/2010/wordprocessingInk" xmlns:wne="http://schemas.microsoft.com/office/word/2006/wordml" xmlns:wps="http://schemas.microsoft.com/office/word/2010/wordprocessingShape" mc:Ignorable="w14 w15 wp14">
+<w:endnotes xmlns:wpc="http://schemas.microsoft.com/office/word/2010/wordprocessingCanvas" xmlns:mc="http://schemas.openxmlformats.org/markup-compatibility/2006" xmlns:o="urn:schemas-microsoft-com:office:office" xmlns:r="http://schemas.openxmlformats.org/officeDocument/2006/relationships" xmlns:m="http://schemas.openxmlformats.org/officeDocument/2006/math" xmlns:v="urn:schemas-microsoft-com:vml" xmlns:wp14="http://schemas.microsoft.com/office/word/2010/wordprocessingDrawing" xmlns:wp="http://schemas.openxmlformats.org/drawingml/2006/wordprocessingDrawing" xmlns:w10="urn:schemas-microsoft-com:office:word" xmlns:w="http://schemas.openxmlformats.org/wordprocessingml/2006/main" xmlns:w14="http://schemas.microsoft.com/office/word/2010/wordml" xmlns:w15="http://schemas.microsoft.com/office/word/2012/wordml" xmlns:wpg="http://schemas.microsoft.com/office/word/2010/wordprocessingGroup" xmlns:wpi="http://schemas.microsoft.com/office/word/2010/wordprocessingInk" xmlns:wne="http://schemas.microsoft.com/office/word/2006/wordml" xmlns:wps="http://schemas.microsoft.com/office/word/2010/wordprocessingShape" mc:Ignorable="w14 w15 wp14">
   <w:endnote w:type="separator" w:id="-1">
     <w:p>
       <w:r>
@@ -7063,7 +5932,7 @@
 </file>
 
 <file path=word/footer1.xml><?xml version="1.0" encoding="utf-8"?>
-<w:ftr xmlns:wpc="http://schemas.microsoft.com/office/word/2010/wordprocessingCanvas" xmlns:mo="http://schemas.microsoft.com/office/mac/office/2008/main" xmlns:mc="http://schemas.openxmlformats.org/markup-compatibility/2006" xmlns:mv="urn:schemas-microsoft-com:mac:vml" xmlns:o="urn:schemas-microsoft-com:office:office" xmlns:r="http://schemas.openxmlformats.org/officeDocument/2006/relationships" xmlns:m="http://schemas.openxmlformats.org/officeDocument/2006/math" xmlns:v="urn:schemas-microsoft-com:vml" xmlns:wp14="http://schemas.microsoft.com/office/word/2010/wordprocessingDrawing" xmlns:wp="http://schemas.openxmlformats.org/drawingml/2006/wordprocessingDrawing" xmlns:w10="urn:schemas-microsoft-com:office:word" xmlns:w="http://schemas.openxmlformats.org/wordprocessingml/2006/main" xmlns:w14="http://schemas.microsoft.com/office/word/2010/wordml" xmlns:w15="http://schemas.microsoft.com/office/word/2012/wordml" xmlns:wpg="http://schemas.microsoft.com/office/word/2010/wordprocessingGroup" xmlns:wpi="http://schemas.microsoft.com/office/word/2010/wordprocessingInk" xmlns:wne="http://schemas.microsoft.com/office/word/2006/wordml" xmlns:wps="http://schemas.microsoft.com/office/word/2010/wordprocessingShape" mc:Ignorable="w14 w15 wp14">
+<w:ftr xmlns:wpc="http://schemas.microsoft.com/office/word/2010/wordprocessingCanvas" xmlns:mc="http://schemas.openxmlformats.org/markup-compatibility/2006" xmlns:o="urn:schemas-microsoft-com:office:office" xmlns:r="http://schemas.openxmlformats.org/officeDocument/2006/relationships" xmlns:m="http://schemas.openxmlformats.org/officeDocument/2006/math" xmlns:v="urn:schemas-microsoft-com:vml" xmlns:wp14="http://schemas.microsoft.com/office/word/2010/wordprocessingDrawing" xmlns:wp="http://schemas.openxmlformats.org/drawingml/2006/wordprocessingDrawing" xmlns:w10="urn:schemas-microsoft-com:office:word" xmlns:w="http://schemas.openxmlformats.org/wordprocessingml/2006/main" xmlns:w14="http://schemas.microsoft.com/office/word/2010/wordml" xmlns:w15="http://schemas.microsoft.com/office/word/2012/wordml" xmlns:wpg="http://schemas.microsoft.com/office/word/2010/wordprocessingGroup" xmlns:wpi="http://schemas.microsoft.com/office/word/2010/wordprocessingInk" xmlns:wne="http://schemas.microsoft.com/office/word/2006/wordml" xmlns:wps="http://schemas.microsoft.com/office/word/2010/wordprocessingShape" mc:Ignorable="w14 w15 wp14">
   <w:p>
     <w:pPr>
       <w:pStyle w:val="Footer"/>
@@ -7100,7 +5969,7 @@
 </file>
 
 <file path=word/footer2.xml><?xml version="1.0" encoding="utf-8"?>
-<w:ftr xmlns:wpc="http://schemas.microsoft.com/office/word/2010/wordprocessingCanvas" xmlns:mo="http://schemas.microsoft.com/office/mac/office/2008/main" xmlns:mc="http://schemas.openxmlformats.org/markup-compatibility/2006" xmlns:mv="urn:schemas-microsoft-com:mac:vml" xmlns:o="urn:schemas-microsoft-com:office:office" xmlns:r="http://schemas.openxmlformats.org/officeDocument/2006/relationships" xmlns:m="http://schemas.openxmlformats.org/officeDocument/2006/math" xmlns:v="urn:schemas-microsoft-com:vml" xmlns:wp14="http://schemas.microsoft.com/office/word/2010/wordprocessingDrawing" xmlns:wp="http://schemas.openxmlformats.org/drawingml/2006/wordprocessingDrawing" xmlns:w10="urn:schemas-microsoft-com:office:word" xmlns:w="http://schemas.openxmlformats.org/wordprocessingml/2006/main" xmlns:w14="http://schemas.microsoft.com/office/word/2010/wordml" xmlns:w15="http://schemas.microsoft.com/office/word/2012/wordml" xmlns:wpg="http://schemas.microsoft.com/office/word/2010/wordprocessingGroup" xmlns:wpi="http://schemas.microsoft.com/office/word/2010/wordprocessingInk" xmlns:wne="http://schemas.microsoft.com/office/word/2006/wordml" xmlns:wps="http://schemas.microsoft.com/office/word/2010/wordprocessingShape" mc:Ignorable="w14 w15 wp14">
+<w:ftr xmlns:wpc="http://schemas.microsoft.com/office/word/2010/wordprocessingCanvas" xmlns:mc="http://schemas.openxmlformats.org/markup-compatibility/2006" xmlns:o="urn:schemas-microsoft-com:office:office" xmlns:r="http://schemas.openxmlformats.org/officeDocument/2006/relationships" xmlns:m="http://schemas.openxmlformats.org/officeDocument/2006/math" xmlns:v="urn:schemas-microsoft-com:vml" xmlns:wp14="http://schemas.microsoft.com/office/word/2010/wordprocessingDrawing" xmlns:wp="http://schemas.openxmlformats.org/drawingml/2006/wordprocessingDrawing" xmlns:w10="urn:schemas-microsoft-com:office:word" xmlns:w="http://schemas.openxmlformats.org/wordprocessingml/2006/main" xmlns:w14="http://schemas.microsoft.com/office/word/2010/wordml" xmlns:w15="http://schemas.microsoft.com/office/word/2012/wordml" xmlns:wpg="http://schemas.microsoft.com/office/word/2010/wordprocessingGroup" xmlns:wpi="http://schemas.microsoft.com/office/word/2010/wordprocessingInk" xmlns:wne="http://schemas.microsoft.com/office/word/2006/wordml" xmlns:wps="http://schemas.microsoft.com/office/word/2010/wordprocessingShape" mc:Ignorable="w14 w15 wp14">
   <w:p>
     <w:pPr>
       <w:pStyle w:val="Footer"/>
@@ -7132,7 +6001,7 @@
         <w:rStyle w:val="PageNumber"/>
         <w:noProof/>
       </w:rPr>
-      <w:t>2</w:t>
+      <w:t>1</w:t>
     </w:r>
     <w:r>
       <w:rPr>
@@ -7150,7 +6019,7 @@
 </file>
 
 <file path=word/footnotes.xml><?xml version="1.0" encoding="utf-8"?>
-<w:footnotes xmlns:wpc="http://schemas.microsoft.com/office/word/2010/wordprocessingCanvas" xmlns:mo="http://schemas.microsoft.com/office/mac/office/2008/main" xmlns:mc="http://schemas.openxmlformats.org/markup-compatibility/2006" xmlns:mv="urn:schemas-microsoft-com:mac:vml" xmlns:o="urn:schemas-microsoft-com:office:office" xmlns:r="http://schemas.openxmlformats.org/officeDocument/2006/relationships" xmlns:m="http://schemas.openxmlformats.org/officeDocument/2006/math" xmlns:v="urn:schemas-microsoft-com:vml" xmlns:wp14="http://schemas.microsoft.com/office/word/2010/wordprocessingDrawing" xmlns:wp="http://schemas.openxmlformats.org/drawingml/2006/wordprocessingDrawing" xmlns:w10="urn:schemas-microsoft-com:office:word" xmlns:w="http://schemas.openxmlformats.org/wordprocessingml/2006/main" xmlns:w14="http://schemas.microsoft.com/office/word/2010/wordml" xmlns:w15="http://schemas.microsoft.com/office/word/2012/wordml" xmlns:wpg="http://schemas.microsoft.com/office/word/2010/wordprocessingGroup" xmlns:wpi="http://schemas.microsoft.com/office/word/2010/wordprocessingInk" xmlns:wne="http://schemas.microsoft.com/office/word/2006/wordml" xmlns:wps="http://schemas.microsoft.com/office/word/2010/wordprocessingShape" mc:Ignorable="w14 w15 wp14">
+<w:footnotes xmlns:wpc="http://schemas.microsoft.com/office/word/2010/wordprocessingCanvas" xmlns:mc="http://schemas.openxmlformats.org/markup-compatibility/2006" xmlns:o="urn:schemas-microsoft-com:office:office" xmlns:r="http://schemas.openxmlformats.org/officeDocument/2006/relationships" xmlns:m="http://schemas.openxmlformats.org/officeDocument/2006/math" xmlns:v="urn:schemas-microsoft-com:vml" xmlns:wp14="http://schemas.microsoft.com/office/word/2010/wordprocessingDrawing" xmlns:wp="http://schemas.openxmlformats.org/drawingml/2006/wordprocessingDrawing" xmlns:w10="urn:schemas-microsoft-com:office:word" xmlns:w="http://schemas.openxmlformats.org/wordprocessingml/2006/main" xmlns:w14="http://schemas.microsoft.com/office/word/2010/wordml" xmlns:w15="http://schemas.microsoft.com/office/word/2012/wordml" xmlns:wpg="http://schemas.microsoft.com/office/word/2010/wordprocessingGroup" xmlns:wpi="http://schemas.microsoft.com/office/word/2010/wordprocessingInk" xmlns:wne="http://schemas.microsoft.com/office/word/2006/wordml" xmlns:wps="http://schemas.microsoft.com/office/word/2010/wordprocessingShape" mc:Ignorable="w14 w15 wp14">
   <w:footnote w:type="separator" w:id="-1">
     <w:p>
       <w:r>
@@ -7169,8 +6038,8 @@
 </file>
 
 <file path=word/numbering.xml><?xml version="1.0" encoding="utf-8"?>
-<w:numbering xmlns:wpc="http://schemas.microsoft.com/office/word/2010/wordprocessingCanvas" xmlns:mo="http://schemas.microsoft.com/office/mac/office/2008/main" xmlns:mc="http://schemas.openxmlformats.org/markup-compatibility/2006" xmlns:mv="urn:schemas-microsoft-com:mac:vml" xmlns:o="urn:schemas-microsoft-com:office:office" xmlns:r="http://schemas.openxmlformats.org/officeDocument/2006/relationships" xmlns:m="http://schemas.openxmlformats.org/officeDocument/2006/math" xmlns:v="urn:schemas-microsoft-com:vml" xmlns:wp14="http://schemas.microsoft.com/office/word/2010/wordprocessingDrawing" xmlns:wp="http://schemas.openxmlformats.org/drawingml/2006/wordprocessingDrawing" xmlns:w10="urn:schemas-microsoft-com:office:word" xmlns:w="http://schemas.openxmlformats.org/wordprocessingml/2006/main" xmlns:w14="http://schemas.microsoft.com/office/word/2010/wordml" xmlns:w15="http://schemas.microsoft.com/office/word/2012/wordml" xmlns:wpg="http://schemas.microsoft.com/office/word/2010/wordprocessingGroup" xmlns:wpi="http://schemas.microsoft.com/office/word/2010/wordprocessingInk" xmlns:wne="http://schemas.microsoft.com/office/word/2006/wordml" xmlns:wps="http://schemas.microsoft.com/office/word/2010/wordprocessingShape" mc:Ignorable="w14 w15 wp14">
-  <w:abstractNum w:abstractNumId="0">
+<w:numbering xmlns:wpc="http://schemas.microsoft.com/office/word/2010/wordprocessingCanvas" xmlns:mc="http://schemas.openxmlformats.org/markup-compatibility/2006" xmlns:o="urn:schemas-microsoft-com:office:office" xmlns:r="http://schemas.openxmlformats.org/officeDocument/2006/relationships" xmlns:m="http://schemas.openxmlformats.org/officeDocument/2006/math" xmlns:v="urn:schemas-microsoft-com:vml" xmlns:wp14="http://schemas.microsoft.com/office/word/2010/wordprocessingDrawing" xmlns:wp="http://schemas.openxmlformats.org/drawingml/2006/wordprocessingDrawing" xmlns:w10="urn:schemas-microsoft-com:office:word" xmlns:w="http://schemas.openxmlformats.org/wordprocessingml/2006/main" xmlns:w14="http://schemas.microsoft.com/office/word/2010/wordml" xmlns:w15="http://schemas.microsoft.com/office/word/2012/wordml" xmlns:wpg="http://schemas.microsoft.com/office/word/2010/wordprocessingGroup" xmlns:wpi="http://schemas.microsoft.com/office/word/2010/wordprocessingInk" xmlns:wne="http://schemas.microsoft.com/office/word/2006/wordml" xmlns:wps="http://schemas.microsoft.com/office/word/2010/wordprocessingShape" mc:Ignorable="w14 w15 wp14">
+  <w:abstractNum w:abstractNumId="0" w15:restartNumberingAfterBreak="0">
     <w:nsid w:val="00000001"/>
     <w:multiLevelType w:val="hybridMultilevel"/>
     <w:tmpl w:val="00000001"/>
@@ -7249,7 +6118,7 @@
       </w:rPr>
     </w:lvl>
   </w:abstractNum>
-  <w:abstractNum w:abstractNumId="1">
+  <w:abstractNum w:abstractNumId="1" w15:restartNumberingAfterBreak="0">
     <w:nsid w:val="00000002"/>
     <w:multiLevelType w:val="hybridMultilevel"/>
     <w:tmpl w:val="00000002"/>
@@ -7328,7 +6197,7 @@
       </w:rPr>
     </w:lvl>
   </w:abstractNum>
-  <w:abstractNum w:abstractNumId="2">
+  <w:abstractNum w:abstractNumId="2" w15:restartNumberingAfterBreak="0">
     <w:nsid w:val="00000003"/>
     <w:multiLevelType w:val="hybridMultilevel"/>
     <w:tmpl w:val="00000003"/>
@@ -7407,7 +6276,7 @@
       </w:rPr>
     </w:lvl>
   </w:abstractNum>
-  <w:abstractNum w:abstractNumId="3">
+  <w:abstractNum w:abstractNumId="3" w15:restartNumberingAfterBreak="0">
     <w:nsid w:val="09AF3AC8"/>
     <w:multiLevelType w:val="hybridMultilevel"/>
     <w:tmpl w:val="9C5055AA"/>
@@ -7520,7 +6389,7 @@
       </w:rPr>
     </w:lvl>
   </w:abstractNum>
-  <w:abstractNum w:abstractNumId="4">
+  <w:abstractNum w:abstractNumId="4" w15:restartNumberingAfterBreak="0">
     <w:nsid w:val="0DEF417D"/>
     <w:multiLevelType w:val="hybridMultilevel"/>
     <w:tmpl w:val="2224112E"/>
@@ -7633,7 +6502,7 @@
       </w:rPr>
     </w:lvl>
   </w:abstractNum>
-  <w:abstractNum w:abstractNumId="5">
+  <w:abstractNum w:abstractNumId="5" w15:restartNumberingAfterBreak="0">
     <w:nsid w:val="18290592"/>
     <w:multiLevelType w:val="hybridMultilevel"/>
     <w:tmpl w:val="B2B08638"/>
@@ -7746,7 +6615,7 @@
       </w:rPr>
     </w:lvl>
   </w:abstractNum>
-  <w:abstractNum w:abstractNumId="6">
+  <w:abstractNum w:abstractNumId="6" w15:restartNumberingAfterBreak="0">
     <w:nsid w:val="335505F0"/>
     <w:multiLevelType w:val="hybridMultilevel"/>
     <w:tmpl w:val="6B8EAFD0"/>
@@ -7858,7 +6727,7 @@
       </w:rPr>
     </w:lvl>
   </w:abstractNum>
-  <w:abstractNum w:abstractNumId="7">
+  <w:abstractNum w:abstractNumId="7" w15:restartNumberingAfterBreak="0">
     <w:nsid w:val="603E0282"/>
     <w:multiLevelType w:val="hybridMultilevel"/>
     <w:tmpl w:val="AEC8B0D8"/>
@@ -7971,7 +6840,7 @@
       </w:rPr>
     </w:lvl>
   </w:abstractNum>
-  <w:abstractNum w:abstractNumId="8">
+  <w:abstractNum w:abstractNumId="8" w15:restartNumberingAfterBreak="0">
     <w:nsid w:val="61891B7F"/>
     <w:multiLevelType w:val="hybridMultilevel"/>
     <w:tmpl w:val="D474EF28"/>
@@ -8082,7 +6951,7 @@
       </w:rPr>
     </w:lvl>
   </w:abstractNum>
-  <w:abstractNum w:abstractNumId="9">
+  <w:abstractNum w:abstractNumId="9" w15:restartNumberingAfterBreak="0">
     <w:nsid w:val="6B001E3A"/>
     <w:multiLevelType w:val="hybridMultilevel"/>
     <w:tmpl w:val="B8BC9BCE"/>
@@ -8195,7 +7064,7 @@
       </w:rPr>
     </w:lvl>
   </w:abstractNum>
-  <w:abstractNum w:abstractNumId="10">
+  <w:abstractNum w:abstractNumId="10" w15:restartNumberingAfterBreak="0">
     <w:nsid w:val="752854F8"/>
     <w:multiLevelType w:val="hybridMultilevel"/>
     <w:tmpl w:val="DAA467B6"/>
@@ -8308,7 +7177,7 @@
       </w:rPr>
     </w:lvl>
   </w:abstractNum>
-  <w:abstractNum w:abstractNumId="11">
+  <w:abstractNum w:abstractNumId="11" w15:restartNumberingAfterBreak="0">
     <w:nsid w:val="7BBF2354"/>
     <w:multiLevelType w:val="hybridMultilevel"/>
     <w:tmpl w:val="26584CA6"/>
@@ -8471,7 +7340,7 @@
     </w:rPrDefault>
     <w:pPrDefault/>
   </w:docDefaults>
-  <w:latentStyles w:defLockedState="0" w:defUIPriority="99" w:defSemiHidden="0" w:defUnhideWhenUsed="0" w:defQFormat="0" w:count="380">
+  <w:latentStyles w:defLockedState="0" w:defUIPriority="99" w:defSemiHidden="0" w:defUnhideWhenUsed="0" w:defQFormat="0" w:count="371">
     <w:lsdException w:name="Normal" w:uiPriority="0" w:qFormat="1"/>
     <w:lsdException w:name="heading 1" w:uiPriority="9" w:qFormat="1"/>
     <w:lsdException w:name="heading 2" w:semiHidden="1" w:uiPriority="9" w:unhideWhenUsed="1" w:qFormat="1"/>
@@ -8894,7 +7763,6 @@
     <w:uiPriority w:val="59"/>
     <w:rsid w:val="00CB60F5"/>
     <w:tblPr>
-      <w:tblInd w:w="0" w:type="dxa"/>
       <w:tblBorders>
         <w:top w:val="single" w:sz="4" w:space="0" w:color="auto"/>
         <w:left w:val="single" w:sz="4" w:space="0" w:color="auto"/>
@@ -8903,12 +7771,6 @@
         <w:insideH w:val="single" w:sz="4" w:space="0" w:color="auto"/>
         <w:insideV w:val="single" w:sz="4" w:space="0" w:color="auto"/>
       </w:tblBorders>
-      <w:tblCellMar>
-        <w:top w:w="0" w:type="dxa"/>
-        <w:left w:w="108" w:type="dxa"/>
-        <w:bottom w:w="0" w:type="dxa"/>
-        <w:right w:w="108" w:type="dxa"/>
-      </w:tblCellMar>
     </w:tblPr>
   </w:style>
   <w:style w:type="paragraph" w:styleId="NormalWeb">
@@ -10243,44 +9105,44 @@
     </dgm:pt>
   </dgm:ptLst>
   <dgm:cxnLst>
-    <dgm:cxn modelId="{0B3C5DA6-2DD9-5E4D-B988-A26CC1C133E0}" type="presOf" srcId="{AED25618-5EFE-45C4-9EE4-ACE308F115D9}" destId="{EEF6FD10-A32F-4CA7-8504-9E43F6434B4F}" srcOrd="0" destOrd="0" presId="urn:microsoft.com/office/officeart/2005/8/layout/process3"/>
-    <dgm:cxn modelId="{E8BB8F15-975B-1248-8F33-B875A8B16729}" type="presOf" srcId="{D5738DFF-79CD-43D0-BAE2-D0CF81488F16}" destId="{0EBE57D9-807A-4E7A-BD65-2832004A5D31}" srcOrd="1" destOrd="0" presId="urn:microsoft.com/office/officeart/2005/8/layout/process3"/>
+    <dgm:cxn modelId="{818ACAC5-997A-47A9-9701-8F555E975C83}" type="presOf" srcId="{1CD086E3-EF45-437D-AA3F-28AB7F103D3E}" destId="{95CD201F-5143-48B2-BAC8-F63F1F191DEA}" srcOrd="0" destOrd="0" presId="urn:microsoft.com/office/officeart/2005/8/layout/process3"/>
+    <dgm:cxn modelId="{F6B1833F-D0D6-451D-821B-B68A36A6BD00}" type="presOf" srcId="{EC22FBCD-ADD6-472D-9D79-F0DF56E3FB50}" destId="{01B5348B-C8C6-4DAD-83D9-02789EC745E5}" srcOrd="0" destOrd="1" presId="urn:microsoft.com/office/officeart/2005/8/layout/process3"/>
     <dgm:cxn modelId="{53A6D454-1ADC-4DA9-8F91-D97D25690945}" srcId="{C06E5A44-268F-45B7-8F39-63A8489878C7}" destId="{AE257517-9AF2-4D6F-B3B9-5FFB136892BD}" srcOrd="0" destOrd="0" parTransId="{47804E55-8279-42FD-8E77-756C3E392AAF}" sibTransId="{D5738DFF-79CD-43D0-BAE2-D0CF81488F16}"/>
-    <dgm:cxn modelId="{8675B979-5DCF-9E41-AF38-18A57AB53340}" type="presOf" srcId="{D5738DFF-79CD-43D0-BAE2-D0CF81488F16}" destId="{CC89EAEC-DA53-460F-B0FD-67217191A26A}" srcOrd="0" destOrd="0" presId="urn:microsoft.com/office/officeart/2005/8/layout/process3"/>
-    <dgm:cxn modelId="{AB5B6865-B359-904C-BBC9-C46C2B563129}" type="presOf" srcId="{94481079-C87C-4058-9BDE-BC85E75107AF}" destId="{0D67C394-FAF0-47FD-B3B9-2BF39DAA004A}" srcOrd="0" destOrd="0" presId="urn:microsoft.com/office/officeart/2005/8/layout/process3"/>
-    <dgm:cxn modelId="{94D3A87D-BE47-314E-8C3E-D08CE12376EC}" type="presOf" srcId="{C06E5A44-268F-45B7-8F39-63A8489878C7}" destId="{1AE792EA-4755-4D89-A085-DA95F2AA5D1F}" srcOrd="0" destOrd="0" presId="urn:microsoft.com/office/officeart/2005/8/layout/process3"/>
+    <dgm:cxn modelId="{ECB626FB-0558-4E43-8DD8-D0300D0601B5}" type="presOf" srcId="{CE5AFA33-331B-4ED1-B967-0F0946B2EC4F}" destId="{01B5348B-C8C6-4DAD-83D9-02789EC745E5}" srcOrd="0" destOrd="0" presId="urn:microsoft.com/office/officeart/2005/8/layout/process3"/>
+    <dgm:cxn modelId="{0A0EBE16-D750-4BC9-AE18-44CC45336CFB}" type="presOf" srcId="{D5738DFF-79CD-43D0-BAE2-D0CF81488F16}" destId="{0EBE57D9-807A-4E7A-BD65-2832004A5D31}" srcOrd="1" destOrd="0" presId="urn:microsoft.com/office/officeart/2005/8/layout/process3"/>
+    <dgm:cxn modelId="{20D7C83C-6955-4517-83A0-5FCD4D4C49C4}" type="presOf" srcId="{8032AA68-7D07-457C-958F-4D267AF1DFD8}" destId="{B34D22EB-783A-4C6C-8E6D-30B682841D31}" srcOrd="0" destOrd="0" presId="urn:microsoft.com/office/officeart/2005/8/layout/process3"/>
+    <dgm:cxn modelId="{7C81F9FB-232A-4114-ABB1-A13F79F322F9}" type="presOf" srcId="{AED25618-5EFE-45C4-9EE4-ACE308F115D9}" destId="{EEF6FD10-A32F-4CA7-8504-9E43F6434B4F}" srcOrd="0" destOrd="0" presId="urn:microsoft.com/office/officeart/2005/8/layout/process3"/>
+    <dgm:cxn modelId="{213ED00B-A3B8-4F15-9EB2-F3A462CDE263}" type="presOf" srcId="{94481079-C87C-4058-9BDE-BC85E75107AF}" destId="{8EA9EEE7-4E0F-4DF4-93B1-9CBBF492E5D7}" srcOrd="1" destOrd="0" presId="urn:microsoft.com/office/officeart/2005/8/layout/process3"/>
     <dgm:cxn modelId="{DDC0DC77-FCBF-4B64-8DE9-382A7B7E078D}" srcId="{1CD086E3-EF45-437D-AA3F-28AB7F103D3E}" destId="{8032AA68-7D07-457C-958F-4D267AF1DFD8}" srcOrd="0" destOrd="0" parTransId="{5EC7A77E-D150-4C26-8BFD-12AA8F4E89AC}" sibTransId="{E019F694-32A0-42B5-BB6D-413107B487C9}"/>
-    <dgm:cxn modelId="{23E3A594-4DA1-4142-BAB9-BDAE3E270EF0}" type="presOf" srcId="{AE257517-9AF2-4D6F-B3B9-5FFB136892BD}" destId="{00025503-2C6C-4902-B878-FB10E494A29B}" srcOrd="1" destOrd="0" presId="urn:microsoft.com/office/officeart/2005/8/layout/process3"/>
-    <dgm:cxn modelId="{A44E2A44-4C5E-2E4C-86E9-B6D4F876A50D}" type="presOf" srcId="{F33B14B7-C0C9-4F45-8FB8-91708EBFA3DE}" destId="{041E65C0-1A78-459D-869B-5CE36415EE8E}" srcOrd="0" destOrd="0" presId="urn:microsoft.com/office/officeart/2005/8/layout/process3"/>
-    <dgm:cxn modelId="{89C59643-31BC-CC4A-A650-8DB9FAA5715C}" type="presOf" srcId="{F33B14B7-C0C9-4F45-8FB8-91708EBFA3DE}" destId="{FD46AE09-ABFE-4198-AE47-B51C38FDF7D8}" srcOrd="1" destOrd="0" presId="urn:microsoft.com/office/officeart/2005/8/layout/process3"/>
-    <dgm:cxn modelId="{63FF132D-7634-A746-BAF9-DAC13D7599AD}" type="presOf" srcId="{94481079-C87C-4058-9BDE-BC85E75107AF}" destId="{8EA9EEE7-4E0F-4DF4-93B1-9CBBF492E5D7}" srcOrd="1" destOrd="0" presId="urn:microsoft.com/office/officeart/2005/8/layout/process3"/>
-    <dgm:cxn modelId="{ACA813A0-53ED-0A4F-9FE7-460DFF6C148E}" type="presOf" srcId="{8032AA68-7D07-457C-958F-4D267AF1DFD8}" destId="{B34D22EB-783A-4C6C-8E6D-30B682841D31}" srcOrd="0" destOrd="0" presId="urn:microsoft.com/office/officeart/2005/8/layout/process3"/>
-    <dgm:cxn modelId="{438F5F2D-3D7E-8943-BFBF-FCF0D1D01815}" type="presOf" srcId="{1CD086E3-EF45-437D-AA3F-28AB7F103D3E}" destId="{95CD201F-5143-48B2-BAC8-F63F1F191DEA}" srcOrd="0" destOrd="0" presId="urn:microsoft.com/office/officeart/2005/8/layout/process3"/>
+    <dgm:cxn modelId="{D64CB9CC-0072-494C-8405-6E7B0F42CBD1}" type="presOf" srcId="{AE257517-9AF2-4D6F-B3B9-5FFB136892BD}" destId="{00025503-2C6C-4902-B878-FB10E494A29B}" srcOrd="1" destOrd="0" presId="urn:microsoft.com/office/officeart/2005/8/layout/process3"/>
+    <dgm:cxn modelId="{7FFE31F4-75EB-4D1D-AC9A-4D59012C0AD2}" type="presOf" srcId="{F33B14B7-C0C9-4F45-8FB8-91708EBFA3DE}" destId="{041E65C0-1A78-459D-869B-5CE36415EE8E}" srcOrd="0" destOrd="0" presId="urn:microsoft.com/office/officeart/2005/8/layout/process3"/>
+    <dgm:cxn modelId="{7BF7344B-D8F8-4143-920B-50453384831B}" type="presOf" srcId="{AE257517-9AF2-4D6F-B3B9-5FFB136892BD}" destId="{223EED76-802C-4E95-945B-2A380E552528}" srcOrd="0" destOrd="0" presId="urn:microsoft.com/office/officeart/2005/8/layout/process3"/>
     <dgm:cxn modelId="{A5394C6C-A3FB-441F-A62E-C33E65AF9AE0}" srcId="{C06E5A44-268F-45B7-8F39-63A8489878C7}" destId="{F33B14B7-C0C9-4F45-8FB8-91708EBFA3DE}" srcOrd="1" destOrd="0" parTransId="{5A6B0726-34CB-488A-B365-AA0A9C9D9BBD}" sibTransId="{94481079-C87C-4058-9BDE-BC85E75107AF}"/>
+    <dgm:cxn modelId="{50AA5876-EE9B-4CFB-8750-75B46FA62F3C}" type="presOf" srcId="{C06E5A44-268F-45B7-8F39-63A8489878C7}" destId="{1AE792EA-4755-4D89-A085-DA95F2AA5D1F}" srcOrd="0" destOrd="0" presId="urn:microsoft.com/office/officeart/2005/8/layout/process3"/>
+    <dgm:cxn modelId="{9D37941B-143F-4FBE-875B-F3066AD24A08}" type="presOf" srcId="{94481079-C87C-4058-9BDE-BC85E75107AF}" destId="{0D67C394-FAF0-47FD-B3B9-2BF39DAA004A}" srcOrd="0" destOrd="0" presId="urn:microsoft.com/office/officeart/2005/8/layout/process3"/>
     <dgm:cxn modelId="{C5E02C17-47DB-404E-9DD7-C17DDD7EF342}" srcId="{C06E5A44-268F-45B7-8F39-63A8489878C7}" destId="{1CD086E3-EF45-437D-AA3F-28AB7F103D3E}" srcOrd="2" destOrd="0" parTransId="{CA259751-F6C9-4E1E-B669-52724EC6F231}" sibTransId="{402C0544-525E-4507-BC57-DE437664F7D3}"/>
-    <dgm:cxn modelId="{AC4BBCEB-A255-7742-A423-50DFA91D9552}" type="presOf" srcId="{AE257517-9AF2-4D6F-B3B9-5FFB136892BD}" destId="{223EED76-802C-4E95-945B-2A380E552528}" srcOrd="0" destOrd="0" presId="urn:microsoft.com/office/officeart/2005/8/layout/process3"/>
+    <dgm:cxn modelId="{B2F67841-93F0-4CD6-BEA2-E850C864DB14}" type="presOf" srcId="{1CD086E3-EF45-437D-AA3F-28AB7F103D3E}" destId="{0F44170B-07CA-425A-8FF2-F335DDD496BB}" srcOrd="1" destOrd="0" presId="urn:microsoft.com/office/officeart/2005/8/layout/process3"/>
+    <dgm:cxn modelId="{2665CA78-A851-4313-AE22-5527653B6D1D}" type="presOf" srcId="{D5738DFF-79CD-43D0-BAE2-D0CF81488F16}" destId="{CC89EAEC-DA53-460F-B0FD-67217191A26A}" srcOrd="0" destOrd="0" presId="urn:microsoft.com/office/officeart/2005/8/layout/process3"/>
     <dgm:cxn modelId="{5EE324A3-C704-452A-8E56-987931A3EE9A}" srcId="{AE257517-9AF2-4D6F-B3B9-5FFB136892BD}" destId="{AED25618-5EFE-45C4-9EE4-ACE308F115D9}" srcOrd="0" destOrd="0" parTransId="{098D24BE-0066-4C64-842C-81601305D13C}" sibTransId="{95037302-A326-4F31-A75C-5EEF824C3BD3}"/>
     <dgm:cxn modelId="{E743591D-5653-49C4-9772-E5444B22E472}" srcId="{F33B14B7-C0C9-4F45-8FB8-91708EBFA3DE}" destId="{EC22FBCD-ADD6-472D-9D79-F0DF56E3FB50}" srcOrd="1" destOrd="0" parTransId="{D4D3DE82-8705-48E2-BC39-D19EB372F3BD}" sibTransId="{B1944DC1-51FA-4459-87F0-35F200543036}"/>
-    <dgm:cxn modelId="{10E626DF-F825-CE4A-B23E-B3E1858FDD79}" type="presOf" srcId="{EC22FBCD-ADD6-472D-9D79-F0DF56E3FB50}" destId="{01B5348B-C8C6-4DAD-83D9-02789EC745E5}" srcOrd="0" destOrd="1" presId="urn:microsoft.com/office/officeart/2005/8/layout/process3"/>
-    <dgm:cxn modelId="{BD341DEE-D45E-3541-8C2A-58EDC3385E39}" type="presOf" srcId="{1CD086E3-EF45-437D-AA3F-28AB7F103D3E}" destId="{0F44170B-07CA-425A-8FF2-F335DDD496BB}" srcOrd="1" destOrd="0" presId="urn:microsoft.com/office/officeart/2005/8/layout/process3"/>
     <dgm:cxn modelId="{7D0380CF-8F44-42E7-8A9E-7402E7D6AC90}" srcId="{F33B14B7-C0C9-4F45-8FB8-91708EBFA3DE}" destId="{CE5AFA33-331B-4ED1-B967-0F0946B2EC4F}" srcOrd="0" destOrd="0" parTransId="{2E5141C6-1944-4BC1-B5B8-EB140B4F5246}" sibTransId="{34DFA297-8DF9-4F25-BAB3-8306CCBC3EDA}"/>
-    <dgm:cxn modelId="{85221C79-A5F1-8E46-A39C-2B3FFCA95A77}" type="presOf" srcId="{CE5AFA33-331B-4ED1-B967-0F0946B2EC4F}" destId="{01B5348B-C8C6-4DAD-83D9-02789EC745E5}" srcOrd="0" destOrd="0" presId="urn:microsoft.com/office/officeart/2005/8/layout/process3"/>
-    <dgm:cxn modelId="{7A9F0F31-B856-514E-9F10-00B0F2EBDEBD}" type="presParOf" srcId="{1AE792EA-4755-4D89-A085-DA95F2AA5D1F}" destId="{1DC1C531-5594-4C6A-9443-E055EBB01398}" srcOrd="0" destOrd="0" presId="urn:microsoft.com/office/officeart/2005/8/layout/process3"/>
-    <dgm:cxn modelId="{093E66C5-CFF7-A54E-AC47-2643FB6C1124}" type="presParOf" srcId="{1DC1C531-5594-4C6A-9443-E055EBB01398}" destId="{223EED76-802C-4E95-945B-2A380E552528}" srcOrd="0" destOrd="0" presId="urn:microsoft.com/office/officeart/2005/8/layout/process3"/>
-    <dgm:cxn modelId="{320D8B2D-4D91-CF4E-A753-DC242560C9F1}" type="presParOf" srcId="{1DC1C531-5594-4C6A-9443-E055EBB01398}" destId="{00025503-2C6C-4902-B878-FB10E494A29B}" srcOrd="1" destOrd="0" presId="urn:microsoft.com/office/officeart/2005/8/layout/process3"/>
-    <dgm:cxn modelId="{2AECEA65-DEBB-2040-9609-8E438496E759}" type="presParOf" srcId="{1DC1C531-5594-4C6A-9443-E055EBB01398}" destId="{EEF6FD10-A32F-4CA7-8504-9E43F6434B4F}" srcOrd="2" destOrd="0" presId="urn:microsoft.com/office/officeart/2005/8/layout/process3"/>
-    <dgm:cxn modelId="{7B0B1467-E8E6-1344-A458-75888DBAE120}" type="presParOf" srcId="{1AE792EA-4755-4D89-A085-DA95F2AA5D1F}" destId="{CC89EAEC-DA53-460F-B0FD-67217191A26A}" srcOrd="1" destOrd="0" presId="urn:microsoft.com/office/officeart/2005/8/layout/process3"/>
-    <dgm:cxn modelId="{10C1E7FA-6B8D-4D43-AA4F-2130C1B14E72}" type="presParOf" srcId="{CC89EAEC-DA53-460F-B0FD-67217191A26A}" destId="{0EBE57D9-807A-4E7A-BD65-2832004A5D31}" srcOrd="0" destOrd="0" presId="urn:microsoft.com/office/officeart/2005/8/layout/process3"/>
-    <dgm:cxn modelId="{2CA4A0F7-B5AC-A44B-898B-9675893FF408}" type="presParOf" srcId="{1AE792EA-4755-4D89-A085-DA95F2AA5D1F}" destId="{9C1DAD2F-5F4C-4C11-B164-26A39B19C481}" srcOrd="2" destOrd="0" presId="urn:microsoft.com/office/officeart/2005/8/layout/process3"/>
-    <dgm:cxn modelId="{1A004AFA-548B-9843-BCB7-E652A66D1FDB}" type="presParOf" srcId="{9C1DAD2F-5F4C-4C11-B164-26A39B19C481}" destId="{041E65C0-1A78-459D-869B-5CE36415EE8E}" srcOrd="0" destOrd="0" presId="urn:microsoft.com/office/officeart/2005/8/layout/process3"/>
-    <dgm:cxn modelId="{7F912648-93B0-F143-B35E-5FB7B67661B0}" type="presParOf" srcId="{9C1DAD2F-5F4C-4C11-B164-26A39B19C481}" destId="{FD46AE09-ABFE-4198-AE47-B51C38FDF7D8}" srcOrd="1" destOrd="0" presId="urn:microsoft.com/office/officeart/2005/8/layout/process3"/>
-    <dgm:cxn modelId="{0EC74EF9-F04C-4144-8AB8-31FF6516E3D5}" type="presParOf" srcId="{9C1DAD2F-5F4C-4C11-B164-26A39B19C481}" destId="{01B5348B-C8C6-4DAD-83D9-02789EC745E5}" srcOrd="2" destOrd="0" presId="urn:microsoft.com/office/officeart/2005/8/layout/process3"/>
-    <dgm:cxn modelId="{1BCB8855-98B6-EF48-8E82-D62969007640}" type="presParOf" srcId="{1AE792EA-4755-4D89-A085-DA95F2AA5D1F}" destId="{0D67C394-FAF0-47FD-B3B9-2BF39DAA004A}" srcOrd="3" destOrd="0" presId="urn:microsoft.com/office/officeart/2005/8/layout/process3"/>
-    <dgm:cxn modelId="{BE3C4CD2-28AA-6547-BF87-F4255BBB8086}" type="presParOf" srcId="{0D67C394-FAF0-47FD-B3B9-2BF39DAA004A}" destId="{8EA9EEE7-4E0F-4DF4-93B1-9CBBF492E5D7}" srcOrd="0" destOrd="0" presId="urn:microsoft.com/office/officeart/2005/8/layout/process3"/>
-    <dgm:cxn modelId="{ACAEFC88-00DE-504A-AB93-C65419205338}" type="presParOf" srcId="{1AE792EA-4755-4D89-A085-DA95F2AA5D1F}" destId="{037B237C-DBB9-4A6B-97E0-9FBEF55C90F2}" srcOrd="4" destOrd="0" presId="urn:microsoft.com/office/officeart/2005/8/layout/process3"/>
-    <dgm:cxn modelId="{ACFEC3A4-9960-1145-9646-3E5B028E4562}" type="presParOf" srcId="{037B237C-DBB9-4A6B-97E0-9FBEF55C90F2}" destId="{95CD201F-5143-48B2-BAC8-F63F1F191DEA}" srcOrd="0" destOrd="0" presId="urn:microsoft.com/office/officeart/2005/8/layout/process3"/>
-    <dgm:cxn modelId="{05A409D8-32E6-2144-AC7A-8618A3A66503}" type="presParOf" srcId="{037B237C-DBB9-4A6B-97E0-9FBEF55C90F2}" destId="{0F44170B-07CA-425A-8FF2-F335DDD496BB}" srcOrd="1" destOrd="0" presId="urn:microsoft.com/office/officeart/2005/8/layout/process3"/>
-    <dgm:cxn modelId="{84195E77-7A9F-F442-AE63-BDC5294E5227}" type="presParOf" srcId="{037B237C-DBB9-4A6B-97E0-9FBEF55C90F2}" destId="{B34D22EB-783A-4C6C-8E6D-30B682841D31}" srcOrd="2" destOrd="0" presId="urn:microsoft.com/office/officeart/2005/8/layout/process3"/>
+    <dgm:cxn modelId="{F7EE8278-576D-48C6-9713-8DA1885CA32C}" type="presOf" srcId="{F33B14B7-C0C9-4F45-8FB8-91708EBFA3DE}" destId="{FD46AE09-ABFE-4198-AE47-B51C38FDF7D8}" srcOrd="1" destOrd="0" presId="urn:microsoft.com/office/officeart/2005/8/layout/process3"/>
+    <dgm:cxn modelId="{590BED49-FE19-4AF4-8723-E916FA9F2381}" type="presParOf" srcId="{1AE792EA-4755-4D89-A085-DA95F2AA5D1F}" destId="{1DC1C531-5594-4C6A-9443-E055EBB01398}" srcOrd="0" destOrd="0" presId="urn:microsoft.com/office/officeart/2005/8/layout/process3"/>
+    <dgm:cxn modelId="{4D51C5DC-619F-4DF6-BD43-2200096154B1}" type="presParOf" srcId="{1DC1C531-5594-4C6A-9443-E055EBB01398}" destId="{223EED76-802C-4E95-945B-2A380E552528}" srcOrd="0" destOrd="0" presId="urn:microsoft.com/office/officeart/2005/8/layout/process3"/>
+    <dgm:cxn modelId="{DC66EB4F-E5B2-41AB-85C6-4A1CF8CCCE88}" type="presParOf" srcId="{1DC1C531-5594-4C6A-9443-E055EBB01398}" destId="{00025503-2C6C-4902-B878-FB10E494A29B}" srcOrd="1" destOrd="0" presId="urn:microsoft.com/office/officeart/2005/8/layout/process3"/>
+    <dgm:cxn modelId="{616825AF-8D3C-4C5F-8515-FE7279824001}" type="presParOf" srcId="{1DC1C531-5594-4C6A-9443-E055EBB01398}" destId="{EEF6FD10-A32F-4CA7-8504-9E43F6434B4F}" srcOrd="2" destOrd="0" presId="urn:microsoft.com/office/officeart/2005/8/layout/process3"/>
+    <dgm:cxn modelId="{E26A86F9-5AE2-4693-A54F-14C16216ACD0}" type="presParOf" srcId="{1AE792EA-4755-4D89-A085-DA95F2AA5D1F}" destId="{CC89EAEC-DA53-460F-B0FD-67217191A26A}" srcOrd="1" destOrd="0" presId="urn:microsoft.com/office/officeart/2005/8/layout/process3"/>
+    <dgm:cxn modelId="{CF7C360E-B409-451E-A83E-96DB218299A6}" type="presParOf" srcId="{CC89EAEC-DA53-460F-B0FD-67217191A26A}" destId="{0EBE57D9-807A-4E7A-BD65-2832004A5D31}" srcOrd="0" destOrd="0" presId="urn:microsoft.com/office/officeart/2005/8/layout/process3"/>
+    <dgm:cxn modelId="{C0FBDFEC-5E02-4F9A-BDFD-B4BCBC95002E}" type="presParOf" srcId="{1AE792EA-4755-4D89-A085-DA95F2AA5D1F}" destId="{9C1DAD2F-5F4C-4C11-B164-26A39B19C481}" srcOrd="2" destOrd="0" presId="urn:microsoft.com/office/officeart/2005/8/layout/process3"/>
+    <dgm:cxn modelId="{4476802E-07E3-44A9-9BD5-50B32045BA1A}" type="presParOf" srcId="{9C1DAD2F-5F4C-4C11-B164-26A39B19C481}" destId="{041E65C0-1A78-459D-869B-5CE36415EE8E}" srcOrd="0" destOrd="0" presId="urn:microsoft.com/office/officeart/2005/8/layout/process3"/>
+    <dgm:cxn modelId="{BB0BFC9E-796C-41DF-A9D3-C129C864DF9D}" type="presParOf" srcId="{9C1DAD2F-5F4C-4C11-B164-26A39B19C481}" destId="{FD46AE09-ABFE-4198-AE47-B51C38FDF7D8}" srcOrd="1" destOrd="0" presId="urn:microsoft.com/office/officeart/2005/8/layout/process3"/>
+    <dgm:cxn modelId="{5A0F8064-7DD0-4E07-9460-3D42070E6CC6}" type="presParOf" srcId="{9C1DAD2F-5F4C-4C11-B164-26A39B19C481}" destId="{01B5348B-C8C6-4DAD-83D9-02789EC745E5}" srcOrd="2" destOrd="0" presId="urn:microsoft.com/office/officeart/2005/8/layout/process3"/>
+    <dgm:cxn modelId="{FB8C0AC0-61A0-4FCC-82D5-E8F3478ECDD6}" type="presParOf" srcId="{1AE792EA-4755-4D89-A085-DA95F2AA5D1F}" destId="{0D67C394-FAF0-47FD-B3B9-2BF39DAA004A}" srcOrd="3" destOrd="0" presId="urn:microsoft.com/office/officeart/2005/8/layout/process3"/>
+    <dgm:cxn modelId="{B9EF7C19-9B70-4DAB-9B11-60BAB91760E5}" type="presParOf" srcId="{0D67C394-FAF0-47FD-B3B9-2BF39DAA004A}" destId="{8EA9EEE7-4E0F-4DF4-93B1-9CBBF492E5D7}" srcOrd="0" destOrd="0" presId="urn:microsoft.com/office/officeart/2005/8/layout/process3"/>
+    <dgm:cxn modelId="{26F9B873-E1F8-4EEB-81AB-07317AB4C061}" type="presParOf" srcId="{1AE792EA-4755-4D89-A085-DA95F2AA5D1F}" destId="{037B237C-DBB9-4A6B-97E0-9FBEF55C90F2}" srcOrd="4" destOrd="0" presId="urn:microsoft.com/office/officeart/2005/8/layout/process3"/>
+    <dgm:cxn modelId="{C40A3D12-D70A-4688-86A6-29217E882295}" type="presParOf" srcId="{037B237C-DBB9-4A6B-97E0-9FBEF55C90F2}" destId="{95CD201F-5143-48B2-BAC8-F63F1F191DEA}" srcOrd="0" destOrd="0" presId="urn:microsoft.com/office/officeart/2005/8/layout/process3"/>
+    <dgm:cxn modelId="{5D0A58FE-AEC7-48F5-AA93-1ECC348506E9}" type="presParOf" srcId="{037B237C-DBB9-4A6B-97E0-9FBEF55C90F2}" destId="{0F44170B-07CA-425A-8FF2-F335DDD496BB}" srcOrd="1" destOrd="0" presId="urn:microsoft.com/office/officeart/2005/8/layout/process3"/>
+    <dgm:cxn modelId="{6F1534A5-E8F0-47AC-AC99-4C46DF203E37}" type="presParOf" srcId="{037B237C-DBB9-4A6B-97E0-9FBEF55C90F2}" destId="{B34D22EB-783A-4C6C-8E6D-30B682841D31}" srcOrd="2" destOrd="0" presId="urn:microsoft.com/office/officeart/2005/8/layout/process3"/>
   </dgm:cxnLst>
   <dgm:bg/>
   <dgm:whole/>
@@ -12596,7 +11458,7 @@
 </file>
 
 <file path=customXml/itemProps1.xml><?xml version="1.0" encoding="utf-8"?>
-<ds:datastoreItem xmlns:ds="http://schemas.openxmlformats.org/officeDocument/2006/customXml" ds:itemID="{40FD0E39-DA2A-3B49-8A82-477A38B56F8B}">
+<ds:datastoreItem xmlns:ds="http://schemas.openxmlformats.org/officeDocument/2006/customXml" ds:itemID="{F2A84A12-2DB1-4262-82E7-2AC60ABF01C1}">
   <ds:schemaRefs>
     <ds:schemaRef ds:uri="http://schemas.openxmlformats.org/officeDocument/2006/bibliography"/>
   </ds:schemaRefs>

</xml_diff>

<commit_message>
Added table and figure numbers
</commit_message>
<xml_diff>
--- a/AnujProject_Report.docx
+++ b/AnujProject_Report.docx
@@ -1,6 +1,6 @@
 
 <file path=word/document.xml><?xml version="1.0" encoding="utf-8"?>
-<w:document xmlns:wpc="http://schemas.microsoft.com/office/word/2010/wordprocessingCanvas" xmlns:mc="http://schemas.openxmlformats.org/markup-compatibility/2006" xmlns:o="urn:schemas-microsoft-com:office:office" xmlns:r="http://schemas.openxmlformats.org/officeDocument/2006/relationships" xmlns:m="http://schemas.openxmlformats.org/officeDocument/2006/math" xmlns:v="urn:schemas-microsoft-com:vml" xmlns:wp14="http://schemas.microsoft.com/office/word/2010/wordprocessingDrawing" xmlns:wp="http://schemas.openxmlformats.org/drawingml/2006/wordprocessingDrawing" xmlns:w10="urn:schemas-microsoft-com:office:word" xmlns:w="http://schemas.openxmlformats.org/wordprocessingml/2006/main" xmlns:w14="http://schemas.microsoft.com/office/word/2010/wordml" xmlns:w15="http://schemas.microsoft.com/office/word/2012/wordml" xmlns:wpg="http://schemas.microsoft.com/office/word/2010/wordprocessingGroup" xmlns:wpi="http://schemas.microsoft.com/office/word/2010/wordprocessingInk" xmlns:wne="http://schemas.microsoft.com/office/word/2006/wordml" xmlns:wps="http://schemas.microsoft.com/office/word/2010/wordprocessingShape" mc:Ignorable="w14 w15 wp14">
+<w:document xmlns:wpc="http://schemas.microsoft.com/office/word/2010/wordprocessingCanvas" xmlns:mo="http://schemas.microsoft.com/office/mac/office/2008/main" xmlns:mc="http://schemas.openxmlformats.org/markup-compatibility/2006" xmlns:mv="urn:schemas-microsoft-com:mac:vml" xmlns:o="urn:schemas-microsoft-com:office:office" xmlns:r="http://schemas.openxmlformats.org/officeDocument/2006/relationships" xmlns:m="http://schemas.openxmlformats.org/officeDocument/2006/math" xmlns:v="urn:schemas-microsoft-com:vml" xmlns:wp14="http://schemas.microsoft.com/office/word/2010/wordprocessingDrawing" xmlns:wp="http://schemas.openxmlformats.org/drawingml/2006/wordprocessingDrawing" xmlns:w10="urn:schemas-microsoft-com:office:word" xmlns:w="http://schemas.openxmlformats.org/wordprocessingml/2006/main" xmlns:w14="http://schemas.microsoft.com/office/word/2010/wordml" xmlns:w15="http://schemas.microsoft.com/office/word/2012/wordml" xmlns:wpg="http://schemas.microsoft.com/office/word/2010/wordprocessingGroup" xmlns:wpi="http://schemas.microsoft.com/office/word/2010/wordprocessingInk" xmlns:wne="http://schemas.microsoft.com/office/word/2006/wordml" xmlns:wps="http://schemas.microsoft.com/office/word/2010/wordprocessingShape" mc:Ignorable="w14 w15 wp14">
   <w:body>
     <w:tbl>
       <w:tblPr>
@@ -1731,12 +1731,11 @@
       <w:r>
         <w:rPr>
           <w:noProof/>
-          <w:lang w:val="en-CA" w:eastAsia="en-CA"/>
         </w:rPr>
         <w:drawing>
           <wp:inline distT="0" distB="0" distL="0" distR="0" wp14:anchorId="7AE3628F" wp14:editId="6DDBE386">
             <wp:extent cx="5115348" cy="804333"/>
-            <wp:effectExtent l="0" t="0" r="9525" b="0"/>
+            <wp:effectExtent l="0" t="0" r="15875" b="8890"/>
             <wp:docPr id="1" name="Diagram 1"/>
             <wp:cNvGraphicFramePr/>
             <a:graphic xmlns:a="http://schemas.openxmlformats.org/drawingml/2006/main">
@@ -2928,7 +2927,6 @@
           <w:kern w:val="1"/>
           <w:sz w:val="24"/>
           <w:szCs w:val="24"/>
-          <w:lang w:val="en-CA" w:eastAsia="en-CA"/>
         </w:rPr>
         <w:drawing>
           <wp:inline distT="0" distB="0" distL="0" distR="0" wp14:anchorId="62478769" wp14:editId="62EC7603">
@@ -3255,7 +3253,6 @@
           <w:spacing w:val="24"/>
           <w:kern w:val="1"/>
           <w:szCs w:val="24"/>
-          <w:lang w:val="en-CA" w:eastAsia="en-CA"/>
         </w:rPr>
         <w:drawing>
           <wp:inline distT="0" distB="0" distL="0" distR="0" wp14:anchorId="4771D160" wp14:editId="6541E85A">
@@ -3636,7 +3633,6 @@
           <w:kern w:val="1"/>
           <w:sz w:val="24"/>
           <w:szCs w:val="24"/>
-          <w:lang w:val="en-CA" w:eastAsia="en-CA"/>
         </w:rPr>
         <w:drawing>
           <wp:inline distT="0" distB="0" distL="0" distR="0" wp14:anchorId="24BA5829" wp14:editId="2EABD6F9">
@@ -3804,7 +3800,25 @@
           <w:kern w:val="1"/>
           <w:szCs w:val="24"/>
         </w:rPr>
-        <w:t xml:space="preserve">Table: Sensitivity, Specificity and Area under ROC </w:t>
+        <w:t>Table</w:t>
+      </w:r>
+      <w:r>
+        <w:rPr>
+          <w:bCs/>
+          <w:spacing w:val="24"/>
+          <w:kern w:val="1"/>
+          <w:szCs w:val="24"/>
+        </w:rPr>
+        <w:t xml:space="preserve"> 3</w:t>
+      </w:r>
+      <w:r>
+        <w:rPr>
+          <w:bCs/>
+          <w:spacing w:val="24"/>
+          <w:kern w:val="1"/>
+          <w:szCs w:val="24"/>
+        </w:rPr>
+        <w:t xml:space="preserve">: Sensitivity, Specificity and Area under ROC </w:t>
       </w:r>
       <w:r>
         <w:rPr>
@@ -3866,7 +3880,6 @@
           <w:kern w:val="1"/>
           <w:sz w:val="24"/>
           <w:szCs w:val="24"/>
-          <w:lang w:val="en-CA" w:eastAsia="en-CA"/>
         </w:rPr>
         <w:drawing>
           <wp:inline distT="0" distB="0" distL="0" distR="0" wp14:anchorId="1119AB49" wp14:editId="0F3DEB1F">
@@ -3995,7 +4008,23 @@
           <w:spacing w:val="5"/>
           <w:kern w:val="1"/>
         </w:rPr>
-        <w:t>Figure: Confusion matrix WMA</w:t>
+        <w:t>Figure</w:t>
+      </w:r>
+      <w:r>
+        <w:rPr>
+          <w:bCs/>
+          <w:spacing w:val="5"/>
+          <w:kern w:val="1"/>
+        </w:rPr>
+        <w:t xml:space="preserve"> 4</w:t>
+      </w:r>
+      <w:r>
+        <w:rPr>
+          <w:bCs/>
+          <w:spacing w:val="5"/>
+          <w:kern w:val="1"/>
+        </w:rPr>
+        <w:t>: Confusion matrix WMA</w:t>
       </w:r>
     </w:p>
     <w:p>
@@ -4031,7 +4060,6 @@
           <w:noProof/>
           <w:spacing w:val="5"/>
           <w:kern w:val="1"/>
-          <w:lang w:val="en-CA" w:eastAsia="en-CA"/>
         </w:rPr>
         <w:drawing>
           <wp:inline distT="0" distB="0" distL="0" distR="0" wp14:anchorId="4500D3D6" wp14:editId="178C0E46">
@@ -4133,7 +4161,6 @@
           <w:kern w:val="1"/>
           <w:sz w:val="24"/>
           <w:szCs w:val="24"/>
-          <w:lang w:val="en-CA" w:eastAsia="en-CA"/>
         </w:rPr>
         <w:drawing>
           <wp:inline distT="0" distB="0" distL="0" distR="0" wp14:anchorId="68AFC48D" wp14:editId="34378826">
@@ -4193,7 +4220,6 @@
           <w:kern w:val="1"/>
           <w:sz w:val="24"/>
           <w:szCs w:val="24"/>
-          <w:lang w:val="en-CA" w:eastAsia="en-CA"/>
         </w:rPr>
         <w:drawing>
           <wp:inline distT="0" distB="0" distL="0" distR="0" wp14:anchorId="3A144757" wp14:editId="6E3904A7">
@@ -4253,7 +4279,6 @@
           <w:kern w:val="1"/>
           <w:sz w:val="24"/>
           <w:szCs w:val="24"/>
-          <w:lang w:val="en-CA" w:eastAsia="en-CA"/>
         </w:rPr>
         <w:drawing>
           <wp:inline distT="0" distB="0" distL="0" distR="0" wp14:anchorId="3701A095" wp14:editId="11C3875E">
@@ -4313,7 +4338,6 @@
           <w:kern w:val="1"/>
           <w:sz w:val="24"/>
           <w:szCs w:val="24"/>
-          <w:lang w:val="en-CA" w:eastAsia="en-CA"/>
         </w:rPr>
         <w:drawing>
           <wp:inline distT="0" distB="0" distL="0" distR="0" wp14:anchorId="547A5503" wp14:editId="6A8F6149">
@@ -4373,7 +4397,6 @@
           <w:kern w:val="1"/>
           <w:sz w:val="24"/>
           <w:szCs w:val="24"/>
-          <w:lang w:val="en-CA" w:eastAsia="en-CA"/>
         </w:rPr>
         <w:drawing>
           <wp:inline distT="0" distB="0" distL="0" distR="0" wp14:anchorId="741C289B" wp14:editId="5CB6B7A3">
@@ -4433,7 +4456,6 @@
           <w:kern w:val="1"/>
           <w:sz w:val="24"/>
           <w:szCs w:val="24"/>
-          <w:lang w:val="en-CA" w:eastAsia="en-CA"/>
         </w:rPr>
         <w:drawing>
           <wp:inline distT="0" distB="0" distL="0" distR="0" wp14:anchorId="774EBE50" wp14:editId="0B38FE70">
@@ -4493,7 +4515,6 @@
           <w:kern w:val="1"/>
           <w:sz w:val="24"/>
           <w:szCs w:val="24"/>
-          <w:lang w:val="en-CA" w:eastAsia="en-CA"/>
         </w:rPr>
         <w:drawing>
           <wp:inline distT="0" distB="0" distL="0" distR="0" wp14:anchorId="22E7F495" wp14:editId="39A9C1C9">
@@ -4553,7 +4574,6 @@
           <w:kern w:val="1"/>
           <w:sz w:val="24"/>
           <w:szCs w:val="24"/>
-          <w:lang w:val="en-CA" w:eastAsia="en-CA"/>
         </w:rPr>
         <w:drawing>
           <wp:inline distT="0" distB="0" distL="0" distR="0" wp14:anchorId="379EB2CC" wp14:editId="010917EF">
@@ -4613,7 +4633,6 @@
           <w:kern w:val="1"/>
           <w:sz w:val="24"/>
           <w:szCs w:val="24"/>
-          <w:lang w:val="en-CA" w:eastAsia="en-CA"/>
         </w:rPr>
         <w:drawing>
           <wp:inline distT="0" distB="0" distL="0" distR="0" wp14:anchorId="5E3E1E90" wp14:editId="225CAC76">
@@ -4664,7 +4683,6 @@
           </wp:inline>
         </w:drawing>
       </w:r>
-      <w:bookmarkStart w:id="0" w:name="_GoBack"/>
       <w:r>
         <w:rPr>
           <w:b/>
@@ -4674,7 +4692,6 @@
           <w:kern w:val="1"/>
           <w:sz w:val="24"/>
           <w:szCs w:val="24"/>
-          <w:lang w:val="en-CA" w:eastAsia="en-CA"/>
         </w:rPr>
         <w:drawing>
           <wp:inline distT="0" distB="0" distL="0" distR="0" wp14:anchorId="775C2B82" wp14:editId="0D14AD8D">
@@ -4725,7 +4742,6 @@
           </wp:inline>
         </w:drawing>
       </w:r>
-      <w:bookmarkEnd w:id="0"/>
     </w:p>
     <w:p>
       <w:pPr>
@@ -5004,7 +5020,27 @@
           <w:kern w:val="1"/>
           <w:szCs w:val="24"/>
         </w:rPr>
-        <w:t>Table. Contributions</w:t>
+        <w:t>Table</w:t>
+      </w:r>
+      <w:r>
+        <w:rPr>
+          <w:bCs/>
+          <w:spacing w:val="24"/>
+          <w:kern w:val="1"/>
+          <w:szCs w:val="24"/>
+        </w:rPr>
+        <w:t xml:space="preserve"> 4:</w:t>
+      </w:r>
+      <w:bookmarkStart w:id="0" w:name="_GoBack"/>
+      <w:bookmarkEnd w:id="0"/>
+      <w:r>
+        <w:rPr>
+          <w:bCs/>
+          <w:spacing w:val="24"/>
+          <w:kern w:val="1"/>
+          <w:szCs w:val="24"/>
+        </w:rPr>
+        <w:t xml:space="preserve"> Contributions</w:t>
       </w:r>
     </w:p>
     <w:p>
@@ -5913,7 +5949,7 @@
 </file>
 
 <file path=word/endnotes.xml><?xml version="1.0" encoding="utf-8"?>
-<w:endnotes xmlns:wpc="http://schemas.microsoft.com/office/word/2010/wordprocessingCanvas" xmlns:mc="http://schemas.openxmlformats.org/markup-compatibility/2006" xmlns:o="urn:schemas-microsoft-com:office:office" xmlns:r="http://schemas.openxmlformats.org/officeDocument/2006/relationships" xmlns:m="http://schemas.openxmlformats.org/officeDocument/2006/math" xmlns:v="urn:schemas-microsoft-com:vml" xmlns:wp14="http://schemas.microsoft.com/office/word/2010/wordprocessingDrawing" xmlns:wp="http://schemas.openxmlformats.org/drawingml/2006/wordprocessingDrawing" xmlns:w10="urn:schemas-microsoft-com:office:word" xmlns:w="http://schemas.openxmlformats.org/wordprocessingml/2006/main" xmlns:w14="http://schemas.microsoft.com/office/word/2010/wordml" xmlns:w15="http://schemas.microsoft.com/office/word/2012/wordml" xmlns:wpg="http://schemas.microsoft.com/office/word/2010/wordprocessingGroup" xmlns:wpi="http://schemas.microsoft.com/office/word/2010/wordprocessingInk" xmlns:wne="http://schemas.microsoft.com/office/word/2006/wordml" xmlns:wps="http://schemas.microsoft.com/office/word/2010/wordprocessingShape" mc:Ignorable="w14 w15 wp14">
+<w:endnotes xmlns:wpc="http://schemas.microsoft.com/office/word/2010/wordprocessingCanvas" xmlns:mo="http://schemas.microsoft.com/office/mac/office/2008/main" xmlns:mc="http://schemas.openxmlformats.org/markup-compatibility/2006" xmlns:mv="urn:schemas-microsoft-com:mac:vml" xmlns:o="urn:schemas-microsoft-com:office:office" xmlns:r="http://schemas.openxmlformats.org/officeDocument/2006/relationships" xmlns:m="http://schemas.openxmlformats.org/officeDocument/2006/math" xmlns:v="urn:schemas-microsoft-com:vml" xmlns:wp14="http://schemas.microsoft.com/office/word/2010/wordprocessingDrawing" xmlns:wp="http://schemas.openxmlformats.org/drawingml/2006/wordprocessingDrawing" xmlns:w10="urn:schemas-microsoft-com:office:word" xmlns:w="http://schemas.openxmlformats.org/wordprocessingml/2006/main" xmlns:w14="http://schemas.microsoft.com/office/word/2010/wordml" xmlns:w15="http://schemas.microsoft.com/office/word/2012/wordml" xmlns:wpg="http://schemas.microsoft.com/office/word/2010/wordprocessingGroup" xmlns:wpi="http://schemas.microsoft.com/office/word/2010/wordprocessingInk" xmlns:wne="http://schemas.microsoft.com/office/word/2006/wordml" xmlns:wps="http://schemas.microsoft.com/office/word/2010/wordprocessingShape" mc:Ignorable="w14 w15 wp14">
   <w:endnote w:type="separator" w:id="-1">
     <w:p>
       <w:r>
@@ -5932,7 +5968,7 @@
 </file>
 
 <file path=word/footer1.xml><?xml version="1.0" encoding="utf-8"?>
-<w:ftr xmlns:wpc="http://schemas.microsoft.com/office/word/2010/wordprocessingCanvas" xmlns:mc="http://schemas.openxmlformats.org/markup-compatibility/2006" xmlns:o="urn:schemas-microsoft-com:office:office" xmlns:r="http://schemas.openxmlformats.org/officeDocument/2006/relationships" xmlns:m="http://schemas.openxmlformats.org/officeDocument/2006/math" xmlns:v="urn:schemas-microsoft-com:vml" xmlns:wp14="http://schemas.microsoft.com/office/word/2010/wordprocessingDrawing" xmlns:wp="http://schemas.openxmlformats.org/drawingml/2006/wordprocessingDrawing" xmlns:w10="urn:schemas-microsoft-com:office:word" xmlns:w="http://schemas.openxmlformats.org/wordprocessingml/2006/main" xmlns:w14="http://schemas.microsoft.com/office/word/2010/wordml" xmlns:w15="http://schemas.microsoft.com/office/word/2012/wordml" xmlns:wpg="http://schemas.microsoft.com/office/word/2010/wordprocessingGroup" xmlns:wpi="http://schemas.microsoft.com/office/word/2010/wordprocessingInk" xmlns:wne="http://schemas.microsoft.com/office/word/2006/wordml" xmlns:wps="http://schemas.microsoft.com/office/word/2010/wordprocessingShape" mc:Ignorable="w14 w15 wp14">
+<w:ftr xmlns:wpc="http://schemas.microsoft.com/office/word/2010/wordprocessingCanvas" xmlns:mo="http://schemas.microsoft.com/office/mac/office/2008/main" xmlns:mc="http://schemas.openxmlformats.org/markup-compatibility/2006" xmlns:mv="urn:schemas-microsoft-com:mac:vml" xmlns:o="urn:schemas-microsoft-com:office:office" xmlns:r="http://schemas.openxmlformats.org/officeDocument/2006/relationships" xmlns:m="http://schemas.openxmlformats.org/officeDocument/2006/math" xmlns:v="urn:schemas-microsoft-com:vml" xmlns:wp14="http://schemas.microsoft.com/office/word/2010/wordprocessingDrawing" xmlns:wp="http://schemas.openxmlformats.org/drawingml/2006/wordprocessingDrawing" xmlns:w10="urn:schemas-microsoft-com:office:word" xmlns:w="http://schemas.openxmlformats.org/wordprocessingml/2006/main" xmlns:w14="http://schemas.microsoft.com/office/word/2010/wordml" xmlns:w15="http://schemas.microsoft.com/office/word/2012/wordml" xmlns:wpg="http://schemas.microsoft.com/office/word/2010/wordprocessingGroup" xmlns:wpi="http://schemas.microsoft.com/office/word/2010/wordprocessingInk" xmlns:wne="http://schemas.microsoft.com/office/word/2006/wordml" xmlns:wps="http://schemas.microsoft.com/office/word/2010/wordprocessingShape" mc:Ignorable="w14 w15 wp14">
   <w:p>
     <w:pPr>
       <w:pStyle w:val="Footer"/>
@@ -5969,7 +6005,7 @@
 </file>
 
 <file path=word/footer2.xml><?xml version="1.0" encoding="utf-8"?>
-<w:ftr xmlns:wpc="http://schemas.microsoft.com/office/word/2010/wordprocessingCanvas" xmlns:mc="http://schemas.openxmlformats.org/markup-compatibility/2006" xmlns:o="urn:schemas-microsoft-com:office:office" xmlns:r="http://schemas.openxmlformats.org/officeDocument/2006/relationships" xmlns:m="http://schemas.openxmlformats.org/officeDocument/2006/math" xmlns:v="urn:schemas-microsoft-com:vml" xmlns:wp14="http://schemas.microsoft.com/office/word/2010/wordprocessingDrawing" xmlns:wp="http://schemas.openxmlformats.org/drawingml/2006/wordprocessingDrawing" xmlns:w10="urn:schemas-microsoft-com:office:word" xmlns:w="http://schemas.openxmlformats.org/wordprocessingml/2006/main" xmlns:w14="http://schemas.microsoft.com/office/word/2010/wordml" xmlns:w15="http://schemas.microsoft.com/office/word/2012/wordml" xmlns:wpg="http://schemas.microsoft.com/office/word/2010/wordprocessingGroup" xmlns:wpi="http://schemas.microsoft.com/office/word/2010/wordprocessingInk" xmlns:wne="http://schemas.microsoft.com/office/word/2006/wordml" xmlns:wps="http://schemas.microsoft.com/office/word/2010/wordprocessingShape" mc:Ignorable="w14 w15 wp14">
+<w:ftr xmlns:wpc="http://schemas.microsoft.com/office/word/2010/wordprocessingCanvas" xmlns:mo="http://schemas.microsoft.com/office/mac/office/2008/main" xmlns:mc="http://schemas.openxmlformats.org/markup-compatibility/2006" xmlns:mv="urn:schemas-microsoft-com:mac:vml" xmlns:o="urn:schemas-microsoft-com:office:office" xmlns:r="http://schemas.openxmlformats.org/officeDocument/2006/relationships" xmlns:m="http://schemas.openxmlformats.org/officeDocument/2006/math" xmlns:v="urn:schemas-microsoft-com:vml" xmlns:wp14="http://schemas.microsoft.com/office/word/2010/wordprocessingDrawing" xmlns:wp="http://schemas.openxmlformats.org/drawingml/2006/wordprocessingDrawing" xmlns:w10="urn:schemas-microsoft-com:office:word" xmlns:w="http://schemas.openxmlformats.org/wordprocessingml/2006/main" xmlns:w14="http://schemas.microsoft.com/office/word/2010/wordml" xmlns:w15="http://schemas.microsoft.com/office/word/2012/wordml" xmlns:wpg="http://schemas.microsoft.com/office/word/2010/wordprocessingGroup" xmlns:wpi="http://schemas.microsoft.com/office/word/2010/wordprocessingInk" xmlns:wne="http://schemas.microsoft.com/office/word/2006/wordml" xmlns:wps="http://schemas.microsoft.com/office/word/2010/wordprocessingShape" mc:Ignorable="w14 w15 wp14">
   <w:p>
     <w:pPr>
       <w:pStyle w:val="Footer"/>
@@ -6001,7 +6037,7 @@
         <w:rStyle w:val="PageNumber"/>
         <w:noProof/>
       </w:rPr>
-      <w:t>1</w:t>
+      <w:t>2</w:t>
     </w:r>
     <w:r>
       <w:rPr>
@@ -6019,7 +6055,7 @@
 </file>
 
 <file path=word/footnotes.xml><?xml version="1.0" encoding="utf-8"?>
-<w:footnotes xmlns:wpc="http://schemas.microsoft.com/office/word/2010/wordprocessingCanvas" xmlns:mc="http://schemas.openxmlformats.org/markup-compatibility/2006" xmlns:o="urn:schemas-microsoft-com:office:office" xmlns:r="http://schemas.openxmlformats.org/officeDocument/2006/relationships" xmlns:m="http://schemas.openxmlformats.org/officeDocument/2006/math" xmlns:v="urn:schemas-microsoft-com:vml" xmlns:wp14="http://schemas.microsoft.com/office/word/2010/wordprocessingDrawing" xmlns:wp="http://schemas.openxmlformats.org/drawingml/2006/wordprocessingDrawing" xmlns:w10="urn:schemas-microsoft-com:office:word" xmlns:w="http://schemas.openxmlformats.org/wordprocessingml/2006/main" xmlns:w14="http://schemas.microsoft.com/office/word/2010/wordml" xmlns:w15="http://schemas.microsoft.com/office/word/2012/wordml" xmlns:wpg="http://schemas.microsoft.com/office/word/2010/wordprocessingGroup" xmlns:wpi="http://schemas.microsoft.com/office/word/2010/wordprocessingInk" xmlns:wne="http://schemas.microsoft.com/office/word/2006/wordml" xmlns:wps="http://schemas.microsoft.com/office/word/2010/wordprocessingShape" mc:Ignorable="w14 w15 wp14">
+<w:footnotes xmlns:wpc="http://schemas.microsoft.com/office/word/2010/wordprocessingCanvas" xmlns:mo="http://schemas.microsoft.com/office/mac/office/2008/main" xmlns:mc="http://schemas.openxmlformats.org/markup-compatibility/2006" xmlns:mv="urn:schemas-microsoft-com:mac:vml" xmlns:o="urn:schemas-microsoft-com:office:office" xmlns:r="http://schemas.openxmlformats.org/officeDocument/2006/relationships" xmlns:m="http://schemas.openxmlformats.org/officeDocument/2006/math" xmlns:v="urn:schemas-microsoft-com:vml" xmlns:wp14="http://schemas.microsoft.com/office/word/2010/wordprocessingDrawing" xmlns:wp="http://schemas.openxmlformats.org/drawingml/2006/wordprocessingDrawing" xmlns:w10="urn:schemas-microsoft-com:office:word" xmlns:w="http://schemas.openxmlformats.org/wordprocessingml/2006/main" xmlns:w14="http://schemas.microsoft.com/office/word/2010/wordml" xmlns:w15="http://schemas.microsoft.com/office/word/2012/wordml" xmlns:wpg="http://schemas.microsoft.com/office/word/2010/wordprocessingGroup" xmlns:wpi="http://schemas.microsoft.com/office/word/2010/wordprocessingInk" xmlns:wne="http://schemas.microsoft.com/office/word/2006/wordml" xmlns:wps="http://schemas.microsoft.com/office/word/2010/wordprocessingShape" mc:Ignorable="w14 w15 wp14">
   <w:footnote w:type="separator" w:id="-1">
     <w:p>
       <w:r>
@@ -6038,8 +6074,8 @@
 </file>
 
 <file path=word/numbering.xml><?xml version="1.0" encoding="utf-8"?>
-<w:numbering xmlns:wpc="http://schemas.microsoft.com/office/word/2010/wordprocessingCanvas" xmlns:mc="http://schemas.openxmlformats.org/markup-compatibility/2006" xmlns:o="urn:schemas-microsoft-com:office:office" xmlns:r="http://schemas.openxmlformats.org/officeDocument/2006/relationships" xmlns:m="http://schemas.openxmlformats.org/officeDocument/2006/math" xmlns:v="urn:schemas-microsoft-com:vml" xmlns:wp14="http://schemas.microsoft.com/office/word/2010/wordprocessingDrawing" xmlns:wp="http://schemas.openxmlformats.org/drawingml/2006/wordprocessingDrawing" xmlns:w10="urn:schemas-microsoft-com:office:word" xmlns:w="http://schemas.openxmlformats.org/wordprocessingml/2006/main" xmlns:w14="http://schemas.microsoft.com/office/word/2010/wordml" xmlns:w15="http://schemas.microsoft.com/office/word/2012/wordml" xmlns:wpg="http://schemas.microsoft.com/office/word/2010/wordprocessingGroup" xmlns:wpi="http://schemas.microsoft.com/office/word/2010/wordprocessingInk" xmlns:wne="http://schemas.microsoft.com/office/word/2006/wordml" xmlns:wps="http://schemas.microsoft.com/office/word/2010/wordprocessingShape" mc:Ignorable="w14 w15 wp14">
-  <w:abstractNum w:abstractNumId="0" w15:restartNumberingAfterBreak="0">
+<w:numbering xmlns:wpc="http://schemas.microsoft.com/office/word/2010/wordprocessingCanvas" xmlns:mo="http://schemas.microsoft.com/office/mac/office/2008/main" xmlns:mc="http://schemas.openxmlformats.org/markup-compatibility/2006" xmlns:mv="urn:schemas-microsoft-com:mac:vml" xmlns:o="urn:schemas-microsoft-com:office:office" xmlns:r="http://schemas.openxmlformats.org/officeDocument/2006/relationships" xmlns:m="http://schemas.openxmlformats.org/officeDocument/2006/math" xmlns:v="urn:schemas-microsoft-com:vml" xmlns:wp14="http://schemas.microsoft.com/office/word/2010/wordprocessingDrawing" xmlns:wp="http://schemas.openxmlformats.org/drawingml/2006/wordprocessingDrawing" xmlns:w10="urn:schemas-microsoft-com:office:word" xmlns:w="http://schemas.openxmlformats.org/wordprocessingml/2006/main" xmlns:w14="http://schemas.microsoft.com/office/word/2010/wordml" xmlns:w15="http://schemas.microsoft.com/office/word/2012/wordml" xmlns:wpg="http://schemas.microsoft.com/office/word/2010/wordprocessingGroup" xmlns:wpi="http://schemas.microsoft.com/office/word/2010/wordprocessingInk" xmlns:wne="http://schemas.microsoft.com/office/word/2006/wordml" xmlns:wps="http://schemas.microsoft.com/office/word/2010/wordprocessingShape" mc:Ignorable="w14 w15 wp14">
+  <w:abstractNum w:abstractNumId="0">
     <w:nsid w:val="00000001"/>
     <w:multiLevelType w:val="hybridMultilevel"/>
     <w:tmpl w:val="00000001"/>
@@ -6118,7 +6154,7 @@
       </w:rPr>
     </w:lvl>
   </w:abstractNum>
-  <w:abstractNum w:abstractNumId="1" w15:restartNumberingAfterBreak="0">
+  <w:abstractNum w:abstractNumId="1">
     <w:nsid w:val="00000002"/>
     <w:multiLevelType w:val="hybridMultilevel"/>
     <w:tmpl w:val="00000002"/>
@@ -6197,7 +6233,7 @@
       </w:rPr>
     </w:lvl>
   </w:abstractNum>
-  <w:abstractNum w:abstractNumId="2" w15:restartNumberingAfterBreak="0">
+  <w:abstractNum w:abstractNumId="2">
     <w:nsid w:val="00000003"/>
     <w:multiLevelType w:val="hybridMultilevel"/>
     <w:tmpl w:val="00000003"/>
@@ -6276,7 +6312,7 @@
       </w:rPr>
     </w:lvl>
   </w:abstractNum>
-  <w:abstractNum w:abstractNumId="3" w15:restartNumberingAfterBreak="0">
+  <w:abstractNum w:abstractNumId="3">
     <w:nsid w:val="09AF3AC8"/>
     <w:multiLevelType w:val="hybridMultilevel"/>
     <w:tmpl w:val="9C5055AA"/>
@@ -6389,7 +6425,7 @@
       </w:rPr>
     </w:lvl>
   </w:abstractNum>
-  <w:abstractNum w:abstractNumId="4" w15:restartNumberingAfterBreak="0">
+  <w:abstractNum w:abstractNumId="4">
     <w:nsid w:val="0DEF417D"/>
     <w:multiLevelType w:val="hybridMultilevel"/>
     <w:tmpl w:val="2224112E"/>
@@ -6502,7 +6538,7 @@
       </w:rPr>
     </w:lvl>
   </w:abstractNum>
-  <w:abstractNum w:abstractNumId="5" w15:restartNumberingAfterBreak="0">
+  <w:abstractNum w:abstractNumId="5">
     <w:nsid w:val="18290592"/>
     <w:multiLevelType w:val="hybridMultilevel"/>
     <w:tmpl w:val="B2B08638"/>
@@ -6615,7 +6651,7 @@
       </w:rPr>
     </w:lvl>
   </w:abstractNum>
-  <w:abstractNum w:abstractNumId="6" w15:restartNumberingAfterBreak="0">
+  <w:abstractNum w:abstractNumId="6">
     <w:nsid w:val="335505F0"/>
     <w:multiLevelType w:val="hybridMultilevel"/>
     <w:tmpl w:val="6B8EAFD0"/>
@@ -6727,7 +6763,7 @@
       </w:rPr>
     </w:lvl>
   </w:abstractNum>
-  <w:abstractNum w:abstractNumId="7" w15:restartNumberingAfterBreak="0">
+  <w:abstractNum w:abstractNumId="7">
     <w:nsid w:val="603E0282"/>
     <w:multiLevelType w:val="hybridMultilevel"/>
     <w:tmpl w:val="AEC8B0D8"/>
@@ -6840,7 +6876,7 @@
       </w:rPr>
     </w:lvl>
   </w:abstractNum>
-  <w:abstractNum w:abstractNumId="8" w15:restartNumberingAfterBreak="0">
+  <w:abstractNum w:abstractNumId="8">
     <w:nsid w:val="61891B7F"/>
     <w:multiLevelType w:val="hybridMultilevel"/>
     <w:tmpl w:val="D474EF28"/>
@@ -6951,7 +6987,7 @@
       </w:rPr>
     </w:lvl>
   </w:abstractNum>
-  <w:abstractNum w:abstractNumId="9" w15:restartNumberingAfterBreak="0">
+  <w:abstractNum w:abstractNumId="9">
     <w:nsid w:val="6B001E3A"/>
     <w:multiLevelType w:val="hybridMultilevel"/>
     <w:tmpl w:val="B8BC9BCE"/>
@@ -7064,7 +7100,7 @@
       </w:rPr>
     </w:lvl>
   </w:abstractNum>
-  <w:abstractNum w:abstractNumId="10" w15:restartNumberingAfterBreak="0">
+  <w:abstractNum w:abstractNumId="10">
     <w:nsid w:val="752854F8"/>
     <w:multiLevelType w:val="hybridMultilevel"/>
     <w:tmpl w:val="DAA467B6"/>
@@ -7177,7 +7213,7 @@
       </w:rPr>
     </w:lvl>
   </w:abstractNum>
-  <w:abstractNum w:abstractNumId="11" w15:restartNumberingAfterBreak="0">
+  <w:abstractNum w:abstractNumId="11">
     <w:nsid w:val="7BBF2354"/>
     <w:multiLevelType w:val="hybridMultilevel"/>
     <w:tmpl w:val="26584CA6"/>
@@ -7340,7 +7376,7 @@
     </w:rPrDefault>
     <w:pPrDefault/>
   </w:docDefaults>
-  <w:latentStyles w:defLockedState="0" w:defUIPriority="99" w:defSemiHidden="0" w:defUnhideWhenUsed="0" w:defQFormat="0" w:count="371">
+  <w:latentStyles w:defLockedState="0" w:defUIPriority="99" w:defSemiHidden="0" w:defUnhideWhenUsed="0" w:defQFormat="0" w:count="380">
     <w:lsdException w:name="Normal" w:uiPriority="0" w:qFormat="1"/>
     <w:lsdException w:name="heading 1" w:uiPriority="9" w:qFormat="1"/>
     <w:lsdException w:name="heading 2" w:semiHidden="1" w:uiPriority="9" w:unhideWhenUsed="1" w:qFormat="1"/>
@@ -7763,6 +7799,7 @@
     <w:uiPriority w:val="59"/>
     <w:rsid w:val="00CB60F5"/>
     <w:tblPr>
+      <w:tblInd w:w="0" w:type="dxa"/>
       <w:tblBorders>
         <w:top w:val="single" w:sz="4" w:space="0" w:color="auto"/>
         <w:left w:val="single" w:sz="4" w:space="0" w:color="auto"/>
@@ -7771,6 +7808,12 @@
         <w:insideH w:val="single" w:sz="4" w:space="0" w:color="auto"/>
         <w:insideV w:val="single" w:sz="4" w:space="0" w:color="auto"/>
       </w:tblBorders>
+      <w:tblCellMar>
+        <w:top w:w="0" w:type="dxa"/>
+        <w:left w:w="108" w:type="dxa"/>
+        <w:bottom w:w="0" w:type="dxa"/>
+        <w:right w:w="108" w:type="dxa"/>
+      </w:tblCellMar>
     </w:tblPr>
   </w:style>
   <w:style w:type="paragraph" w:styleId="NormalWeb">
@@ -9105,44 +9148,44 @@
     </dgm:pt>
   </dgm:ptLst>
   <dgm:cxnLst>
-    <dgm:cxn modelId="{818ACAC5-997A-47A9-9701-8F555E975C83}" type="presOf" srcId="{1CD086E3-EF45-437D-AA3F-28AB7F103D3E}" destId="{95CD201F-5143-48B2-BAC8-F63F1F191DEA}" srcOrd="0" destOrd="0" presId="urn:microsoft.com/office/officeart/2005/8/layout/process3"/>
-    <dgm:cxn modelId="{F6B1833F-D0D6-451D-821B-B68A36A6BD00}" type="presOf" srcId="{EC22FBCD-ADD6-472D-9D79-F0DF56E3FB50}" destId="{01B5348B-C8C6-4DAD-83D9-02789EC745E5}" srcOrd="0" destOrd="1" presId="urn:microsoft.com/office/officeart/2005/8/layout/process3"/>
+    <dgm:cxn modelId="{5CD729D8-7BD8-954C-B225-08BB95DCD03A}" type="presOf" srcId="{CE5AFA33-331B-4ED1-B967-0F0946B2EC4F}" destId="{01B5348B-C8C6-4DAD-83D9-02789EC745E5}" srcOrd="0" destOrd="0" presId="urn:microsoft.com/office/officeart/2005/8/layout/process3"/>
+    <dgm:cxn modelId="{B0ABCE69-1F31-2648-80E9-BFCC8A9AB134}" type="presOf" srcId="{C06E5A44-268F-45B7-8F39-63A8489878C7}" destId="{1AE792EA-4755-4D89-A085-DA95F2AA5D1F}" srcOrd="0" destOrd="0" presId="urn:microsoft.com/office/officeart/2005/8/layout/process3"/>
+    <dgm:cxn modelId="{58E70156-8C3F-A64C-B562-85C78DEF55C7}" type="presOf" srcId="{F33B14B7-C0C9-4F45-8FB8-91708EBFA3DE}" destId="{FD46AE09-ABFE-4198-AE47-B51C38FDF7D8}" srcOrd="1" destOrd="0" presId="urn:microsoft.com/office/officeart/2005/8/layout/process3"/>
     <dgm:cxn modelId="{53A6D454-1ADC-4DA9-8F91-D97D25690945}" srcId="{C06E5A44-268F-45B7-8F39-63A8489878C7}" destId="{AE257517-9AF2-4D6F-B3B9-5FFB136892BD}" srcOrd="0" destOrd="0" parTransId="{47804E55-8279-42FD-8E77-756C3E392AAF}" sibTransId="{D5738DFF-79CD-43D0-BAE2-D0CF81488F16}"/>
-    <dgm:cxn modelId="{ECB626FB-0558-4E43-8DD8-D0300D0601B5}" type="presOf" srcId="{CE5AFA33-331B-4ED1-B967-0F0946B2EC4F}" destId="{01B5348B-C8C6-4DAD-83D9-02789EC745E5}" srcOrd="0" destOrd="0" presId="urn:microsoft.com/office/officeart/2005/8/layout/process3"/>
-    <dgm:cxn modelId="{0A0EBE16-D750-4BC9-AE18-44CC45336CFB}" type="presOf" srcId="{D5738DFF-79CD-43D0-BAE2-D0CF81488F16}" destId="{0EBE57D9-807A-4E7A-BD65-2832004A5D31}" srcOrd="1" destOrd="0" presId="urn:microsoft.com/office/officeart/2005/8/layout/process3"/>
-    <dgm:cxn modelId="{20D7C83C-6955-4517-83A0-5FCD4D4C49C4}" type="presOf" srcId="{8032AA68-7D07-457C-958F-4D267AF1DFD8}" destId="{B34D22EB-783A-4C6C-8E6D-30B682841D31}" srcOrd="0" destOrd="0" presId="urn:microsoft.com/office/officeart/2005/8/layout/process3"/>
-    <dgm:cxn modelId="{7C81F9FB-232A-4114-ABB1-A13F79F322F9}" type="presOf" srcId="{AED25618-5EFE-45C4-9EE4-ACE308F115D9}" destId="{EEF6FD10-A32F-4CA7-8504-9E43F6434B4F}" srcOrd="0" destOrd="0" presId="urn:microsoft.com/office/officeart/2005/8/layout/process3"/>
-    <dgm:cxn modelId="{213ED00B-A3B8-4F15-9EB2-F3A462CDE263}" type="presOf" srcId="{94481079-C87C-4058-9BDE-BC85E75107AF}" destId="{8EA9EEE7-4E0F-4DF4-93B1-9CBBF492E5D7}" srcOrd="1" destOrd="0" presId="urn:microsoft.com/office/officeart/2005/8/layout/process3"/>
+    <dgm:cxn modelId="{A319AC85-9BEA-4346-963E-5D948190E65B}" type="presOf" srcId="{94481079-C87C-4058-9BDE-BC85E75107AF}" destId="{8EA9EEE7-4E0F-4DF4-93B1-9CBBF492E5D7}" srcOrd="1" destOrd="0" presId="urn:microsoft.com/office/officeart/2005/8/layout/process3"/>
+    <dgm:cxn modelId="{377BCCE7-C60D-B24E-B694-388A420C8CAC}" type="presOf" srcId="{EC22FBCD-ADD6-472D-9D79-F0DF56E3FB50}" destId="{01B5348B-C8C6-4DAD-83D9-02789EC745E5}" srcOrd="0" destOrd="1" presId="urn:microsoft.com/office/officeart/2005/8/layout/process3"/>
+    <dgm:cxn modelId="{5E4132D6-4C58-0A48-8954-F9A6A674F802}" type="presOf" srcId="{D5738DFF-79CD-43D0-BAE2-D0CF81488F16}" destId="{0EBE57D9-807A-4E7A-BD65-2832004A5D31}" srcOrd="1" destOrd="0" presId="urn:microsoft.com/office/officeart/2005/8/layout/process3"/>
+    <dgm:cxn modelId="{CBD1F278-3146-CC4D-8726-81F6A074AD86}" type="presOf" srcId="{1CD086E3-EF45-437D-AA3F-28AB7F103D3E}" destId="{95CD201F-5143-48B2-BAC8-F63F1F191DEA}" srcOrd="0" destOrd="0" presId="urn:microsoft.com/office/officeart/2005/8/layout/process3"/>
     <dgm:cxn modelId="{DDC0DC77-FCBF-4B64-8DE9-382A7B7E078D}" srcId="{1CD086E3-EF45-437D-AA3F-28AB7F103D3E}" destId="{8032AA68-7D07-457C-958F-4D267AF1DFD8}" srcOrd="0" destOrd="0" parTransId="{5EC7A77E-D150-4C26-8BFD-12AA8F4E89AC}" sibTransId="{E019F694-32A0-42B5-BB6D-413107B487C9}"/>
-    <dgm:cxn modelId="{D64CB9CC-0072-494C-8405-6E7B0F42CBD1}" type="presOf" srcId="{AE257517-9AF2-4D6F-B3B9-5FFB136892BD}" destId="{00025503-2C6C-4902-B878-FB10E494A29B}" srcOrd="1" destOrd="0" presId="urn:microsoft.com/office/officeart/2005/8/layout/process3"/>
-    <dgm:cxn modelId="{7FFE31F4-75EB-4D1D-AC9A-4D59012C0AD2}" type="presOf" srcId="{F33B14B7-C0C9-4F45-8FB8-91708EBFA3DE}" destId="{041E65C0-1A78-459D-869B-5CE36415EE8E}" srcOrd="0" destOrd="0" presId="urn:microsoft.com/office/officeart/2005/8/layout/process3"/>
-    <dgm:cxn modelId="{7BF7344B-D8F8-4143-920B-50453384831B}" type="presOf" srcId="{AE257517-9AF2-4D6F-B3B9-5FFB136892BD}" destId="{223EED76-802C-4E95-945B-2A380E552528}" srcOrd="0" destOrd="0" presId="urn:microsoft.com/office/officeart/2005/8/layout/process3"/>
+    <dgm:cxn modelId="{CC9FAE46-BA3E-7F4B-8BAC-600AA27124DE}" type="presOf" srcId="{8032AA68-7D07-457C-958F-4D267AF1DFD8}" destId="{B34D22EB-783A-4C6C-8E6D-30B682841D31}" srcOrd="0" destOrd="0" presId="urn:microsoft.com/office/officeart/2005/8/layout/process3"/>
+    <dgm:cxn modelId="{AC48E007-B291-6F43-BA84-77253AE3B7B4}" type="presOf" srcId="{94481079-C87C-4058-9BDE-BC85E75107AF}" destId="{0D67C394-FAF0-47FD-B3B9-2BF39DAA004A}" srcOrd="0" destOrd="0" presId="urn:microsoft.com/office/officeart/2005/8/layout/process3"/>
+    <dgm:cxn modelId="{7BB8AEE8-5D45-5741-8CF5-C96D972B4DB4}" type="presOf" srcId="{AE257517-9AF2-4D6F-B3B9-5FFB136892BD}" destId="{223EED76-802C-4E95-945B-2A380E552528}" srcOrd="0" destOrd="0" presId="urn:microsoft.com/office/officeart/2005/8/layout/process3"/>
     <dgm:cxn modelId="{A5394C6C-A3FB-441F-A62E-C33E65AF9AE0}" srcId="{C06E5A44-268F-45B7-8F39-63A8489878C7}" destId="{F33B14B7-C0C9-4F45-8FB8-91708EBFA3DE}" srcOrd="1" destOrd="0" parTransId="{5A6B0726-34CB-488A-B365-AA0A9C9D9BBD}" sibTransId="{94481079-C87C-4058-9BDE-BC85E75107AF}"/>
-    <dgm:cxn modelId="{50AA5876-EE9B-4CFB-8750-75B46FA62F3C}" type="presOf" srcId="{C06E5A44-268F-45B7-8F39-63A8489878C7}" destId="{1AE792EA-4755-4D89-A085-DA95F2AA5D1F}" srcOrd="0" destOrd="0" presId="urn:microsoft.com/office/officeart/2005/8/layout/process3"/>
-    <dgm:cxn modelId="{9D37941B-143F-4FBE-875B-F3066AD24A08}" type="presOf" srcId="{94481079-C87C-4058-9BDE-BC85E75107AF}" destId="{0D67C394-FAF0-47FD-B3B9-2BF39DAA004A}" srcOrd="0" destOrd="0" presId="urn:microsoft.com/office/officeart/2005/8/layout/process3"/>
+    <dgm:cxn modelId="{3BD6AC75-0B1D-AC46-B6FB-53171EE45DB9}" type="presOf" srcId="{F33B14B7-C0C9-4F45-8FB8-91708EBFA3DE}" destId="{041E65C0-1A78-459D-869B-5CE36415EE8E}" srcOrd="0" destOrd="0" presId="urn:microsoft.com/office/officeart/2005/8/layout/process3"/>
     <dgm:cxn modelId="{C5E02C17-47DB-404E-9DD7-C17DDD7EF342}" srcId="{C06E5A44-268F-45B7-8F39-63A8489878C7}" destId="{1CD086E3-EF45-437D-AA3F-28AB7F103D3E}" srcOrd="2" destOrd="0" parTransId="{CA259751-F6C9-4E1E-B669-52724EC6F231}" sibTransId="{402C0544-525E-4507-BC57-DE437664F7D3}"/>
-    <dgm:cxn modelId="{B2F67841-93F0-4CD6-BEA2-E850C864DB14}" type="presOf" srcId="{1CD086E3-EF45-437D-AA3F-28AB7F103D3E}" destId="{0F44170B-07CA-425A-8FF2-F335DDD496BB}" srcOrd="1" destOrd="0" presId="urn:microsoft.com/office/officeart/2005/8/layout/process3"/>
-    <dgm:cxn modelId="{2665CA78-A851-4313-AE22-5527653B6D1D}" type="presOf" srcId="{D5738DFF-79CD-43D0-BAE2-D0CF81488F16}" destId="{CC89EAEC-DA53-460F-B0FD-67217191A26A}" srcOrd="0" destOrd="0" presId="urn:microsoft.com/office/officeart/2005/8/layout/process3"/>
+    <dgm:cxn modelId="{5137979F-AE82-DE4F-A7E9-E1930CFA355F}" type="presOf" srcId="{AED25618-5EFE-45C4-9EE4-ACE308F115D9}" destId="{EEF6FD10-A32F-4CA7-8504-9E43F6434B4F}" srcOrd="0" destOrd="0" presId="urn:microsoft.com/office/officeart/2005/8/layout/process3"/>
     <dgm:cxn modelId="{5EE324A3-C704-452A-8E56-987931A3EE9A}" srcId="{AE257517-9AF2-4D6F-B3B9-5FFB136892BD}" destId="{AED25618-5EFE-45C4-9EE4-ACE308F115D9}" srcOrd="0" destOrd="0" parTransId="{098D24BE-0066-4C64-842C-81601305D13C}" sibTransId="{95037302-A326-4F31-A75C-5EEF824C3BD3}"/>
+    <dgm:cxn modelId="{53E3B5EC-F1B9-234B-B181-A9F8FD4BD0D9}" type="presOf" srcId="{1CD086E3-EF45-437D-AA3F-28AB7F103D3E}" destId="{0F44170B-07CA-425A-8FF2-F335DDD496BB}" srcOrd="1" destOrd="0" presId="urn:microsoft.com/office/officeart/2005/8/layout/process3"/>
+    <dgm:cxn modelId="{F138C81E-0AD2-7743-AFA6-3DFC2F6F1634}" type="presOf" srcId="{D5738DFF-79CD-43D0-BAE2-D0CF81488F16}" destId="{CC89EAEC-DA53-460F-B0FD-67217191A26A}" srcOrd="0" destOrd="0" presId="urn:microsoft.com/office/officeart/2005/8/layout/process3"/>
     <dgm:cxn modelId="{E743591D-5653-49C4-9772-E5444B22E472}" srcId="{F33B14B7-C0C9-4F45-8FB8-91708EBFA3DE}" destId="{EC22FBCD-ADD6-472D-9D79-F0DF56E3FB50}" srcOrd="1" destOrd="0" parTransId="{D4D3DE82-8705-48E2-BC39-D19EB372F3BD}" sibTransId="{B1944DC1-51FA-4459-87F0-35F200543036}"/>
+    <dgm:cxn modelId="{755A8E25-563F-1F48-A0AF-80D2E472F531}" type="presOf" srcId="{AE257517-9AF2-4D6F-B3B9-5FFB136892BD}" destId="{00025503-2C6C-4902-B878-FB10E494A29B}" srcOrd="1" destOrd="0" presId="urn:microsoft.com/office/officeart/2005/8/layout/process3"/>
     <dgm:cxn modelId="{7D0380CF-8F44-42E7-8A9E-7402E7D6AC90}" srcId="{F33B14B7-C0C9-4F45-8FB8-91708EBFA3DE}" destId="{CE5AFA33-331B-4ED1-B967-0F0946B2EC4F}" srcOrd="0" destOrd="0" parTransId="{2E5141C6-1944-4BC1-B5B8-EB140B4F5246}" sibTransId="{34DFA297-8DF9-4F25-BAB3-8306CCBC3EDA}"/>
-    <dgm:cxn modelId="{F7EE8278-576D-48C6-9713-8DA1885CA32C}" type="presOf" srcId="{F33B14B7-C0C9-4F45-8FB8-91708EBFA3DE}" destId="{FD46AE09-ABFE-4198-AE47-B51C38FDF7D8}" srcOrd="1" destOrd="0" presId="urn:microsoft.com/office/officeart/2005/8/layout/process3"/>
-    <dgm:cxn modelId="{590BED49-FE19-4AF4-8723-E916FA9F2381}" type="presParOf" srcId="{1AE792EA-4755-4D89-A085-DA95F2AA5D1F}" destId="{1DC1C531-5594-4C6A-9443-E055EBB01398}" srcOrd="0" destOrd="0" presId="urn:microsoft.com/office/officeart/2005/8/layout/process3"/>
-    <dgm:cxn modelId="{4D51C5DC-619F-4DF6-BD43-2200096154B1}" type="presParOf" srcId="{1DC1C531-5594-4C6A-9443-E055EBB01398}" destId="{223EED76-802C-4E95-945B-2A380E552528}" srcOrd="0" destOrd="0" presId="urn:microsoft.com/office/officeart/2005/8/layout/process3"/>
-    <dgm:cxn modelId="{DC66EB4F-E5B2-41AB-85C6-4A1CF8CCCE88}" type="presParOf" srcId="{1DC1C531-5594-4C6A-9443-E055EBB01398}" destId="{00025503-2C6C-4902-B878-FB10E494A29B}" srcOrd="1" destOrd="0" presId="urn:microsoft.com/office/officeart/2005/8/layout/process3"/>
-    <dgm:cxn modelId="{616825AF-8D3C-4C5F-8515-FE7279824001}" type="presParOf" srcId="{1DC1C531-5594-4C6A-9443-E055EBB01398}" destId="{EEF6FD10-A32F-4CA7-8504-9E43F6434B4F}" srcOrd="2" destOrd="0" presId="urn:microsoft.com/office/officeart/2005/8/layout/process3"/>
-    <dgm:cxn modelId="{E26A86F9-5AE2-4693-A54F-14C16216ACD0}" type="presParOf" srcId="{1AE792EA-4755-4D89-A085-DA95F2AA5D1F}" destId="{CC89EAEC-DA53-460F-B0FD-67217191A26A}" srcOrd="1" destOrd="0" presId="urn:microsoft.com/office/officeart/2005/8/layout/process3"/>
-    <dgm:cxn modelId="{CF7C360E-B409-451E-A83E-96DB218299A6}" type="presParOf" srcId="{CC89EAEC-DA53-460F-B0FD-67217191A26A}" destId="{0EBE57D9-807A-4E7A-BD65-2832004A5D31}" srcOrd="0" destOrd="0" presId="urn:microsoft.com/office/officeart/2005/8/layout/process3"/>
-    <dgm:cxn modelId="{C0FBDFEC-5E02-4F9A-BDFD-B4BCBC95002E}" type="presParOf" srcId="{1AE792EA-4755-4D89-A085-DA95F2AA5D1F}" destId="{9C1DAD2F-5F4C-4C11-B164-26A39B19C481}" srcOrd="2" destOrd="0" presId="urn:microsoft.com/office/officeart/2005/8/layout/process3"/>
-    <dgm:cxn modelId="{4476802E-07E3-44A9-9BD5-50B32045BA1A}" type="presParOf" srcId="{9C1DAD2F-5F4C-4C11-B164-26A39B19C481}" destId="{041E65C0-1A78-459D-869B-5CE36415EE8E}" srcOrd="0" destOrd="0" presId="urn:microsoft.com/office/officeart/2005/8/layout/process3"/>
-    <dgm:cxn modelId="{BB0BFC9E-796C-41DF-A9D3-C129C864DF9D}" type="presParOf" srcId="{9C1DAD2F-5F4C-4C11-B164-26A39B19C481}" destId="{FD46AE09-ABFE-4198-AE47-B51C38FDF7D8}" srcOrd="1" destOrd="0" presId="urn:microsoft.com/office/officeart/2005/8/layout/process3"/>
-    <dgm:cxn modelId="{5A0F8064-7DD0-4E07-9460-3D42070E6CC6}" type="presParOf" srcId="{9C1DAD2F-5F4C-4C11-B164-26A39B19C481}" destId="{01B5348B-C8C6-4DAD-83D9-02789EC745E5}" srcOrd="2" destOrd="0" presId="urn:microsoft.com/office/officeart/2005/8/layout/process3"/>
-    <dgm:cxn modelId="{FB8C0AC0-61A0-4FCC-82D5-E8F3478ECDD6}" type="presParOf" srcId="{1AE792EA-4755-4D89-A085-DA95F2AA5D1F}" destId="{0D67C394-FAF0-47FD-B3B9-2BF39DAA004A}" srcOrd="3" destOrd="0" presId="urn:microsoft.com/office/officeart/2005/8/layout/process3"/>
-    <dgm:cxn modelId="{B9EF7C19-9B70-4DAB-9B11-60BAB91760E5}" type="presParOf" srcId="{0D67C394-FAF0-47FD-B3B9-2BF39DAA004A}" destId="{8EA9EEE7-4E0F-4DF4-93B1-9CBBF492E5D7}" srcOrd="0" destOrd="0" presId="urn:microsoft.com/office/officeart/2005/8/layout/process3"/>
-    <dgm:cxn modelId="{26F9B873-E1F8-4EEB-81AB-07317AB4C061}" type="presParOf" srcId="{1AE792EA-4755-4D89-A085-DA95F2AA5D1F}" destId="{037B237C-DBB9-4A6B-97E0-9FBEF55C90F2}" srcOrd="4" destOrd="0" presId="urn:microsoft.com/office/officeart/2005/8/layout/process3"/>
-    <dgm:cxn modelId="{C40A3D12-D70A-4688-86A6-29217E882295}" type="presParOf" srcId="{037B237C-DBB9-4A6B-97E0-9FBEF55C90F2}" destId="{95CD201F-5143-48B2-BAC8-F63F1F191DEA}" srcOrd="0" destOrd="0" presId="urn:microsoft.com/office/officeart/2005/8/layout/process3"/>
-    <dgm:cxn modelId="{5D0A58FE-AEC7-48F5-AA93-1ECC348506E9}" type="presParOf" srcId="{037B237C-DBB9-4A6B-97E0-9FBEF55C90F2}" destId="{0F44170B-07CA-425A-8FF2-F335DDD496BB}" srcOrd="1" destOrd="0" presId="urn:microsoft.com/office/officeart/2005/8/layout/process3"/>
-    <dgm:cxn modelId="{6F1534A5-E8F0-47AC-AC99-4C46DF203E37}" type="presParOf" srcId="{037B237C-DBB9-4A6B-97E0-9FBEF55C90F2}" destId="{B34D22EB-783A-4C6C-8E6D-30B682841D31}" srcOrd="2" destOrd="0" presId="urn:microsoft.com/office/officeart/2005/8/layout/process3"/>
+    <dgm:cxn modelId="{309A7B99-E5B9-C34A-A239-5746E4D29590}" type="presParOf" srcId="{1AE792EA-4755-4D89-A085-DA95F2AA5D1F}" destId="{1DC1C531-5594-4C6A-9443-E055EBB01398}" srcOrd="0" destOrd="0" presId="urn:microsoft.com/office/officeart/2005/8/layout/process3"/>
+    <dgm:cxn modelId="{407C84FB-43DE-8247-B651-0EADC677CCED}" type="presParOf" srcId="{1DC1C531-5594-4C6A-9443-E055EBB01398}" destId="{223EED76-802C-4E95-945B-2A380E552528}" srcOrd="0" destOrd="0" presId="urn:microsoft.com/office/officeart/2005/8/layout/process3"/>
+    <dgm:cxn modelId="{C49F8134-F5C4-6645-ABBD-E273747642A8}" type="presParOf" srcId="{1DC1C531-5594-4C6A-9443-E055EBB01398}" destId="{00025503-2C6C-4902-B878-FB10E494A29B}" srcOrd="1" destOrd="0" presId="urn:microsoft.com/office/officeart/2005/8/layout/process3"/>
+    <dgm:cxn modelId="{1A1D9968-B677-E144-8AA6-5C1EF5BE266A}" type="presParOf" srcId="{1DC1C531-5594-4C6A-9443-E055EBB01398}" destId="{EEF6FD10-A32F-4CA7-8504-9E43F6434B4F}" srcOrd="2" destOrd="0" presId="urn:microsoft.com/office/officeart/2005/8/layout/process3"/>
+    <dgm:cxn modelId="{F7932B0F-C7F1-FC4A-BB3F-B0E79FF5C055}" type="presParOf" srcId="{1AE792EA-4755-4D89-A085-DA95F2AA5D1F}" destId="{CC89EAEC-DA53-460F-B0FD-67217191A26A}" srcOrd="1" destOrd="0" presId="urn:microsoft.com/office/officeart/2005/8/layout/process3"/>
+    <dgm:cxn modelId="{11A4CCAA-3433-3044-876F-BDB9E81DFAD4}" type="presParOf" srcId="{CC89EAEC-DA53-460F-B0FD-67217191A26A}" destId="{0EBE57D9-807A-4E7A-BD65-2832004A5D31}" srcOrd="0" destOrd="0" presId="urn:microsoft.com/office/officeart/2005/8/layout/process3"/>
+    <dgm:cxn modelId="{75683979-6C88-D245-ACA6-252C7A9D850F}" type="presParOf" srcId="{1AE792EA-4755-4D89-A085-DA95F2AA5D1F}" destId="{9C1DAD2F-5F4C-4C11-B164-26A39B19C481}" srcOrd="2" destOrd="0" presId="urn:microsoft.com/office/officeart/2005/8/layout/process3"/>
+    <dgm:cxn modelId="{13403E80-DD2D-034E-88E0-060443C5E193}" type="presParOf" srcId="{9C1DAD2F-5F4C-4C11-B164-26A39B19C481}" destId="{041E65C0-1A78-459D-869B-5CE36415EE8E}" srcOrd="0" destOrd="0" presId="urn:microsoft.com/office/officeart/2005/8/layout/process3"/>
+    <dgm:cxn modelId="{26573D2A-1E49-AF4D-861A-079212B57D96}" type="presParOf" srcId="{9C1DAD2F-5F4C-4C11-B164-26A39B19C481}" destId="{FD46AE09-ABFE-4198-AE47-B51C38FDF7D8}" srcOrd="1" destOrd="0" presId="urn:microsoft.com/office/officeart/2005/8/layout/process3"/>
+    <dgm:cxn modelId="{724190D2-7355-AE46-942D-100BE547309D}" type="presParOf" srcId="{9C1DAD2F-5F4C-4C11-B164-26A39B19C481}" destId="{01B5348B-C8C6-4DAD-83D9-02789EC745E5}" srcOrd="2" destOrd="0" presId="urn:microsoft.com/office/officeart/2005/8/layout/process3"/>
+    <dgm:cxn modelId="{D169A933-FDF3-F843-AD28-4A46D422A3B5}" type="presParOf" srcId="{1AE792EA-4755-4D89-A085-DA95F2AA5D1F}" destId="{0D67C394-FAF0-47FD-B3B9-2BF39DAA004A}" srcOrd="3" destOrd="0" presId="urn:microsoft.com/office/officeart/2005/8/layout/process3"/>
+    <dgm:cxn modelId="{B9FDD87C-3146-FE41-ACD8-D2B79FAC0F44}" type="presParOf" srcId="{0D67C394-FAF0-47FD-B3B9-2BF39DAA004A}" destId="{8EA9EEE7-4E0F-4DF4-93B1-9CBBF492E5D7}" srcOrd="0" destOrd="0" presId="urn:microsoft.com/office/officeart/2005/8/layout/process3"/>
+    <dgm:cxn modelId="{6974E465-4836-2849-B1C8-DF6BF15C2404}" type="presParOf" srcId="{1AE792EA-4755-4D89-A085-DA95F2AA5D1F}" destId="{037B237C-DBB9-4A6B-97E0-9FBEF55C90F2}" srcOrd="4" destOrd="0" presId="urn:microsoft.com/office/officeart/2005/8/layout/process3"/>
+    <dgm:cxn modelId="{798E1521-30D3-4D4F-A101-6CCFD8F22713}" type="presParOf" srcId="{037B237C-DBB9-4A6B-97E0-9FBEF55C90F2}" destId="{95CD201F-5143-48B2-BAC8-F63F1F191DEA}" srcOrd="0" destOrd="0" presId="urn:microsoft.com/office/officeart/2005/8/layout/process3"/>
+    <dgm:cxn modelId="{14BE7638-DB41-1C49-AAFA-3E4935650838}" type="presParOf" srcId="{037B237C-DBB9-4A6B-97E0-9FBEF55C90F2}" destId="{0F44170B-07CA-425A-8FF2-F335DDD496BB}" srcOrd="1" destOrd="0" presId="urn:microsoft.com/office/officeart/2005/8/layout/process3"/>
+    <dgm:cxn modelId="{92C7CB83-1BA5-4B46-9648-56BD771A9317}" type="presParOf" srcId="{037B237C-DBB9-4A6B-97E0-9FBEF55C90F2}" destId="{B34D22EB-783A-4C6C-8E6D-30B682841D31}" srcOrd="2" destOrd="0" presId="urn:microsoft.com/office/officeart/2005/8/layout/process3"/>
   </dgm:cxnLst>
   <dgm:bg/>
   <dgm:whole/>
@@ -11458,7 +11501,7 @@
 </file>
 
 <file path=customXml/itemProps1.xml><?xml version="1.0" encoding="utf-8"?>
-<ds:datastoreItem xmlns:ds="http://schemas.openxmlformats.org/officeDocument/2006/customXml" ds:itemID="{F2A84A12-2DB1-4262-82E7-2AC60ABF01C1}">
+<ds:datastoreItem xmlns:ds="http://schemas.openxmlformats.org/officeDocument/2006/customXml" ds:itemID="{AB13568A-F819-0F41-BD9D-3C02D0DC111A}">
   <ds:schemaRefs>
     <ds:schemaRef ds:uri="http://schemas.openxmlformats.org/officeDocument/2006/bibliography"/>
   </ds:schemaRefs>

</xml_diff>

<commit_message>
Ref Updated and little formating+ pdf added
</commit_message>
<xml_diff>
--- a/AnujProject_Report.docx
+++ b/AnujProject_Report.docx
@@ -1,6 +1,6 @@
 
 <file path=word/document.xml><?xml version="1.0" encoding="utf-8"?>
-<w:document xmlns:wpc="http://schemas.microsoft.com/office/word/2010/wordprocessingCanvas" xmlns:mo="http://schemas.microsoft.com/office/mac/office/2008/main" xmlns:mc="http://schemas.openxmlformats.org/markup-compatibility/2006" xmlns:mv="urn:schemas-microsoft-com:mac:vml" xmlns:o="urn:schemas-microsoft-com:office:office" xmlns:r="http://schemas.openxmlformats.org/officeDocument/2006/relationships" xmlns:m="http://schemas.openxmlformats.org/officeDocument/2006/math" xmlns:v="urn:schemas-microsoft-com:vml" xmlns:wp14="http://schemas.microsoft.com/office/word/2010/wordprocessingDrawing" xmlns:wp="http://schemas.openxmlformats.org/drawingml/2006/wordprocessingDrawing" xmlns:w10="urn:schemas-microsoft-com:office:word" xmlns:w="http://schemas.openxmlformats.org/wordprocessingml/2006/main" xmlns:w14="http://schemas.microsoft.com/office/word/2010/wordml" xmlns:w15="http://schemas.microsoft.com/office/word/2012/wordml" xmlns:wpg="http://schemas.microsoft.com/office/word/2010/wordprocessingGroup" xmlns:wpi="http://schemas.microsoft.com/office/word/2010/wordprocessingInk" xmlns:wne="http://schemas.microsoft.com/office/word/2006/wordml" xmlns:wps="http://schemas.microsoft.com/office/word/2010/wordprocessingShape" mc:Ignorable="w14 w15 wp14">
+<w:document xmlns:wpc="http://schemas.microsoft.com/office/word/2010/wordprocessingCanvas" xmlns:mc="http://schemas.openxmlformats.org/markup-compatibility/2006" xmlns:o="urn:schemas-microsoft-com:office:office" xmlns:r="http://schemas.openxmlformats.org/officeDocument/2006/relationships" xmlns:m="http://schemas.openxmlformats.org/officeDocument/2006/math" xmlns:v="urn:schemas-microsoft-com:vml" xmlns:wp14="http://schemas.microsoft.com/office/word/2010/wordprocessingDrawing" xmlns:wp="http://schemas.openxmlformats.org/drawingml/2006/wordprocessingDrawing" xmlns:w10="urn:schemas-microsoft-com:office:word" xmlns:w="http://schemas.openxmlformats.org/wordprocessingml/2006/main" xmlns:w14="http://schemas.microsoft.com/office/word/2010/wordml" xmlns:w15="http://schemas.microsoft.com/office/word/2012/wordml" xmlns:wpg="http://schemas.microsoft.com/office/word/2010/wordprocessingGroup" xmlns:wpi="http://schemas.microsoft.com/office/word/2010/wordprocessingInk" xmlns:wne="http://schemas.microsoft.com/office/word/2006/wordml" xmlns:wps="http://schemas.microsoft.com/office/word/2010/wordprocessingShape" mc:Ignorable="w14 w15 wp14">
   <w:body>
     <w:tbl>
       <w:tblPr>
@@ -939,7 +939,14 @@
           <w:spacing w:val="5"/>
           <w:kern w:val="1"/>
         </w:rPr>
-        <w:t xml:space="preserve"> [7]</w:t>
+        <w:t xml:space="preserve"> [6</w:t>
+      </w:r>
+      <w:r>
+        <w:rPr>
+          <w:spacing w:val="5"/>
+          <w:kern w:val="1"/>
+        </w:rPr>
+        <w:t>]</w:t>
       </w:r>
       <w:r>
         <w:rPr>
@@ -982,6 +989,7 @@
         <w:autoSpaceDN w:val="0"/>
         <w:adjustRightInd w:val="0"/>
         <w:spacing w:before="10"/>
+        <w:jc w:val="both"/>
         <w:rPr>
           <w:spacing w:val="5"/>
           <w:kern w:val="1"/>
@@ -1041,21 +1049,7 @@
           <w:spacing w:val="5"/>
           <w:kern w:val="1"/>
         </w:rPr>
-        <w:t>algorithms such as Naïve-Bayes</w:t>
-      </w:r>
-      <w:r>
-        <w:rPr>
-          <w:spacing w:val="5"/>
-          <w:kern w:val="1"/>
-        </w:rPr>
-        <w:t xml:space="preserve"> </w:t>
-      </w:r>
-      <w:r>
-        <w:rPr>
-          <w:spacing w:val="5"/>
-          <w:kern w:val="1"/>
-        </w:rPr>
-        <w:t xml:space="preserve">, k Nearest-Neighbors, and Support Vector Machines and </w:t>
+        <w:t xml:space="preserve">algorithms such as Naïve-Bayes, k Nearest-Neighbors, and Support Vector Machines and </w:t>
       </w:r>
       <w:r>
         <w:rPr>
@@ -1098,7 +1092,51 @@
           <w:spacing w:val="5"/>
           <w:kern w:val="1"/>
         </w:rPr>
-        <w:t xml:space="preserve"> The Naïve Bayes is implemented with 10-fold cross validation using ‘e1071’ [10] package in R. For Support Vector Machines, we have implemented ‘libSVM’ [8] with 10-fold cross validation. The K-Nearest Neighbor is implemented with ‘kkNN’ [9] package of R.</w:t>
+        <w:t xml:space="preserve"> The Naïve Bayes is implemented with 10-fold cr</w:t>
+      </w:r>
+      <w:r>
+        <w:rPr>
+          <w:spacing w:val="5"/>
+          <w:kern w:val="1"/>
+        </w:rPr>
+        <w:t>oss validation using ‘e1071’ [9</w:t>
+      </w:r>
+      <w:bookmarkStart w:id="0" w:name="_GoBack"/>
+      <w:bookmarkEnd w:id="0"/>
+      <w:r>
+        <w:rPr>
+          <w:spacing w:val="5"/>
+          <w:kern w:val="1"/>
+        </w:rPr>
+        <w:t>] package in R. For Support Vector Machines,</w:t>
+      </w:r>
+      <w:r>
+        <w:rPr>
+          <w:spacing w:val="5"/>
+          <w:kern w:val="1"/>
+        </w:rPr>
+        <w:t xml:space="preserve"> we have implemented ‘libSVM’ [7</w:t>
+      </w:r>
+      <w:r>
+        <w:rPr>
+          <w:spacing w:val="5"/>
+          <w:kern w:val="1"/>
+        </w:rPr>
+        <w:t>] with 10-fold cross validation. The K-Nearest Neighb</w:t>
+      </w:r>
+      <w:r>
+        <w:rPr>
+          <w:spacing w:val="5"/>
+          <w:kern w:val="1"/>
+        </w:rPr>
+        <w:t>or is implemented with ‘kkNN’ [8</w:t>
+      </w:r>
+      <w:r>
+        <w:rPr>
+          <w:spacing w:val="5"/>
+          <w:kern w:val="1"/>
+        </w:rPr>
+        <w:t>] package of R.</w:t>
       </w:r>
     </w:p>
     <w:p>
@@ -1731,11 +1769,12 @@
       <w:r>
         <w:rPr>
           <w:noProof/>
+          <w:lang w:val="en-IN" w:eastAsia="en-IN"/>
         </w:rPr>
         <w:drawing>
           <wp:inline distT="0" distB="0" distL="0" distR="0" wp14:anchorId="7AE3628F" wp14:editId="6DDBE386">
             <wp:extent cx="5115348" cy="804333"/>
-            <wp:effectExtent l="0" t="0" r="15875" b="8890"/>
+            <wp:effectExtent l="0" t="0" r="9525" b="0"/>
             <wp:docPr id="1" name="Diagram 1"/>
             <wp:cNvGraphicFramePr/>
             <a:graphic xmlns:a="http://schemas.openxmlformats.org/drawingml/2006/main">
@@ -2927,6 +2966,7 @@
           <w:kern w:val="1"/>
           <w:sz w:val="24"/>
           <w:szCs w:val="24"/>
+          <w:lang w:val="en-IN" w:eastAsia="en-IN"/>
         </w:rPr>
         <w:drawing>
           <wp:inline distT="0" distB="0" distL="0" distR="0" wp14:anchorId="62478769" wp14:editId="62EC7603">
@@ -3253,6 +3293,7 @@
           <w:spacing w:val="24"/>
           <w:kern w:val="1"/>
           <w:szCs w:val="24"/>
+          <w:lang w:val="en-IN" w:eastAsia="en-IN"/>
         </w:rPr>
         <w:drawing>
           <wp:inline distT="0" distB="0" distL="0" distR="0" wp14:anchorId="4771D160" wp14:editId="6541E85A">
@@ -3633,9 +3674,10 @@
           <w:kern w:val="1"/>
           <w:sz w:val="24"/>
           <w:szCs w:val="24"/>
+          <w:lang w:val="en-IN" w:eastAsia="en-IN"/>
         </w:rPr>
         <w:drawing>
-          <wp:inline distT="0" distB="0" distL="0" distR="0" wp14:anchorId="24BA5829" wp14:editId="2EABD6F9">
+          <wp:inline distT="0" distB="0" distL="0" distR="0" wp14:anchorId="24BA5829" wp14:editId="0B205617">
             <wp:extent cx="3524250" cy="1457325"/>
             <wp:effectExtent l="0" t="0" r="0" b="9525"/>
             <wp:docPr id="38" name="Picture 38" descr="C:\Users\Anuj\Documents\ML_git\weight.png"/>
@@ -3880,6 +3922,7 @@
           <w:kern w:val="1"/>
           <w:sz w:val="24"/>
           <w:szCs w:val="24"/>
+          <w:lang w:val="en-IN" w:eastAsia="en-IN"/>
         </w:rPr>
         <w:drawing>
           <wp:inline distT="0" distB="0" distL="0" distR="0" wp14:anchorId="1119AB49" wp14:editId="0F3DEB1F">
@@ -4060,6 +4103,7 @@
           <w:noProof/>
           <w:spacing w:val="5"/>
           <w:kern w:val="1"/>
+          <w:lang w:val="en-IN" w:eastAsia="en-IN"/>
         </w:rPr>
         <w:drawing>
           <wp:inline distT="0" distB="0" distL="0" distR="0" wp14:anchorId="4500D3D6" wp14:editId="178C0E46">
@@ -4161,6 +4205,7 @@
           <w:kern w:val="1"/>
           <w:sz w:val="24"/>
           <w:szCs w:val="24"/>
+          <w:lang w:val="en-IN" w:eastAsia="en-IN"/>
         </w:rPr>
         <w:drawing>
           <wp:inline distT="0" distB="0" distL="0" distR="0" wp14:anchorId="68AFC48D" wp14:editId="34378826">
@@ -4220,6 +4265,7 @@
           <w:kern w:val="1"/>
           <w:sz w:val="24"/>
           <w:szCs w:val="24"/>
+          <w:lang w:val="en-IN" w:eastAsia="en-IN"/>
         </w:rPr>
         <w:drawing>
           <wp:inline distT="0" distB="0" distL="0" distR="0" wp14:anchorId="3A144757" wp14:editId="6E3904A7">
@@ -4279,6 +4325,7 @@
           <w:kern w:val="1"/>
           <w:sz w:val="24"/>
           <w:szCs w:val="24"/>
+          <w:lang w:val="en-IN" w:eastAsia="en-IN"/>
         </w:rPr>
         <w:drawing>
           <wp:inline distT="0" distB="0" distL="0" distR="0" wp14:anchorId="3701A095" wp14:editId="11C3875E">
@@ -4338,6 +4385,7 @@
           <w:kern w:val="1"/>
           <w:sz w:val="24"/>
           <w:szCs w:val="24"/>
+          <w:lang w:val="en-IN" w:eastAsia="en-IN"/>
         </w:rPr>
         <w:drawing>
           <wp:inline distT="0" distB="0" distL="0" distR="0" wp14:anchorId="547A5503" wp14:editId="6A8F6149">
@@ -4397,6 +4445,7 @@
           <w:kern w:val="1"/>
           <w:sz w:val="24"/>
           <w:szCs w:val="24"/>
+          <w:lang w:val="en-IN" w:eastAsia="en-IN"/>
         </w:rPr>
         <w:drawing>
           <wp:inline distT="0" distB="0" distL="0" distR="0" wp14:anchorId="741C289B" wp14:editId="5CB6B7A3">
@@ -4456,6 +4505,7 @@
           <w:kern w:val="1"/>
           <w:sz w:val="24"/>
           <w:szCs w:val="24"/>
+          <w:lang w:val="en-IN" w:eastAsia="en-IN"/>
         </w:rPr>
         <w:drawing>
           <wp:inline distT="0" distB="0" distL="0" distR="0" wp14:anchorId="774EBE50" wp14:editId="0B38FE70">
@@ -4515,6 +4565,7 @@
           <w:kern w:val="1"/>
           <w:sz w:val="24"/>
           <w:szCs w:val="24"/>
+          <w:lang w:val="en-IN" w:eastAsia="en-IN"/>
         </w:rPr>
         <w:drawing>
           <wp:inline distT="0" distB="0" distL="0" distR="0" wp14:anchorId="22E7F495" wp14:editId="39A9C1C9">
@@ -4574,6 +4625,7 @@
           <w:kern w:val="1"/>
           <w:sz w:val="24"/>
           <w:szCs w:val="24"/>
+          <w:lang w:val="en-IN" w:eastAsia="en-IN"/>
         </w:rPr>
         <w:drawing>
           <wp:inline distT="0" distB="0" distL="0" distR="0" wp14:anchorId="379EB2CC" wp14:editId="010917EF">
@@ -4633,6 +4685,7 @@
           <w:kern w:val="1"/>
           <w:sz w:val="24"/>
           <w:szCs w:val="24"/>
+          <w:lang w:val="en-IN" w:eastAsia="en-IN"/>
         </w:rPr>
         <w:drawing>
           <wp:inline distT="0" distB="0" distL="0" distR="0" wp14:anchorId="5E3E1E90" wp14:editId="225CAC76">
@@ -4692,6 +4745,7 @@
           <w:kern w:val="1"/>
           <w:sz w:val="24"/>
           <w:szCs w:val="24"/>
+          <w:lang w:val="en-IN" w:eastAsia="en-IN"/>
         </w:rPr>
         <w:drawing>
           <wp:inline distT="0" distB="0" distL="0" distR="0" wp14:anchorId="775C2B82" wp14:editId="0D14AD8D">
@@ -5031,8 +5085,6 @@
         </w:rPr>
         <w:t xml:space="preserve"> 4:</w:t>
       </w:r>
-      <w:bookmarkStart w:id="0" w:name="_GoBack"/>
-      <w:bookmarkEnd w:id="0"/>
       <w:r>
         <w:rPr>
           <w:bCs/>
@@ -5821,7 +5873,15 @@
           <w:spacing w:val="5"/>
           <w:kern w:val="1"/>
         </w:rPr>
-        <w:t xml:space="preserve"> [7] Changsheng Xu, Namunu C. Maddage, and Xi Shao, "Automatic Music Classification and Summarization",IEEE TRANSACTIONS ON SPEECH AND AUDIO PROCESSING, VOL. 13, NO. 3, MAY 2005</w:t>
+        <w:t>[6</w:t>
+      </w:r>
+      <w:r>
+        <w:rPr>
+          <w:bCs/>
+          <w:spacing w:val="5"/>
+          <w:kern w:val="1"/>
+        </w:rPr>
+        <w:t>] Changsheng Xu, Namunu C. Maddage, and Xi Shao, "Automatic Music Classification and Summarization",IEEE TRANSACTIONS ON SPEECH AND AUDIO PROCESSING, VOL. 13, NO. 3, MAY 2005</w:t>
       </w:r>
     </w:p>
     <w:p>
@@ -5843,7 +5903,15 @@
           <w:spacing w:val="5"/>
           <w:kern w:val="1"/>
         </w:rPr>
-        <w:t>[8] Chih-Chung Chang and Chih-Jen Lin, "LIBSVM library for support vector machines.           ACM Transactions on Intelligent Systems and Technology"</w:t>
+        <w:t>[7</w:t>
+      </w:r>
+      <w:r>
+        <w:rPr>
+          <w:bCs/>
+          <w:spacing w:val="5"/>
+          <w:kern w:val="1"/>
+        </w:rPr>
+        <w:t>] Chih-Chung Chang and Chih-Jen Lin, "LIBSVM library for support vector machines.           ACM Transactions on Intelligent Systems and Technology"</w:t>
       </w:r>
     </w:p>
     <w:p>
@@ -5887,7 +5955,15 @@
           <w:spacing w:val="5"/>
           <w:kern w:val="1"/>
         </w:rPr>
-        <w:t>[9] Hechenbichler K. and Schliep K.P,  “(2004) Weighted k-Nearest-Neighbor Techniques and Ordinal Classification, Discussion Paper 399, SFB 386, Ludwig-Maximilians University Munich”, (http://www.stat.uni-muenchen.de/sfb386/papers/dsp/paper399.ps).</w:t>
+        <w:t>[8</w:t>
+      </w:r>
+      <w:r>
+        <w:rPr>
+          <w:bCs/>
+          <w:spacing w:val="5"/>
+          <w:kern w:val="1"/>
+        </w:rPr>
+        <w:t>] Hechenbichler K. and Schliep K.P,  “(2004) Weighted k-Nearest-Neighbor Techniques and Ordinal Classification, Discussion Paper 399, SFB 386, Ludwig-Maximilians University Munich”, (http://www.stat.uni-muenchen.de/sfb386/papers/dsp/paper399.ps).</w:t>
       </w:r>
     </w:p>
     <w:p>
@@ -5909,7 +5985,15 @@
           <w:spacing w:val="5"/>
           <w:kern w:val="1"/>
         </w:rPr>
-        <w:t xml:space="preserve">[10] David Meyer, “Misc Functions of the Department of Statistics, Probability Theory Group (Formerly: E1071), TU Wien”, </w:t>
+        <w:t>[9</w:t>
+      </w:r>
+      <w:r>
+        <w:rPr>
+          <w:bCs/>
+          <w:spacing w:val="5"/>
+          <w:kern w:val="1"/>
+        </w:rPr>
+        <w:t xml:space="preserve">] David Meyer, “Misc Functions of the Department of Statistics, Probability Theory Group (Formerly: E1071), TU Wien”, </w:t>
       </w:r>
     </w:p>
     <w:p>
@@ -5940,16 +6024,16 @@
       <w:footerReference w:type="default" r:id="rId33"/>
       <w:pgSz w:w="12240" w:h="15840"/>
       <w:pgMar w:top="1440" w:right="2160" w:bottom="1440" w:left="2160" w:header="720" w:footer="720" w:gutter="0"/>
-      <w:lnNumType w:countBy="1" w:restart="continuous"/>
       <w:cols w:space="720"/>
       <w:noEndnote/>
+      <w:docGrid w:linePitch="272"/>
     </w:sectPr>
   </w:body>
 </w:document>
 </file>
 
 <file path=word/endnotes.xml><?xml version="1.0" encoding="utf-8"?>
-<w:endnotes xmlns:wpc="http://schemas.microsoft.com/office/word/2010/wordprocessingCanvas" xmlns:mo="http://schemas.microsoft.com/office/mac/office/2008/main" xmlns:mc="http://schemas.openxmlformats.org/markup-compatibility/2006" xmlns:mv="urn:schemas-microsoft-com:mac:vml" xmlns:o="urn:schemas-microsoft-com:office:office" xmlns:r="http://schemas.openxmlformats.org/officeDocument/2006/relationships" xmlns:m="http://schemas.openxmlformats.org/officeDocument/2006/math" xmlns:v="urn:schemas-microsoft-com:vml" xmlns:wp14="http://schemas.microsoft.com/office/word/2010/wordprocessingDrawing" xmlns:wp="http://schemas.openxmlformats.org/drawingml/2006/wordprocessingDrawing" xmlns:w10="urn:schemas-microsoft-com:office:word" xmlns:w="http://schemas.openxmlformats.org/wordprocessingml/2006/main" xmlns:w14="http://schemas.microsoft.com/office/word/2010/wordml" xmlns:w15="http://schemas.microsoft.com/office/word/2012/wordml" xmlns:wpg="http://schemas.microsoft.com/office/word/2010/wordprocessingGroup" xmlns:wpi="http://schemas.microsoft.com/office/word/2010/wordprocessingInk" xmlns:wne="http://schemas.microsoft.com/office/word/2006/wordml" xmlns:wps="http://schemas.microsoft.com/office/word/2010/wordprocessingShape" mc:Ignorable="w14 w15 wp14">
+<w:endnotes xmlns:wpc="http://schemas.microsoft.com/office/word/2010/wordprocessingCanvas" xmlns:mc="http://schemas.openxmlformats.org/markup-compatibility/2006" xmlns:o="urn:schemas-microsoft-com:office:office" xmlns:r="http://schemas.openxmlformats.org/officeDocument/2006/relationships" xmlns:m="http://schemas.openxmlformats.org/officeDocument/2006/math" xmlns:v="urn:schemas-microsoft-com:vml" xmlns:wp14="http://schemas.microsoft.com/office/word/2010/wordprocessingDrawing" xmlns:wp="http://schemas.openxmlformats.org/drawingml/2006/wordprocessingDrawing" xmlns:w10="urn:schemas-microsoft-com:office:word" xmlns:w="http://schemas.openxmlformats.org/wordprocessingml/2006/main" xmlns:w14="http://schemas.microsoft.com/office/word/2010/wordml" xmlns:w15="http://schemas.microsoft.com/office/word/2012/wordml" xmlns:wpg="http://schemas.microsoft.com/office/word/2010/wordprocessingGroup" xmlns:wpi="http://schemas.microsoft.com/office/word/2010/wordprocessingInk" xmlns:wne="http://schemas.microsoft.com/office/word/2006/wordml" xmlns:wps="http://schemas.microsoft.com/office/word/2010/wordprocessingShape" mc:Ignorable="w14 w15 wp14">
   <w:endnote w:type="separator" w:id="-1">
     <w:p>
       <w:r>
@@ -5968,7 +6052,7 @@
 </file>
 
 <file path=word/footer1.xml><?xml version="1.0" encoding="utf-8"?>
-<w:ftr xmlns:wpc="http://schemas.microsoft.com/office/word/2010/wordprocessingCanvas" xmlns:mo="http://schemas.microsoft.com/office/mac/office/2008/main" xmlns:mc="http://schemas.openxmlformats.org/markup-compatibility/2006" xmlns:mv="urn:schemas-microsoft-com:mac:vml" xmlns:o="urn:schemas-microsoft-com:office:office" xmlns:r="http://schemas.openxmlformats.org/officeDocument/2006/relationships" xmlns:m="http://schemas.openxmlformats.org/officeDocument/2006/math" xmlns:v="urn:schemas-microsoft-com:vml" xmlns:wp14="http://schemas.microsoft.com/office/word/2010/wordprocessingDrawing" xmlns:wp="http://schemas.openxmlformats.org/drawingml/2006/wordprocessingDrawing" xmlns:w10="urn:schemas-microsoft-com:office:word" xmlns:w="http://schemas.openxmlformats.org/wordprocessingml/2006/main" xmlns:w14="http://schemas.microsoft.com/office/word/2010/wordml" xmlns:w15="http://schemas.microsoft.com/office/word/2012/wordml" xmlns:wpg="http://schemas.microsoft.com/office/word/2010/wordprocessingGroup" xmlns:wpi="http://schemas.microsoft.com/office/word/2010/wordprocessingInk" xmlns:wne="http://schemas.microsoft.com/office/word/2006/wordml" xmlns:wps="http://schemas.microsoft.com/office/word/2010/wordprocessingShape" mc:Ignorable="w14 w15 wp14">
+<w:ftr xmlns:wpc="http://schemas.microsoft.com/office/word/2010/wordprocessingCanvas" xmlns:mc="http://schemas.openxmlformats.org/markup-compatibility/2006" xmlns:o="urn:schemas-microsoft-com:office:office" xmlns:r="http://schemas.openxmlformats.org/officeDocument/2006/relationships" xmlns:m="http://schemas.openxmlformats.org/officeDocument/2006/math" xmlns:v="urn:schemas-microsoft-com:vml" xmlns:wp14="http://schemas.microsoft.com/office/word/2010/wordprocessingDrawing" xmlns:wp="http://schemas.openxmlformats.org/drawingml/2006/wordprocessingDrawing" xmlns:w10="urn:schemas-microsoft-com:office:word" xmlns:w="http://schemas.openxmlformats.org/wordprocessingml/2006/main" xmlns:w14="http://schemas.microsoft.com/office/word/2010/wordml" xmlns:w15="http://schemas.microsoft.com/office/word/2012/wordml" xmlns:wpg="http://schemas.microsoft.com/office/word/2010/wordprocessingGroup" xmlns:wpi="http://schemas.microsoft.com/office/word/2010/wordprocessingInk" xmlns:wne="http://schemas.microsoft.com/office/word/2006/wordml" xmlns:wps="http://schemas.microsoft.com/office/word/2010/wordprocessingShape" mc:Ignorable="w14 w15 wp14">
   <w:p>
     <w:pPr>
       <w:pStyle w:val="Footer"/>
@@ -6005,7 +6089,7 @@
 </file>
 
 <file path=word/footer2.xml><?xml version="1.0" encoding="utf-8"?>
-<w:ftr xmlns:wpc="http://schemas.microsoft.com/office/word/2010/wordprocessingCanvas" xmlns:mo="http://schemas.microsoft.com/office/mac/office/2008/main" xmlns:mc="http://schemas.openxmlformats.org/markup-compatibility/2006" xmlns:mv="urn:schemas-microsoft-com:mac:vml" xmlns:o="urn:schemas-microsoft-com:office:office" xmlns:r="http://schemas.openxmlformats.org/officeDocument/2006/relationships" xmlns:m="http://schemas.openxmlformats.org/officeDocument/2006/math" xmlns:v="urn:schemas-microsoft-com:vml" xmlns:wp14="http://schemas.microsoft.com/office/word/2010/wordprocessingDrawing" xmlns:wp="http://schemas.openxmlformats.org/drawingml/2006/wordprocessingDrawing" xmlns:w10="urn:schemas-microsoft-com:office:word" xmlns:w="http://schemas.openxmlformats.org/wordprocessingml/2006/main" xmlns:w14="http://schemas.microsoft.com/office/word/2010/wordml" xmlns:w15="http://schemas.microsoft.com/office/word/2012/wordml" xmlns:wpg="http://schemas.microsoft.com/office/word/2010/wordprocessingGroup" xmlns:wpi="http://schemas.microsoft.com/office/word/2010/wordprocessingInk" xmlns:wne="http://schemas.microsoft.com/office/word/2006/wordml" xmlns:wps="http://schemas.microsoft.com/office/word/2010/wordprocessingShape" mc:Ignorable="w14 w15 wp14">
+<w:ftr xmlns:wpc="http://schemas.microsoft.com/office/word/2010/wordprocessingCanvas" xmlns:mc="http://schemas.openxmlformats.org/markup-compatibility/2006" xmlns:o="urn:schemas-microsoft-com:office:office" xmlns:r="http://schemas.openxmlformats.org/officeDocument/2006/relationships" xmlns:m="http://schemas.openxmlformats.org/officeDocument/2006/math" xmlns:v="urn:schemas-microsoft-com:vml" xmlns:wp14="http://schemas.microsoft.com/office/word/2010/wordprocessingDrawing" xmlns:wp="http://schemas.openxmlformats.org/drawingml/2006/wordprocessingDrawing" xmlns:w10="urn:schemas-microsoft-com:office:word" xmlns:w="http://schemas.openxmlformats.org/wordprocessingml/2006/main" xmlns:w14="http://schemas.microsoft.com/office/word/2010/wordml" xmlns:w15="http://schemas.microsoft.com/office/word/2012/wordml" xmlns:wpg="http://schemas.microsoft.com/office/word/2010/wordprocessingGroup" xmlns:wpi="http://schemas.microsoft.com/office/word/2010/wordprocessingInk" xmlns:wne="http://schemas.microsoft.com/office/word/2006/wordml" xmlns:wps="http://schemas.microsoft.com/office/word/2010/wordprocessingShape" mc:Ignorable="w14 w15 wp14">
   <w:p>
     <w:pPr>
       <w:pStyle w:val="Footer"/>
@@ -6037,7 +6121,7 @@
         <w:rStyle w:val="PageNumber"/>
         <w:noProof/>
       </w:rPr>
-      <w:t>2</w:t>
+      <w:t>7</w:t>
     </w:r>
     <w:r>
       <w:rPr>
@@ -6055,7 +6139,7 @@
 </file>
 
 <file path=word/footnotes.xml><?xml version="1.0" encoding="utf-8"?>
-<w:footnotes xmlns:wpc="http://schemas.microsoft.com/office/word/2010/wordprocessingCanvas" xmlns:mo="http://schemas.microsoft.com/office/mac/office/2008/main" xmlns:mc="http://schemas.openxmlformats.org/markup-compatibility/2006" xmlns:mv="urn:schemas-microsoft-com:mac:vml" xmlns:o="urn:schemas-microsoft-com:office:office" xmlns:r="http://schemas.openxmlformats.org/officeDocument/2006/relationships" xmlns:m="http://schemas.openxmlformats.org/officeDocument/2006/math" xmlns:v="urn:schemas-microsoft-com:vml" xmlns:wp14="http://schemas.microsoft.com/office/word/2010/wordprocessingDrawing" xmlns:wp="http://schemas.openxmlformats.org/drawingml/2006/wordprocessingDrawing" xmlns:w10="urn:schemas-microsoft-com:office:word" xmlns:w="http://schemas.openxmlformats.org/wordprocessingml/2006/main" xmlns:w14="http://schemas.microsoft.com/office/word/2010/wordml" xmlns:w15="http://schemas.microsoft.com/office/word/2012/wordml" xmlns:wpg="http://schemas.microsoft.com/office/word/2010/wordprocessingGroup" xmlns:wpi="http://schemas.microsoft.com/office/word/2010/wordprocessingInk" xmlns:wne="http://schemas.microsoft.com/office/word/2006/wordml" xmlns:wps="http://schemas.microsoft.com/office/word/2010/wordprocessingShape" mc:Ignorable="w14 w15 wp14">
+<w:footnotes xmlns:wpc="http://schemas.microsoft.com/office/word/2010/wordprocessingCanvas" xmlns:mc="http://schemas.openxmlformats.org/markup-compatibility/2006" xmlns:o="urn:schemas-microsoft-com:office:office" xmlns:r="http://schemas.openxmlformats.org/officeDocument/2006/relationships" xmlns:m="http://schemas.openxmlformats.org/officeDocument/2006/math" xmlns:v="urn:schemas-microsoft-com:vml" xmlns:wp14="http://schemas.microsoft.com/office/word/2010/wordprocessingDrawing" xmlns:wp="http://schemas.openxmlformats.org/drawingml/2006/wordprocessingDrawing" xmlns:w10="urn:schemas-microsoft-com:office:word" xmlns:w="http://schemas.openxmlformats.org/wordprocessingml/2006/main" xmlns:w14="http://schemas.microsoft.com/office/word/2010/wordml" xmlns:w15="http://schemas.microsoft.com/office/word/2012/wordml" xmlns:wpg="http://schemas.microsoft.com/office/word/2010/wordprocessingGroup" xmlns:wpi="http://schemas.microsoft.com/office/word/2010/wordprocessingInk" xmlns:wne="http://schemas.microsoft.com/office/word/2006/wordml" xmlns:wps="http://schemas.microsoft.com/office/word/2010/wordprocessingShape" mc:Ignorable="w14 w15 wp14">
   <w:footnote w:type="separator" w:id="-1">
     <w:p>
       <w:r>
@@ -6074,8 +6158,8 @@
 </file>
 
 <file path=word/numbering.xml><?xml version="1.0" encoding="utf-8"?>
-<w:numbering xmlns:wpc="http://schemas.microsoft.com/office/word/2010/wordprocessingCanvas" xmlns:mo="http://schemas.microsoft.com/office/mac/office/2008/main" xmlns:mc="http://schemas.openxmlformats.org/markup-compatibility/2006" xmlns:mv="urn:schemas-microsoft-com:mac:vml" xmlns:o="urn:schemas-microsoft-com:office:office" xmlns:r="http://schemas.openxmlformats.org/officeDocument/2006/relationships" xmlns:m="http://schemas.openxmlformats.org/officeDocument/2006/math" xmlns:v="urn:schemas-microsoft-com:vml" xmlns:wp14="http://schemas.microsoft.com/office/word/2010/wordprocessingDrawing" xmlns:wp="http://schemas.openxmlformats.org/drawingml/2006/wordprocessingDrawing" xmlns:w10="urn:schemas-microsoft-com:office:word" xmlns:w="http://schemas.openxmlformats.org/wordprocessingml/2006/main" xmlns:w14="http://schemas.microsoft.com/office/word/2010/wordml" xmlns:w15="http://schemas.microsoft.com/office/word/2012/wordml" xmlns:wpg="http://schemas.microsoft.com/office/word/2010/wordprocessingGroup" xmlns:wpi="http://schemas.microsoft.com/office/word/2010/wordprocessingInk" xmlns:wne="http://schemas.microsoft.com/office/word/2006/wordml" xmlns:wps="http://schemas.microsoft.com/office/word/2010/wordprocessingShape" mc:Ignorable="w14 w15 wp14">
-  <w:abstractNum w:abstractNumId="0">
+<w:numbering xmlns:wpc="http://schemas.microsoft.com/office/word/2010/wordprocessingCanvas" xmlns:mc="http://schemas.openxmlformats.org/markup-compatibility/2006" xmlns:o="urn:schemas-microsoft-com:office:office" xmlns:r="http://schemas.openxmlformats.org/officeDocument/2006/relationships" xmlns:m="http://schemas.openxmlformats.org/officeDocument/2006/math" xmlns:v="urn:schemas-microsoft-com:vml" xmlns:wp14="http://schemas.microsoft.com/office/word/2010/wordprocessingDrawing" xmlns:wp="http://schemas.openxmlformats.org/drawingml/2006/wordprocessingDrawing" xmlns:w10="urn:schemas-microsoft-com:office:word" xmlns:w="http://schemas.openxmlformats.org/wordprocessingml/2006/main" xmlns:w14="http://schemas.microsoft.com/office/word/2010/wordml" xmlns:w15="http://schemas.microsoft.com/office/word/2012/wordml" xmlns:wpg="http://schemas.microsoft.com/office/word/2010/wordprocessingGroup" xmlns:wpi="http://schemas.microsoft.com/office/word/2010/wordprocessingInk" xmlns:wne="http://schemas.microsoft.com/office/word/2006/wordml" xmlns:wps="http://schemas.microsoft.com/office/word/2010/wordprocessingShape" mc:Ignorable="w14 w15 wp14">
+  <w:abstractNum w:abstractNumId="0" w15:restartNumberingAfterBreak="0">
     <w:nsid w:val="00000001"/>
     <w:multiLevelType w:val="hybridMultilevel"/>
     <w:tmpl w:val="00000001"/>
@@ -6154,7 +6238,7 @@
       </w:rPr>
     </w:lvl>
   </w:abstractNum>
-  <w:abstractNum w:abstractNumId="1">
+  <w:abstractNum w:abstractNumId="1" w15:restartNumberingAfterBreak="0">
     <w:nsid w:val="00000002"/>
     <w:multiLevelType w:val="hybridMultilevel"/>
     <w:tmpl w:val="00000002"/>
@@ -6233,7 +6317,7 @@
       </w:rPr>
     </w:lvl>
   </w:abstractNum>
-  <w:abstractNum w:abstractNumId="2">
+  <w:abstractNum w:abstractNumId="2" w15:restartNumberingAfterBreak="0">
     <w:nsid w:val="00000003"/>
     <w:multiLevelType w:val="hybridMultilevel"/>
     <w:tmpl w:val="00000003"/>
@@ -6312,7 +6396,7 @@
       </w:rPr>
     </w:lvl>
   </w:abstractNum>
-  <w:abstractNum w:abstractNumId="3">
+  <w:abstractNum w:abstractNumId="3" w15:restartNumberingAfterBreak="0">
     <w:nsid w:val="09AF3AC8"/>
     <w:multiLevelType w:val="hybridMultilevel"/>
     <w:tmpl w:val="9C5055AA"/>
@@ -6425,7 +6509,7 @@
       </w:rPr>
     </w:lvl>
   </w:abstractNum>
-  <w:abstractNum w:abstractNumId="4">
+  <w:abstractNum w:abstractNumId="4" w15:restartNumberingAfterBreak="0">
     <w:nsid w:val="0DEF417D"/>
     <w:multiLevelType w:val="hybridMultilevel"/>
     <w:tmpl w:val="2224112E"/>
@@ -6538,7 +6622,7 @@
       </w:rPr>
     </w:lvl>
   </w:abstractNum>
-  <w:abstractNum w:abstractNumId="5">
+  <w:abstractNum w:abstractNumId="5" w15:restartNumberingAfterBreak="0">
     <w:nsid w:val="18290592"/>
     <w:multiLevelType w:val="hybridMultilevel"/>
     <w:tmpl w:val="B2B08638"/>
@@ -6651,7 +6735,7 @@
       </w:rPr>
     </w:lvl>
   </w:abstractNum>
-  <w:abstractNum w:abstractNumId="6">
+  <w:abstractNum w:abstractNumId="6" w15:restartNumberingAfterBreak="0">
     <w:nsid w:val="335505F0"/>
     <w:multiLevelType w:val="hybridMultilevel"/>
     <w:tmpl w:val="6B8EAFD0"/>
@@ -6763,7 +6847,7 @@
       </w:rPr>
     </w:lvl>
   </w:abstractNum>
-  <w:abstractNum w:abstractNumId="7">
+  <w:abstractNum w:abstractNumId="7" w15:restartNumberingAfterBreak="0">
     <w:nsid w:val="603E0282"/>
     <w:multiLevelType w:val="hybridMultilevel"/>
     <w:tmpl w:val="AEC8B0D8"/>
@@ -6876,7 +6960,7 @@
       </w:rPr>
     </w:lvl>
   </w:abstractNum>
-  <w:abstractNum w:abstractNumId="8">
+  <w:abstractNum w:abstractNumId="8" w15:restartNumberingAfterBreak="0">
     <w:nsid w:val="61891B7F"/>
     <w:multiLevelType w:val="hybridMultilevel"/>
     <w:tmpl w:val="D474EF28"/>
@@ -6987,7 +7071,7 @@
       </w:rPr>
     </w:lvl>
   </w:abstractNum>
-  <w:abstractNum w:abstractNumId="9">
+  <w:abstractNum w:abstractNumId="9" w15:restartNumberingAfterBreak="0">
     <w:nsid w:val="6B001E3A"/>
     <w:multiLevelType w:val="hybridMultilevel"/>
     <w:tmpl w:val="B8BC9BCE"/>
@@ -7100,7 +7184,7 @@
       </w:rPr>
     </w:lvl>
   </w:abstractNum>
-  <w:abstractNum w:abstractNumId="10">
+  <w:abstractNum w:abstractNumId="10" w15:restartNumberingAfterBreak="0">
     <w:nsid w:val="752854F8"/>
     <w:multiLevelType w:val="hybridMultilevel"/>
     <w:tmpl w:val="DAA467B6"/>
@@ -7213,7 +7297,7 @@
       </w:rPr>
     </w:lvl>
   </w:abstractNum>
-  <w:abstractNum w:abstractNumId="11">
+  <w:abstractNum w:abstractNumId="11" w15:restartNumberingAfterBreak="0">
     <w:nsid w:val="7BBF2354"/>
     <w:multiLevelType w:val="hybridMultilevel"/>
     <w:tmpl w:val="26584CA6"/>
@@ -7376,7 +7460,7 @@
     </w:rPrDefault>
     <w:pPrDefault/>
   </w:docDefaults>
-  <w:latentStyles w:defLockedState="0" w:defUIPriority="99" w:defSemiHidden="0" w:defUnhideWhenUsed="0" w:defQFormat="0" w:count="380">
+  <w:latentStyles w:defLockedState="0" w:defUIPriority="99" w:defSemiHidden="0" w:defUnhideWhenUsed="0" w:defQFormat="0" w:count="371">
     <w:lsdException w:name="Normal" w:uiPriority="0" w:qFormat="1"/>
     <w:lsdException w:name="heading 1" w:uiPriority="9" w:qFormat="1"/>
     <w:lsdException w:name="heading 2" w:semiHidden="1" w:uiPriority="9" w:unhideWhenUsed="1" w:qFormat="1"/>
@@ -7799,7 +7883,6 @@
     <w:uiPriority w:val="59"/>
     <w:rsid w:val="00CB60F5"/>
     <w:tblPr>
-      <w:tblInd w:w="0" w:type="dxa"/>
       <w:tblBorders>
         <w:top w:val="single" w:sz="4" w:space="0" w:color="auto"/>
         <w:left w:val="single" w:sz="4" w:space="0" w:color="auto"/>
@@ -7808,12 +7891,6 @@
         <w:insideH w:val="single" w:sz="4" w:space="0" w:color="auto"/>
         <w:insideV w:val="single" w:sz="4" w:space="0" w:color="auto"/>
       </w:tblBorders>
-      <w:tblCellMar>
-        <w:top w:w="0" w:type="dxa"/>
-        <w:left w:w="108" w:type="dxa"/>
-        <w:bottom w:w="0" w:type="dxa"/>
-        <w:right w:w="108" w:type="dxa"/>
-      </w:tblCellMar>
     </w:tblPr>
   </w:style>
   <w:style w:type="paragraph" w:styleId="NormalWeb">
@@ -9148,44 +9225,44 @@
     </dgm:pt>
   </dgm:ptLst>
   <dgm:cxnLst>
-    <dgm:cxn modelId="{5CD729D8-7BD8-954C-B225-08BB95DCD03A}" type="presOf" srcId="{CE5AFA33-331B-4ED1-B967-0F0946B2EC4F}" destId="{01B5348B-C8C6-4DAD-83D9-02789EC745E5}" srcOrd="0" destOrd="0" presId="urn:microsoft.com/office/officeart/2005/8/layout/process3"/>
-    <dgm:cxn modelId="{B0ABCE69-1F31-2648-80E9-BFCC8A9AB134}" type="presOf" srcId="{C06E5A44-268F-45B7-8F39-63A8489878C7}" destId="{1AE792EA-4755-4D89-A085-DA95F2AA5D1F}" srcOrd="0" destOrd="0" presId="urn:microsoft.com/office/officeart/2005/8/layout/process3"/>
-    <dgm:cxn modelId="{58E70156-8C3F-A64C-B562-85C78DEF55C7}" type="presOf" srcId="{F33B14B7-C0C9-4F45-8FB8-91708EBFA3DE}" destId="{FD46AE09-ABFE-4198-AE47-B51C38FDF7D8}" srcOrd="1" destOrd="0" presId="urn:microsoft.com/office/officeart/2005/8/layout/process3"/>
+    <dgm:cxn modelId="{0A979271-B3EC-44A6-A30E-63821A55E592}" type="presOf" srcId="{D5738DFF-79CD-43D0-BAE2-D0CF81488F16}" destId="{0EBE57D9-807A-4E7A-BD65-2832004A5D31}" srcOrd="1" destOrd="0" presId="urn:microsoft.com/office/officeart/2005/8/layout/process3"/>
+    <dgm:cxn modelId="{7538F2FC-2B86-4248-91ED-09F202D459B0}" type="presOf" srcId="{AE257517-9AF2-4D6F-B3B9-5FFB136892BD}" destId="{223EED76-802C-4E95-945B-2A380E552528}" srcOrd="0" destOrd="0" presId="urn:microsoft.com/office/officeart/2005/8/layout/process3"/>
+    <dgm:cxn modelId="{D3963423-A73B-437D-82D6-B3628ED5E902}" type="presOf" srcId="{AE257517-9AF2-4D6F-B3B9-5FFB136892BD}" destId="{00025503-2C6C-4902-B878-FB10E494A29B}" srcOrd="1" destOrd="0" presId="urn:microsoft.com/office/officeart/2005/8/layout/process3"/>
     <dgm:cxn modelId="{53A6D454-1ADC-4DA9-8F91-D97D25690945}" srcId="{C06E5A44-268F-45B7-8F39-63A8489878C7}" destId="{AE257517-9AF2-4D6F-B3B9-5FFB136892BD}" srcOrd="0" destOrd="0" parTransId="{47804E55-8279-42FD-8E77-756C3E392AAF}" sibTransId="{D5738DFF-79CD-43D0-BAE2-D0CF81488F16}"/>
-    <dgm:cxn modelId="{A319AC85-9BEA-4346-963E-5D948190E65B}" type="presOf" srcId="{94481079-C87C-4058-9BDE-BC85E75107AF}" destId="{8EA9EEE7-4E0F-4DF4-93B1-9CBBF492E5D7}" srcOrd="1" destOrd="0" presId="urn:microsoft.com/office/officeart/2005/8/layout/process3"/>
-    <dgm:cxn modelId="{377BCCE7-C60D-B24E-B694-388A420C8CAC}" type="presOf" srcId="{EC22FBCD-ADD6-472D-9D79-F0DF56E3FB50}" destId="{01B5348B-C8C6-4DAD-83D9-02789EC745E5}" srcOrd="0" destOrd="1" presId="urn:microsoft.com/office/officeart/2005/8/layout/process3"/>
-    <dgm:cxn modelId="{5E4132D6-4C58-0A48-8954-F9A6A674F802}" type="presOf" srcId="{D5738DFF-79CD-43D0-BAE2-D0CF81488F16}" destId="{0EBE57D9-807A-4E7A-BD65-2832004A5D31}" srcOrd="1" destOrd="0" presId="urn:microsoft.com/office/officeart/2005/8/layout/process3"/>
-    <dgm:cxn modelId="{CBD1F278-3146-CC4D-8726-81F6A074AD86}" type="presOf" srcId="{1CD086E3-EF45-437D-AA3F-28AB7F103D3E}" destId="{95CD201F-5143-48B2-BAC8-F63F1F191DEA}" srcOrd="0" destOrd="0" presId="urn:microsoft.com/office/officeart/2005/8/layout/process3"/>
+    <dgm:cxn modelId="{431539E4-949F-42C7-8A1E-9EA9E6C61503}" type="presOf" srcId="{AED25618-5EFE-45C4-9EE4-ACE308F115D9}" destId="{EEF6FD10-A32F-4CA7-8504-9E43F6434B4F}" srcOrd="0" destOrd="0" presId="urn:microsoft.com/office/officeart/2005/8/layout/process3"/>
     <dgm:cxn modelId="{DDC0DC77-FCBF-4B64-8DE9-382A7B7E078D}" srcId="{1CD086E3-EF45-437D-AA3F-28AB7F103D3E}" destId="{8032AA68-7D07-457C-958F-4D267AF1DFD8}" srcOrd="0" destOrd="0" parTransId="{5EC7A77E-D150-4C26-8BFD-12AA8F4E89AC}" sibTransId="{E019F694-32A0-42B5-BB6D-413107B487C9}"/>
-    <dgm:cxn modelId="{CC9FAE46-BA3E-7F4B-8BAC-600AA27124DE}" type="presOf" srcId="{8032AA68-7D07-457C-958F-4D267AF1DFD8}" destId="{B34D22EB-783A-4C6C-8E6D-30B682841D31}" srcOrd="0" destOrd="0" presId="urn:microsoft.com/office/officeart/2005/8/layout/process3"/>
-    <dgm:cxn modelId="{AC48E007-B291-6F43-BA84-77253AE3B7B4}" type="presOf" srcId="{94481079-C87C-4058-9BDE-BC85E75107AF}" destId="{0D67C394-FAF0-47FD-B3B9-2BF39DAA004A}" srcOrd="0" destOrd="0" presId="urn:microsoft.com/office/officeart/2005/8/layout/process3"/>
-    <dgm:cxn modelId="{7BB8AEE8-5D45-5741-8CF5-C96D972B4DB4}" type="presOf" srcId="{AE257517-9AF2-4D6F-B3B9-5FFB136892BD}" destId="{223EED76-802C-4E95-945B-2A380E552528}" srcOrd="0" destOrd="0" presId="urn:microsoft.com/office/officeart/2005/8/layout/process3"/>
+    <dgm:cxn modelId="{4BCC953B-321D-4906-A23C-FB6EFAB6F819}" type="presOf" srcId="{D5738DFF-79CD-43D0-BAE2-D0CF81488F16}" destId="{CC89EAEC-DA53-460F-B0FD-67217191A26A}" srcOrd="0" destOrd="0" presId="urn:microsoft.com/office/officeart/2005/8/layout/process3"/>
+    <dgm:cxn modelId="{70FDA3E7-9C73-44C1-B54A-66B9B4E73D63}" type="presOf" srcId="{94481079-C87C-4058-9BDE-BC85E75107AF}" destId="{8EA9EEE7-4E0F-4DF4-93B1-9CBBF492E5D7}" srcOrd="1" destOrd="0" presId="urn:microsoft.com/office/officeart/2005/8/layout/process3"/>
+    <dgm:cxn modelId="{A73CC660-0EE3-4B64-9D45-720B4F3E151B}" type="presOf" srcId="{94481079-C87C-4058-9BDE-BC85E75107AF}" destId="{0D67C394-FAF0-47FD-B3B9-2BF39DAA004A}" srcOrd="0" destOrd="0" presId="urn:microsoft.com/office/officeart/2005/8/layout/process3"/>
+    <dgm:cxn modelId="{D0247840-754F-46A1-883D-C60A7818C67A}" type="presOf" srcId="{1CD086E3-EF45-437D-AA3F-28AB7F103D3E}" destId="{95CD201F-5143-48B2-BAC8-F63F1F191DEA}" srcOrd="0" destOrd="0" presId="urn:microsoft.com/office/officeart/2005/8/layout/process3"/>
     <dgm:cxn modelId="{A5394C6C-A3FB-441F-A62E-C33E65AF9AE0}" srcId="{C06E5A44-268F-45B7-8F39-63A8489878C7}" destId="{F33B14B7-C0C9-4F45-8FB8-91708EBFA3DE}" srcOrd="1" destOrd="0" parTransId="{5A6B0726-34CB-488A-B365-AA0A9C9D9BBD}" sibTransId="{94481079-C87C-4058-9BDE-BC85E75107AF}"/>
-    <dgm:cxn modelId="{3BD6AC75-0B1D-AC46-B6FB-53171EE45DB9}" type="presOf" srcId="{F33B14B7-C0C9-4F45-8FB8-91708EBFA3DE}" destId="{041E65C0-1A78-459D-869B-5CE36415EE8E}" srcOrd="0" destOrd="0" presId="urn:microsoft.com/office/officeart/2005/8/layout/process3"/>
+    <dgm:cxn modelId="{372D1470-AC2D-4AEC-B494-F74A057DCB1E}" type="presOf" srcId="{8032AA68-7D07-457C-958F-4D267AF1DFD8}" destId="{B34D22EB-783A-4C6C-8E6D-30B682841D31}" srcOrd="0" destOrd="0" presId="urn:microsoft.com/office/officeart/2005/8/layout/process3"/>
+    <dgm:cxn modelId="{A5D46131-7C29-4CDF-A1BC-ECF27BC8D290}" type="presOf" srcId="{C06E5A44-268F-45B7-8F39-63A8489878C7}" destId="{1AE792EA-4755-4D89-A085-DA95F2AA5D1F}" srcOrd="0" destOrd="0" presId="urn:microsoft.com/office/officeart/2005/8/layout/process3"/>
     <dgm:cxn modelId="{C5E02C17-47DB-404E-9DD7-C17DDD7EF342}" srcId="{C06E5A44-268F-45B7-8F39-63A8489878C7}" destId="{1CD086E3-EF45-437D-AA3F-28AB7F103D3E}" srcOrd="2" destOrd="0" parTransId="{CA259751-F6C9-4E1E-B669-52724EC6F231}" sibTransId="{402C0544-525E-4507-BC57-DE437664F7D3}"/>
-    <dgm:cxn modelId="{5137979F-AE82-DE4F-A7E9-E1930CFA355F}" type="presOf" srcId="{AED25618-5EFE-45C4-9EE4-ACE308F115D9}" destId="{EEF6FD10-A32F-4CA7-8504-9E43F6434B4F}" srcOrd="0" destOrd="0" presId="urn:microsoft.com/office/officeart/2005/8/layout/process3"/>
+    <dgm:cxn modelId="{21E0E41A-3BFA-4BE5-A5EA-2FC3C70630C7}" type="presOf" srcId="{EC22FBCD-ADD6-472D-9D79-F0DF56E3FB50}" destId="{01B5348B-C8C6-4DAD-83D9-02789EC745E5}" srcOrd="0" destOrd="1" presId="urn:microsoft.com/office/officeart/2005/8/layout/process3"/>
     <dgm:cxn modelId="{5EE324A3-C704-452A-8E56-987931A3EE9A}" srcId="{AE257517-9AF2-4D6F-B3B9-5FFB136892BD}" destId="{AED25618-5EFE-45C4-9EE4-ACE308F115D9}" srcOrd="0" destOrd="0" parTransId="{098D24BE-0066-4C64-842C-81601305D13C}" sibTransId="{95037302-A326-4F31-A75C-5EEF824C3BD3}"/>
-    <dgm:cxn modelId="{53E3B5EC-F1B9-234B-B181-A9F8FD4BD0D9}" type="presOf" srcId="{1CD086E3-EF45-437D-AA3F-28AB7F103D3E}" destId="{0F44170B-07CA-425A-8FF2-F335DDD496BB}" srcOrd="1" destOrd="0" presId="urn:microsoft.com/office/officeart/2005/8/layout/process3"/>
-    <dgm:cxn modelId="{F138C81E-0AD2-7743-AFA6-3DFC2F6F1634}" type="presOf" srcId="{D5738DFF-79CD-43D0-BAE2-D0CF81488F16}" destId="{CC89EAEC-DA53-460F-B0FD-67217191A26A}" srcOrd="0" destOrd="0" presId="urn:microsoft.com/office/officeart/2005/8/layout/process3"/>
+    <dgm:cxn modelId="{D565C129-D045-468C-B355-F076573CB48D}" type="presOf" srcId="{F33B14B7-C0C9-4F45-8FB8-91708EBFA3DE}" destId="{041E65C0-1A78-459D-869B-5CE36415EE8E}" srcOrd="0" destOrd="0" presId="urn:microsoft.com/office/officeart/2005/8/layout/process3"/>
     <dgm:cxn modelId="{E743591D-5653-49C4-9772-E5444B22E472}" srcId="{F33B14B7-C0C9-4F45-8FB8-91708EBFA3DE}" destId="{EC22FBCD-ADD6-472D-9D79-F0DF56E3FB50}" srcOrd="1" destOrd="0" parTransId="{D4D3DE82-8705-48E2-BC39-D19EB372F3BD}" sibTransId="{B1944DC1-51FA-4459-87F0-35F200543036}"/>
-    <dgm:cxn modelId="{755A8E25-563F-1F48-A0AF-80D2E472F531}" type="presOf" srcId="{AE257517-9AF2-4D6F-B3B9-5FFB136892BD}" destId="{00025503-2C6C-4902-B878-FB10E494A29B}" srcOrd="1" destOrd="0" presId="urn:microsoft.com/office/officeart/2005/8/layout/process3"/>
+    <dgm:cxn modelId="{99E0B1CA-3781-4561-835D-50308EE83DBA}" type="presOf" srcId="{1CD086E3-EF45-437D-AA3F-28AB7F103D3E}" destId="{0F44170B-07CA-425A-8FF2-F335DDD496BB}" srcOrd="1" destOrd="0" presId="urn:microsoft.com/office/officeart/2005/8/layout/process3"/>
     <dgm:cxn modelId="{7D0380CF-8F44-42E7-8A9E-7402E7D6AC90}" srcId="{F33B14B7-C0C9-4F45-8FB8-91708EBFA3DE}" destId="{CE5AFA33-331B-4ED1-B967-0F0946B2EC4F}" srcOrd="0" destOrd="0" parTransId="{2E5141C6-1944-4BC1-B5B8-EB140B4F5246}" sibTransId="{34DFA297-8DF9-4F25-BAB3-8306CCBC3EDA}"/>
-    <dgm:cxn modelId="{309A7B99-E5B9-C34A-A239-5746E4D29590}" type="presParOf" srcId="{1AE792EA-4755-4D89-A085-DA95F2AA5D1F}" destId="{1DC1C531-5594-4C6A-9443-E055EBB01398}" srcOrd="0" destOrd="0" presId="urn:microsoft.com/office/officeart/2005/8/layout/process3"/>
-    <dgm:cxn modelId="{407C84FB-43DE-8247-B651-0EADC677CCED}" type="presParOf" srcId="{1DC1C531-5594-4C6A-9443-E055EBB01398}" destId="{223EED76-802C-4E95-945B-2A380E552528}" srcOrd="0" destOrd="0" presId="urn:microsoft.com/office/officeart/2005/8/layout/process3"/>
-    <dgm:cxn modelId="{C49F8134-F5C4-6645-ABBD-E273747642A8}" type="presParOf" srcId="{1DC1C531-5594-4C6A-9443-E055EBB01398}" destId="{00025503-2C6C-4902-B878-FB10E494A29B}" srcOrd="1" destOrd="0" presId="urn:microsoft.com/office/officeart/2005/8/layout/process3"/>
-    <dgm:cxn modelId="{1A1D9968-B677-E144-8AA6-5C1EF5BE266A}" type="presParOf" srcId="{1DC1C531-5594-4C6A-9443-E055EBB01398}" destId="{EEF6FD10-A32F-4CA7-8504-9E43F6434B4F}" srcOrd="2" destOrd="0" presId="urn:microsoft.com/office/officeart/2005/8/layout/process3"/>
-    <dgm:cxn modelId="{F7932B0F-C7F1-FC4A-BB3F-B0E79FF5C055}" type="presParOf" srcId="{1AE792EA-4755-4D89-A085-DA95F2AA5D1F}" destId="{CC89EAEC-DA53-460F-B0FD-67217191A26A}" srcOrd="1" destOrd="0" presId="urn:microsoft.com/office/officeart/2005/8/layout/process3"/>
-    <dgm:cxn modelId="{11A4CCAA-3433-3044-876F-BDB9E81DFAD4}" type="presParOf" srcId="{CC89EAEC-DA53-460F-B0FD-67217191A26A}" destId="{0EBE57D9-807A-4E7A-BD65-2832004A5D31}" srcOrd="0" destOrd="0" presId="urn:microsoft.com/office/officeart/2005/8/layout/process3"/>
-    <dgm:cxn modelId="{75683979-6C88-D245-ACA6-252C7A9D850F}" type="presParOf" srcId="{1AE792EA-4755-4D89-A085-DA95F2AA5D1F}" destId="{9C1DAD2F-5F4C-4C11-B164-26A39B19C481}" srcOrd="2" destOrd="0" presId="urn:microsoft.com/office/officeart/2005/8/layout/process3"/>
-    <dgm:cxn modelId="{13403E80-DD2D-034E-88E0-060443C5E193}" type="presParOf" srcId="{9C1DAD2F-5F4C-4C11-B164-26A39B19C481}" destId="{041E65C0-1A78-459D-869B-5CE36415EE8E}" srcOrd="0" destOrd="0" presId="urn:microsoft.com/office/officeart/2005/8/layout/process3"/>
-    <dgm:cxn modelId="{26573D2A-1E49-AF4D-861A-079212B57D96}" type="presParOf" srcId="{9C1DAD2F-5F4C-4C11-B164-26A39B19C481}" destId="{FD46AE09-ABFE-4198-AE47-B51C38FDF7D8}" srcOrd="1" destOrd="0" presId="urn:microsoft.com/office/officeart/2005/8/layout/process3"/>
-    <dgm:cxn modelId="{724190D2-7355-AE46-942D-100BE547309D}" type="presParOf" srcId="{9C1DAD2F-5F4C-4C11-B164-26A39B19C481}" destId="{01B5348B-C8C6-4DAD-83D9-02789EC745E5}" srcOrd="2" destOrd="0" presId="urn:microsoft.com/office/officeart/2005/8/layout/process3"/>
-    <dgm:cxn modelId="{D169A933-FDF3-F843-AD28-4A46D422A3B5}" type="presParOf" srcId="{1AE792EA-4755-4D89-A085-DA95F2AA5D1F}" destId="{0D67C394-FAF0-47FD-B3B9-2BF39DAA004A}" srcOrd="3" destOrd="0" presId="urn:microsoft.com/office/officeart/2005/8/layout/process3"/>
-    <dgm:cxn modelId="{B9FDD87C-3146-FE41-ACD8-D2B79FAC0F44}" type="presParOf" srcId="{0D67C394-FAF0-47FD-B3B9-2BF39DAA004A}" destId="{8EA9EEE7-4E0F-4DF4-93B1-9CBBF492E5D7}" srcOrd="0" destOrd="0" presId="urn:microsoft.com/office/officeart/2005/8/layout/process3"/>
-    <dgm:cxn modelId="{6974E465-4836-2849-B1C8-DF6BF15C2404}" type="presParOf" srcId="{1AE792EA-4755-4D89-A085-DA95F2AA5D1F}" destId="{037B237C-DBB9-4A6B-97E0-9FBEF55C90F2}" srcOrd="4" destOrd="0" presId="urn:microsoft.com/office/officeart/2005/8/layout/process3"/>
-    <dgm:cxn modelId="{798E1521-30D3-4D4F-A101-6CCFD8F22713}" type="presParOf" srcId="{037B237C-DBB9-4A6B-97E0-9FBEF55C90F2}" destId="{95CD201F-5143-48B2-BAC8-F63F1F191DEA}" srcOrd="0" destOrd="0" presId="urn:microsoft.com/office/officeart/2005/8/layout/process3"/>
-    <dgm:cxn modelId="{14BE7638-DB41-1C49-AAFA-3E4935650838}" type="presParOf" srcId="{037B237C-DBB9-4A6B-97E0-9FBEF55C90F2}" destId="{0F44170B-07CA-425A-8FF2-F335DDD496BB}" srcOrd="1" destOrd="0" presId="urn:microsoft.com/office/officeart/2005/8/layout/process3"/>
-    <dgm:cxn modelId="{92C7CB83-1BA5-4B46-9648-56BD771A9317}" type="presParOf" srcId="{037B237C-DBB9-4A6B-97E0-9FBEF55C90F2}" destId="{B34D22EB-783A-4C6C-8E6D-30B682841D31}" srcOrd="2" destOrd="0" presId="urn:microsoft.com/office/officeart/2005/8/layout/process3"/>
+    <dgm:cxn modelId="{2BE10F47-7B8C-4ACB-9E6E-612B773BF432}" type="presOf" srcId="{CE5AFA33-331B-4ED1-B967-0F0946B2EC4F}" destId="{01B5348B-C8C6-4DAD-83D9-02789EC745E5}" srcOrd="0" destOrd="0" presId="urn:microsoft.com/office/officeart/2005/8/layout/process3"/>
+    <dgm:cxn modelId="{1117664B-4860-4081-8862-BA34F0C14EF4}" type="presOf" srcId="{F33B14B7-C0C9-4F45-8FB8-91708EBFA3DE}" destId="{FD46AE09-ABFE-4198-AE47-B51C38FDF7D8}" srcOrd="1" destOrd="0" presId="urn:microsoft.com/office/officeart/2005/8/layout/process3"/>
+    <dgm:cxn modelId="{FE17F3EF-6E34-4E2C-B3A1-F67817192C8E}" type="presParOf" srcId="{1AE792EA-4755-4D89-A085-DA95F2AA5D1F}" destId="{1DC1C531-5594-4C6A-9443-E055EBB01398}" srcOrd="0" destOrd="0" presId="urn:microsoft.com/office/officeart/2005/8/layout/process3"/>
+    <dgm:cxn modelId="{18572C4A-7076-47AE-96EE-573C6C4D3C65}" type="presParOf" srcId="{1DC1C531-5594-4C6A-9443-E055EBB01398}" destId="{223EED76-802C-4E95-945B-2A380E552528}" srcOrd="0" destOrd="0" presId="urn:microsoft.com/office/officeart/2005/8/layout/process3"/>
+    <dgm:cxn modelId="{0FCC323A-A3D9-4FEB-9590-94F778B36EA8}" type="presParOf" srcId="{1DC1C531-5594-4C6A-9443-E055EBB01398}" destId="{00025503-2C6C-4902-B878-FB10E494A29B}" srcOrd="1" destOrd="0" presId="urn:microsoft.com/office/officeart/2005/8/layout/process3"/>
+    <dgm:cxn modelId="{4E1809B2-211A-4E67-A3A3-B18AA2C5ADE8}" type="presParOf" srcId="{1DC1C531-5594-4C6A-9443-E055EBB01398}" destId="{EEF6FD10-A32F-4CA7-8504-9E43F6434B4F}" srcOrd="2" destOrd="0" presId="urn:microsoft.com/office/officeart/2005/8/layout/process3"/>
+    <dgm:cxn modelId="{4CEC4515-747F-48D0-AD28-CC4EAD5D2B37}" type="presParOf" srcId="{1AE792EA-4755-4D89-A085-DA95F2AA5D1F}" destId="{CC89EAEC-DA53-460F-B0FD-67217191A26A}" srcOrd="1" destOrd="0" presId="urn:microsoft.com/office/officeart/2005/8/layout/process3"/>
+    <dgm:cxn modelId="{83FDBFEF-BDD5-4CBD-975E-BCEBCCB64326}" type="presParOf" srcId="{CC89EAEC-DA53-460F-B0FD-67217191A26A}" destId="{0EBE57D9-807A-4E7A-BD65-2832004A5D31}" srcOrd="0" destOrd="0" presId="urn:microsoft.com/office/officeart/2005/8/layout/process3"/>
+    <dgm:cxn modelId="{11FD145D-6E41-49A7-8A4B-B4CAD0F2EEFC}" type="presParOf" srcId="{1AE792EA-4755-4D89-A085-DA95F2AA5D1F}" destId="{9C1DAD2F-5F4C-4C11-B164-26A39B19C481}" srcOrd="2" destOrd="0" presId="urn:microsoft.com/office/officeart/2005/8/layout/process3"/>
+    <dgm:cxn modelId="{2CB66D49-FD7C-44D8-A33F-493CE99DC6D6}" type="presParOf" srcId="{9C1DAD2F-5F4C-4C11-B164-26A39B19C481}" destId="{041E65C0-1A78-459D-869B-5CE36415EE8E}" srcOrd="0" destOrd="0" presId="urn:microsoft.com/office/officeart/2005/8/layout/process3"/>
+    <dgm:cxn modelId="{13DDA350-CF3E-4BB0-82CC-DDDD3F1E6F7F}" type="presParOf" srcId="{9C1DAD2F-5F4C-4C11-B164-26A39B19C481}" destId="{FD46AE09-ABFE-4198-AE47-B51C38FDF7D8}" srcOrd="1" destOrd="0" presId="urn:microsoft.com/office/officeart/2005/8/layout/process3"/>
+    <dgm:cxn modelId="{FC63273C-77AC-4424-9221-476D0EF124A7}" type="presParOf" srcId="{9C1DAD2F-5F4C-4C11-B164-26A39B19C481}" destId="{01B5348B-C8C6-4DAD-83D9-02789EC745E5}" srcOrd="2" destOrd="0" presId="urn:microsoft.com/office/officeart/2005/8/layout/process3"/>
+    <dgm:cxn modelId="{D1E12E26-5687-456D-80DE-13BA14CCB2D3}" type="presParOf" srcId="{1AE792EA-4755-4D89-A085-DA95F2AA5D1F}" destId="{0D67C394-FAF0-47FD-B3B9-2BF39DAA004A}" srcOrd="3" destOrd="0" presId="urn:microsoft.com/office/officeart/2005/8/layout/process3"/>
+    <dgm:cxn modelId="{84208E7D-D839-4844-B9A3-BC6B3ADA191E}" type="presParOf" srcId="{0D67C394-FAF0-47FD-B3B9-2BF39DAA004A}" destId="{8EA9EEE7-4E0F-4DF4-93B1-9CBBF492E5D7}" srcOrd="0" destOrd="0" presId="urn:microsoft.com/office/officeart/2005/8/layout/process3"/>
+    <dgm:cxn modelId="{672DCE86-3D9F-4510-B6DE-FF47C49E1227}" type="presParOf" srcId="{1AE792EA-4755-4D89-A085-DA95F2AA5D1F}" destId="{037B237C-DBB9-4A6B-97E0-9FBEF55C90F2}" srcOrd="4" destOrd="0" presId="urn:microsoft.com/office/officeart/2005/8/layout/process3"/>
+    <dgm:cxn modelId="{8658421F-83E3-4FCD-B33F-56BF5B4A9E55}" type="presParOf" srcId="{037B237C-DBB9-4A6B-97E0-9FBEF55C90F2}" destId="{95CD201F-5143-48B2-BAC8-F63F1F191DEA}" srcOrd="0" destOrd="0" presId="urn:microsoft.com/office/officeart/2005/8/layout/process3"/>
+    <dgm:cxn modelId="{4A731EFD-F794-4537-81CE-63B83EB4C0AB}" type="presParOf" srcId="{037B237C-DBB9-4A6B-97E0-9FBEF55C90F2}" destId="{0F44170B-07CA-425A-8FF2-F335DDD496BB}" srcOrd="1" destOrd="0" presId="urn:microsoft.com/office/officeart/2005/8/layout/process3"/>
+    <dgm:cxn modelId="{52C2D900-B446-4B02-AB7E-426DFFA7C458}" type="presParOf" srcId="{037B237C-DBB9-4A6B-97E0-9FBEF55C90F2}" destId="{B34D22EB-783A-4C6C-8E6D-30B682841D31}" srcOrd="2" destOrd="0" presId="urn:microsoft.com/office/officeart/2005/8/layout/process3"/>
   </dgm:cxnLst>
   <dgm:bg/>
   <dgm:whole/>
@@ -11501,7 +11578,7 @@
 </file>
 
 <file path=customXml/itemProps1.xml><?xml version="1.0" encoding="utf-8"?>
-<ds:datastoreItem xmlns:ds="http://schemas.openxmlformats.org/officeDocument/2006/customXml" ds:itemID="{AB13568A-F819-0F41-BD9D-3C02D0DC111A}">
+<ds:datastoreItem xmlns:ds="http://schemas.openxmlformats.org/officeDocument/2006/customXml" ds:itemID="{B38D02B1-3094-4E81-9F63-B19C77146829}">
   <ds:schemaRefs>
     <ds:schemaRef ds:uri="http://schemas.openxmlformats.org/officeDocument/2006/bibliography"/>
   </ds:schemaRefs>

</xml_diff>